<commit_message>
DOC: update Appendix B with new screenshots and commit log
</commit_message>
<xml_diff>
--- a/report/report_master.docx
+++ b/report/report_master.docx
@@ -7910,16 +7910,654 @@
     </w:p>
     <w:p>
       <w:pPr>
+        <w:spacing w:line="240" w:lineRule="auto"/>
+        <w:jc w:val="left"/>
+        <w:rPr>
+          <w:rFonts w:eastAsiaTheme="majorEastAsia" w:cstheme="majorBidi"/>
+          <w:b/>
+          <w:bCs/>
+          <w:color w:val="000000" w:themeColor="text1"/>
+          <w:sz w:val="28"/>
+          <w:szCs w:val="32"/>
+        </w:rPr>
+      </w:pPr>
+      <w:bookmarkStart w:id="30" w:name="_Toc215852505"/>
+      <w:r>
+        <w:br w:type="page"/>
+      </w:r>
+    </w:p>
+    <w:p>
+      <w:pPr>
         <w:pStyle w:val="Heading2"/>
-        <w:rPr>
-          <w:rFonts w:eastAsia="Times New Roman" w:cs="Times New Roman"/>
-        </w:rPr>
-      </w:pPr>
-      <w:bookmarkStart w:id="30" w:name="_Toc215852505"/>
-      <w:r>
+      </w:pPr>
+      <w:r>
+        <w:lastRenderedPageBreak/>
         <w:t>Appendix B – GitHub screenshots</w:t>
       </w:r>
       <w:bookmarkEnd w:id="30"/>
+    </w:p>
+    <w:p>
+      <w:r>
+        <w:t>B1.</w:t>
+      </w:r>
+      <w:r>
+        <w:t xml:space="preserve"> </w:t>
+      </w:r>
+      <w:r>
+        <w:rPr>
+          <w:b/>
+          <w:bCs/>
+        </w:rPr>
+        <w:t>COLLABORATORS</w:t>
+      </w:r>
+    </w:p>
+    <w:p>
+      <w:pPr>
+        <w:jc w:val="center"/>
+      </w:pPr>
+      <w:r>
+        <w:rPr>
+          <w:noProof/>
+        </w:rPr>
+        <w:drawing>
+          <wp:inline distT="0" distB="0" distL="0" distR="0" wp14:anchorId="1392F491" wp14:editId="28E9749C">
+            <wp:extent cx="4286250" cy="3466465"/>
+            <wp:effectExtent l="0" t="0" r="0" b="635"/>
+            <wp:docPr id="14614653" name="Picture 55" descr="A screenshot of a computer&#10;&#10;AI-generated content may be incorrect."/>
+            <wp:cNvGraphicFramePr>
+              <a:graphicFrameLocks xmlns:a="http://schemas.openxmlformats.org/drawingml/2006/main" noChangeAspect="1"/>
+            </wp:cNvGraphicFramePr>
+            <a:graphic xmlns:a="http://schemas.openxmlformats.org/drawingml/2006/main">
+              <a:graphicData uri="http://schemas.openxmlformats.org/drawingml/2006/picture">
+                <pic:pic xmlns:pic="http://schemas.openxmlformats.org/drawingml/2006/picture">
+                  <pic:nvPicPr>
+                    <pic:cNvPr id="14614653" name="Picture 55" descr="A screenshot of a computer&#10;&#10;AI-generated content may be incorrect."/>
+                    <pic:cNvPicPr>
+                      <a:picLocks noChangeAspect="1" noChangeArrowheads="1"/>
+                    </pic:cNvPicPr>
+                  </pic:nvPicPr>
+                  <pic:blipFill rotWithShape="1">
+                    <a:blip r:embed="rId16">
+                      <a:extLst>
+                        <a:ext uri="{28A0092B-C50C-407E-A947-70E740481C1C}">
+                          <a14:useLocalDpi xmlns:a14="http://schemas.microsoft.com/office/drawing/2010/main" val="0"/>
+                        </a:ext>
+                      </a:extLst>
+                    </a:blip>
+                    <a:srcRect t="32094" r="434"/>
+                    <a:stretch>
+                      <a:fillRect/>
+                    </a:stretch>
+                  </pic:blipFill>
+                  <pic:spPr bwMode="auto">
+                    <a:xfrm>
+                      <a:off x="0" y="0"/>
+                      <a:ext cx="4339993" cy="3509929"/>
+                    </a:xfrm>
+                    <a:prstGeom prst="rect">
+                      <a:avLst/>
+                    </a:prstGeom>
+                    <a:noFill/>
+                    <a:ln>
+                      <a:noFill/>
+                    </a:ln>
+                    <a:extLst>
+                      <a:ext uri="{53640926-AAD7-44D8-BBD7-CCE9431645EC}">
+                        <a14:shadowObscured xmlns:a14="http://schemas.microsoft.com/office/drawing/2010/main"/>
+                      </a:ext>
+                    </a:extLst>
+                  </pic:spPr>
+                </pic:pic>
+              </a:graphicData>
+            </a:graphic>
+          </wp:inline>
+        </w:drawing>
+      </w:r>
+    </w:p>
+    <w:p>
+      <w:pPr>
+        <w:jc w:val="center"/>
+      </w:pPr>
+      <w:r>
+        <w:t>Figure B1. Collaborators and module team access</w:t>
+      </w:r>
+    </w:p>
+    <w:p>
+      <w:pPr>
+        <w:rPr>
+          <w:b/>
+          <w:bCs/>
+        </w:rPr>
+      </w:pPr>
+      <w:r>
+        <w:t>B2.</w:t>
+      </w:r>
+      <w:r>
+        <w:t xml:space="preserve"> </w:t>
+      </w:r>
+      <w:r>
+        <w:rPr>
+          <w:b/>
+          <w:bCs/>
+        </w:rPr>
+        <w:t>REPOSITORY STRUCTURE</w:t>
+      </w:r>
+    </w:p>
+    <w:p>
+      <w:r>
+        <w:rPr>
+          <w:b/>
+          <w:bCs/>
+          <w:noProof/>
+        </w:rPr>
+        <w:drawing>
+          <wp:inline distT="0" distB="0" distL="0" distR="0" wp14:anchorId="6F34B2D8" wp14:editId="530C622B">
+            <wp:extent cx="5734050" cy="2705100"/>
+            <wp:effectExtent l="0" t="0" r="0" b="0"/>
+            <wp:docPr id="1998807365" name="Picture 56"/>
+            <wp:cNvGraphicFramePr>
+              <a:graphicFrameLocks xmlns:a="http://schemas.openxmlformats.org/drawingml/2006/main" noChangeAspect="1"/>
+            </wp:cNvGraphicFramePr>
+            <a:graphic xmlns:a="http://schemas.openxmlformats.org/drawingml/2006/main">
+              <a:graphicData uri="http://schemas.openxmlformats.org/drawingml/2006/picture">
+                <pic:pic xmlns:pic="http://schemas.openxmlformats.org/drawingml/2006/picture">
+                  <pic:nvPicPr>
+                    <pic:cNvPr id="0" name="Picture 435"/>
+                    <pic:cNvPicPr>
+                      <a:picLocks noChangeAspect="1" noChangeArrowheads="1"/>
+                    </pic:cNvPicPr>
+                  </pic:nvPicPr>
+                  <pic:blipFill>
+                    <a:blip r:embed="rId17" cstate="print">
+                      <a:extLst>
+                        <a:ext uri="{28A0092B-C50C-407E-A947-70E740481C1C}">
+                          <a14:useLocalDpi xmlns:a14="http://schemas.microsoft.com/office/drawing/2010/main" val="0"/>
+                        </a:ext>
+                      </a:extLst>
+                    </a:blip>
+                    <a:srcRect/>
+                    <a:stretch>
+                      <a:fillRect/>
+                    </a:stretch>
+                  </pic:blipFill>
+                  <pic:spPr bwMode="auto">
+                    <a:xfrm>
+                      <a:off x="0" y="0"/>
+                      <a:ext cx="5734050" cy="2705100"/>
+                    </a:xfrm>
+                    <a:prstGeom prst="rect">
+                      <a:avLst/>
+                    </a:prstGeom>
+                    <a:noFill/>
+                    <a:ln>
+                      <a:noFill/>
+                    </a:ln>
+                  </pic:spPr>
+                </pic:pic>
+              </a:graphicData>
+            </a:graphic>
+          </wp:inline>
+        </w:drawing>
+      </w:r>
+    </w:p>
+    <w:p>
+      <w:pPr>
+        <w:jc w:val="center"/>
+      </w:pPr>
+      <w:r>
+        <w:t xml:space="preserve">Figure B2. </w:t>
+      </w:r>
+      <w:r>
+        <w:t>Repository Structure</w:t>
+      </w:r>
+    </w:p>
+    <w:p>
+      <w:pPr>
+        <w:rPr>
+          <w:b/>
+          <w:bCs/>
+        </w:rPr>
+      </w:pPr>
+    </w:p>
+    <w:p>
+      <w:pPr>
+        <w:rPr>
+          <w:b/>
+          <w:bCs/>
+        </w:rPr>
+      </w:pPr>
+    </w:p>
+    <w:p>
+      <w:pPr>
+        <w:rPr>
+          <w:b/>
+          <w:bCs/>
+        </w:rPr>
+      </w:pPr>
+    </w:p>
+    <w:p>
+      <w:pPr>
+        <w:rPr>
+          <w:b/>
+          <w:bCs/>
+        </w:rPr>
+      </w:pPr>
+    </w:p>
+    <w:p>
+      <w:pPr>
+        <w:rPr>
+          <w:b/>
+          <w:bCs/>
+        </w:rPr>
+      </w:pPr>
+      <w:r>
+        <w:rPr>
+          <w:b/>
+          <w:bCs/>
+        </w:rPr>
+        <w:lastRenderedPageBreak/>
+        <w:t>B3.</w:t>
+      </w:r>
+      <w:r>
+        <w:rPr>
+          <w:b/>
+          <w:bCs/>
+        </w:rPr>
+        <w:t xml:space="preserve"> CONTRIBUTORS GRAPH</w:t>
+      </w:r>
+    </w:p>
+    <w:p>
+      <w:pPr>
+        <w:jc w:val="center"/>
+      </w:pPr>
+      <w:r>
+        <w:rPr>
+          <w:noProof/>
+        </w:rPr>
+        <w:drawing>
+          <wp:inline distT="0" distB="0" distL="0" distR="0" wp14:anchorId="458CF81F" wp14:editId="786AE7B9">
+            <wp:extent cx="4486275" cy="5165561"/>
+            <wp:effectExtent l="0" t="0" r="0" b="0"/>
+            <wp:docPr id="720579296" name="Picture 57"/>
+            <wp:cNvGraphicFramePr>
+              <a:graphicFrameLocks xmlns:a="http://schemas.openxmlformats.org/drawingml/2006/main" noChangeAspect="1"/>
+            </wp:cNvGraphicFramePr>
+            <a:graphic xmlns:a="http://schemas.openxmlformats.org/drawingml/2006/main">
+              <a:graphicData uri="http://schemas.openxmlformats.org/drawingml/2006/picture">
+                <pic:pic xmlns:pic="http://schemas.openxmlformats.org/drawingml/2006/picture">
+                  <pic:nvPicPr>
+                    <pic:cNvPr id="0" name="Picture 436"/>
+                    <pic:cNvPicPr>
+                      <a:picLocks noChangeAspect="1" noChangeArrowheads="1"/>
+                    </pic:cNvPicPr>
+                  </pic:nvPicPr>
+                  <pic:blipFill>
+                    <a:blip r:embed="rId18">
+                      <a:extLst>
+                        <a:ext uri="{28A0092B-C50C-407E-A947-70E740481C1C}">
+                          <a14:useLocalDpi xmlns:a14="http://schemas.microsoft.com/office/drawing/2010/main" val="0"/>
+                        </a:ext>
+                      </a:extLst>
+                    </a:blip>
+                    <a:srcRect/>
+                    <a:stretch>
+                      <a:fillRect/>
+                    </a:stretch>
+                  </pic:blipFill>
+                  <pic:spPr bwMode="auto">
+                    <a:xfrm>
+                      <a:off x="0" y="0"/>
+                      <a:ext cx="4491779" cy="5171899"/>
+                    </a:xfrm>
+                    <a:prstGeom prst="rect">
+                      <a:avLst/>
+                    </a:prstGeom>
+                    <a:noFill/>
+                    <a:ln>
+                      <a:noFill/>
+                    </a:ln>
+                  </pic:spPr>
+                </pic:pic>
+              </a:graphicData>
+            </a:graphic>
+          </wp:inline>
+        </w:drawing>
+      </w:r>
+    </w:p>
+    <w:p>
+      <w:pPr>
+        <w:jc w:val="center"/>
+      </w:pPr>
+      <w:r>
+        <w:t>Figure B3. Contributions over time</w:t>
+      </w:r>
+    </w:p>
+    <w:p>
+      <w:pPr>
+        <w:rPr>
+          <w:b/>
+          <w:bCs/>
+        </w:rPr>
+      </w:pPr>
+      <w:r>
+        <w:rPr>
+          <w:b/>
+          <w:bCs/>
+        </w:rPr>
+        <w:t>B4.</w:t>
+      </w:r>
+      <w:r>
+        <w:rPr>
+          <w:b/>
+          <w:bCs/>
+        </w:rPr>
+        <w:t>EXAMPLE COMMIT DIFF</w:t>
+      </w:r>
+    </w:p>
+    <w:p>
+      <w:pPr>
+        <w:rPr>
+          <w:b/>
+          <w:bCs/>
+        </w:rPr>
+      </w:pPr>
+      <w:r>
+        <w:rPr>
+          <w:b/>
+          <w:bCs/>
+          <w:noProof/>
+        </w:rPr>
+        <w:drawing>
+          <wp:inline distT="0" distB="0" distL="0" distR="0" wp14:anchorId="3FEB6264" wp14:editId="384891C1">
+            <wp:extent cx="5715000" cy="2447925"/>
+            <wp:effectExtent l="0" t="0" r="0" b="9525"/>
+            <wp:docPr id="1234477852" name="Picture 58"/>
+            <wp:cNvGraphicFramePr>
+              <a:graphicFrameLocks xmlns:a="http://schemas.openxmlformats.org/drawingml/2006/main" noChangeAspect="1"/>
+            </wp:cNvGraphicFramePr>
+            <a:graphic xmlns:a="http://schemas.openxmlformats.org/drawingml/2006/main">
+              <a:graphicData uri="http://schemas.openxmlformats.org/drawingml/2006/picture">
+                <pic:pic xmlns:pic="http://schemas.openxmlformats.org/drawingml/2006/picture">
+                  <pic:nvPicPr>
+                    <pic:cNvPr id="0" name="Picture 437"/>
+                    <pic:cNvPicPr>
+                      <a:picLocks noChangeAspect="1" noChangeArrowheads="1"/>
+                    </pic:cNvPicPr>
+                  </pic:nvPicPr>
+                  <pic:blipFill>
+                    <a:blip r:embed="rId19" cstate="print">
+                      <a:extLst>
+                        <a:ext uri="{28A0092B-C50C-407E-A947-70E740481C1C}">
+                          <a14:useLocalDpi xmlns:a14="http://schemas.microsoft.com/office/drawing/2010/main" val="0"/>
+                        </a:ext>
+                      </a:extLst>
+                    </a:blip>
+                    <a:srcRect/>
+                    <a:stretch>
+                      <a:fillRect/>
+                    </a:stretch>
+                  </pic:blipFill>
+                  <pic:spPr bwMode="auto">
+                    <a:xfrm>
+                      <a:off x="0" y="0"/>
+                      <a:ext cx="5715000" cy="2447925"/>
+                    </a:xfrm>
+                    <a:prstGeom prst="rect">
+                      <a:avLst/>
+                    </a:prstGeom>
+                    <a:noFill/>
+                    <a:ln>
+                      <a:noFill/>
+                    </a:ln>
+                  </pic:spPr>
+                </pic:pic>
+              </a:graphicData>
+            </a:graphic>
+          </wp:inline>
+        </w:drawing>
+      </w:r>
+    </w:p>
+    <w:p>
+      <w:pPr>
+        <w:jc w:val="center"/>
+      </w:pPr>
+      <w:r>
+        <w:t>Figure B4. Example commit showing changes to analysis outputs</w:t>
+      </w:r>
+    </w:p>
+    <w:p>
+      <w:pPr>
+        <w:rPr>
+          <w:b/>
+          <w:bCs/>
+        </w:rPr>
+      </w:pPr>
+      <w:r>
+        <w:rPr>
+          <w:b/>
+          <w:bCs/>
+        </w:rPr>
+        <w:lastRenderedPageBreak/>
+        <w:t>B5. FULL COMMIT LOG</w:t>
+      </w:r>
+      <w:r>
+        <w:rPr>
+          <w:b/>
+          <w:bCs/>
+        </w:rPr>
+        <w:t xml:space="preserve"> </w:t>
+      </w:r>
+    </w:p>
+    <w:p>
+      <w:r>
+        <w:t>7b20fbb (HEAD -&gt; master, origin/master, origin/HEAD) DOC: finalise report_master.docx (Sections 1-6, Appendix A) and update TOC</w:t>
+      </w:r>
+    </w:p>
+    <w:p>
+      <w:r>
+        <w:t>57c5e4c CLEANUP: remove old/duplicate diagnostic plots from report/figures</w:t>
+      </w:r>
+    </w:p>
+    <w:p>
+      <w:r>
+        <w:t>dbef8bc DOC: add final figures to report/figures</w:t>
+      </w:r>
+    </w:p>
+    <w:p>
+      <w:r>
+        <w:t xml:space="preserve">6e58409 CLEANUP: </w:t>
+      </w:r>
+      <w:proofErr w:type="gramStart"/>
+      <w:r>
+        <w:t>update .</w:t>
+      </w:r>
+      <w:proofErr w:type="spellStart"/>
+      <w:r>
+        <w:t>gitignore</w:t>
+      </w:r>
+      <w:proofErr w:type="spellEnd"/>
+      <w:proofErr w:type="gramEnd"/>
+      <w:r>
+        <w:t xml:space="preserve"> to avoid duplicate/unwanted files</w:t>
+      </w:r>
+    </w:p>
+    <w:p>
+      <w:r>
+        <w:t>95f5dc4 CLEANUP: remove R session files from repository index</w:t>
+      </w:r>
+    </w:p>
+    <w:p>
+      <w:r>
+        <w:t xml:space="preserve">b164738 CLEANUP: add R session files </w:t>
+      </w:r>
+      <w:proofErr w:type="gramStart"/>
+      <w:r>
+        <w:t>to .</w:t>
+      </w:r>
+      <w:proofErr w:type="spellStart"/>
+      <w:r>
+        <w:t>gitignore</w:t>
+      </w:r>
+      <w:proofErr w:type="spellEnd"/>
+      <w:proofErr w:type="gramEnd"/>
+    </w:p>
+    <w:p>
+      <w:r>
+        <w:t>6d23b50 CLEANUP: remove deprecated/unapproved plots</w:t>
+      </w:r>
+    </w:p>
+    <w:p>
+      <w:r>
+        <w:t>95e7852 ANALYSIS: update script for GPA-normality workflow and regenerate required plots/results</w:t>
+      </w:r>
+    </w:p>
+    <w:p>
+      <w:r>
+        <w:t>86c3a22 DOC: finalise report with Sections 5 and 6, appendices, and formatting</w:t>
+      </w:r>
+    </w:p>
+    <w:p>
+      <w:r>
+        <w:t>b12f64e DOC: add draft evaluation (Section 5) and conclusions (Section 6)</w:t>
+      </w:r>
+    </w:p>
+    <w:p>
+      <w:r>
+        <w:t>950aadc DOC: add figures_preview.md for Section 3</w:t>
+      </w:r>
+    </w:p>
+    <w:p>
+      <w:r>
+        <w:t>52520a7 DOC: finalise Section 2 (literature + research gap)</w:t>
+      </w:r>
+    </w:p>
+    <w:p>
+      <w:r>
+        <w:t>ceced70 DOC: add full Harvard references for literature review</w:t>
+      </w:r>
+    </w:p>
+    <w:p>
+      <w:r>
+        <w:t>e6c5a21 DOC: refine Section 4 interpretation</w:t>
+      </w:r>
+    </w:p>
+    <w:p>
+      <w:r>
+        <w:t>b1354b9 ADMIN: update TEAM.md — Rohith</w:t>
+      </w:r>
+    </w:p>
+    <w:p>
+      <w:r>
+        <w:t xml:space="preserve">33c7243 ANALYSIS: clean </w:t>
+      </w:r>
+      <w:proofErr w:type="spellStart"/>
+      <w:r>
+        <w:t>Analysis.R</w:t>
+      </w:r>
+      <w:proofErr w:type="spellEnd"/>
+      <w:r>
+        <w:t xml:space="preserve"> + add R_RUN instructions; regenerate outputs</w:t>
+      </w:r>
+    </w:p>
+    <w:p>
+      <w:r>
+        <w:t>af2e519 ADMIN: add GitHub activity screenshots for Appendix B</w:t>
+      </w:r>
+    </w:p>
+    <w:p>
+      <w:r>
+        <w:t>0c6e191 PLOTS: finalize captions and high-res images; update visuals draft</w:t>
+      </w:r>
+    </w:p>
+    <w:p>
+      <w:r>
+        <w:t>ca19f8a DOC: complete Section 4 analysis draft</w:t>
+      </w:r>
+    </w:p>
+    <w:p>
+      <w:r>
+        <w:t>78dec3e DOC: complete literature review (Sections 2.1 and 2.2)</w:t>
+      </w:r>
+    </w:p>
+    <w:p>
+      <w:r>
+        <w:t>50eab08 DOC: complete Section 3 visualisation draft</w:t>
+      </w:r>
+    </w:p>
+    <w:p>
+      <w:r>
+        <w:t>9fda89f ADMIN: update COMMITS_LOG (entries up to 27 Nov)</w:t>
+      </w:r>
+    </w:p>
+    <w:p>
+      <w:r>
+        <w:t xml:space="preserve">4338015 DOC: add </w:t>
+      </w:r>
+      <w:proofErr w:type="spellStart"/>
+      <w:r>
+        <w:t>draft_intro</w:t>
+      </w:r>
+      <w:proofErr w:type="spellEnd"/>
+      <w:r>
+        <w:t xml:space="preserve"> (Sections 1.1-1.4)</w:t>
+      </w:r>
+    </w:p>
+    <w:p>
+      <w:r>
+        <w:t xml:space="preserve">cad33e5 ANALYSIS: implement full </w:t>
+      </w:r>
+      <w:proofErr w:type="spellStart"/>
+      <w:r>
+        <w:t>Analysis.R</w:t>
+      </w:r>
+      <w:proofErr w:type="spellEnd"/>
+      <w:r>
+        <w:t xml:space="preserve"> and generate plots + result CSVs</w:t>
+      </w:r>
+    </w:p>
+    <w:p>
+      <w:r>
+        <w:t xml:space="preserve">6046236 added gpa.csv and </w:t>
+      </w:r>
+      <w:proofErr w:type="spellStart"/>
+      <w:r>
+        <w:t>Analysis.R</w:t>
+      </w:r>
+      <w:proofErr w:type="spellEnd"/>
+    </w:p>
+    <w:p>
+      <w:r>
+        <w:t xml:space="preserve">284306e </w:t>
+      </w:r>
+      <w:proofErr w:type="gramStart"/>
+      <w:r>
+        <w:t>Init :</w:t>
+      </w:r>
+      <w:proofErr w:type="gramEnd"/>
+      <w:r>
+        <w:t xml:space="preserve"> repo </w:t>
+      </w:r>
+      <w:proofErr w:type="gramStart"/>
+      <w:r>
+        <w:t>structure ,</w:t>
+      </w:r>
+      <w:proofErr w:type="gramEnd"/>
+      <w:r>
+        <w:t xml:space="preserve"> readme</w:t>
+      </w:r>
+    </w:p>
+    <w:p>
+      <w:r>
+        <w:t xml:space="preserve">f06bafc </w:t>
+      </w:r>
+      <w:proofErr w:type="gramStart"/>
+      <w:r>
+        <w:t>Init :</w:t>
+      </w:r>
+      <w:proofErr w:type="gramEnd"/>
+      <w:r>
+        <w:t xml:space="preserve"> Repo structure</w:t>
+      </w:r>
     </w:p>
     <w:sectPr>
       <w:pgSz w:w="11906" w:h="16838"/>
@@ -7964,11 +8602,6 @@
         <w:docPartGallery w:val="AutoText"/>
       </w:docPartObj>
     </w:sdtPr>
-    <w:sdtEndPr>
-      <w:rPr>
-        <w:rStyle w:val="PageNumber"/>
-      </w:rPr>
-    </w:sdtEndPr>
     <w:sdtContent>
       <w:p>
         <w:pPr>
@@ -11039,7 +11672,6 @@
   <w:style w:type="character" w:default="1" w:styleId="DefaultParagraphFont">
     <w:name w:val="Default Paragraph Font"/>
     <w:uiPriority w:val="1"/>
-    <w:semiHidden/>
     <w:unhideWhenUsed/>
   </w:style>
   <w:style w:type="table" w:default="1" w:styleId="TableNormal">

</xml_diff>

<commit_message>
DOC: update Appendix B with screenshots and full commit log
</commit_message>
<xml_diff>
--- a/report/report_master.docx
+++ b/report/report_master.docx
@@ -464,7 +464,7 @@
           <w:r>
             <w:fldChar w:fldCharType="separate"/>
           </w:r>
-          <w:hyperlink w:anchor="_Toc215852477" w:history="1">
+          <w:hyperlink w:anchor="_Toc215948865" w:history="1">
             <w:r>
               <w:rPr>
                 <w:rStyle w:val="Hyperlink"/>
@@ -506,7 +506,7 @@
                 <w:noProof/>
                 <w:webHidden/>
               </w:rPr>
-              <w:instrText xml:space="preserve"> PAGEREF _Toc215852477 \h </w:instrText>
+              <w:instrText xml:space="preserve"> PAGEREF _Toc215948865 \h </w:instrText>
             </w:r>
             <w:r>
               <w:rPr>
@@ -549,7 +549,7 @@
               <w:lang w:eastAsia="en-GB"/>
             </w:rPr>
           </w:pPr>
-          <w:hyperlink w:anchor="_Toc215852478" w:history="1">
+          <w:hyperlink w:anchor="_Toc215948866" w:history="1">
             <w:r>
               <w:rPr>
                 <w:rStyle w:val="Hyperlink"/>
@@ -576,7 +576,7 @@
                 <w:noProof/>
                 <w:webHidden/>
               </w:rPr>
-              <w:instrText xml:space="preserve"> PAGEREF _Toc215852478 \h </w:instrText>
+              <w:instrText xml:space="preserve"> PAGEREF _Toc215948866 \h </w:instrText>
             </w:r>
             <w:r>
               <w:rPr>
@@ -619,7 +619,7 @@
               <w:lang w:eastAsia="en-GB"/>
             </w:rPr>
           </w:pPr>
-          <w:hyperlink w:anchor="_Toc215852479" w:history="1">
+          <w:hyperlink w:anchor="_Toc215948867" w:history="1">
             <w:r>
               <w:rPr>
                 <w:rStyle w:val="Hyperlink"/>
@@ -646,7 +646,7 @@
                 <w:noProof/>
                 <w:webHidden/>
               </w:rPr>
-              <w:instrText xml:space="preserve"> PAGEREF _Toc215852479 \h </w:instrText>
+              <w:instrText xml:space="preserve"> PAGEREF _Toc215948867 \h </w:instrText>
             </w:r>
             <w:r>
               <w:rPr>
@@ -689,7 +689,7 @@
               <w:lang w:eastAsia="en-GB"/>
             </w:rPr>
           </w:pPr>
-          <w:hyperlink w:anchor="_Toc215852480" w:history="1">
+          <w:hyperlink w:anchor="_Toc215948868" w:history="1">
             <w:r>
               <w:rPr>
                 <w:rStyle w:val="Hyperlink"/>
@@ -716,7 +716,7 @@
                 <w:noProof/>
                 <w:webHidden/>
               </w:rPr>
-              <w:instrText xml:space="preserve"> PAGEREF _Toc215852480 \h </w:instrText>
+              <w:instrText xml:space="preserve"> PAGEREF _Toc215948868 \h </w:instrText>
             </w:r>
             <w:r>
               <w:rPr>
@@ -759,7 +759,7 @@
               <w:lang w:eastAsia="en-GB"/>
             </w:rPr>
           </w:pPr>
-          <w:hyperlink w:anchor="_Toc215852481" w:history="1">
+          <w:hyperlink w:anchor="_Toc215948869" w:history="1">
             <w:r>
               <w:rPr>
                 <w:rStyle w:val="Hyperlink"/>
@@ -786,7 +786,7 @@
                 <w:noProof/>
                 <w:webHidden/>
               </w:rPr>
-              <w:instrText xml:space="preserve"> PAGEREF _Toc215852481 \h </w:instrText>
+              <w:instrText xml:space="preserve"> PAGEREF _Toc215948869 \h </w:instrText>
             </w:r>
             <w:r>
               <w:rPr>
@@ -829,7 +829,7 @@
               <w:lang w:eastAsia="en-GB"/>
             </w:rPr>
           </w:pPr>
-          <w:hyperlink w:anchor="_Toc215852482" w:history="1">
+          <w:hyperlink w:anchor="_Toc215948870" w:history="1">
             <w:r>
               <w:rPr>
                 <w:rStyle w:val="Hyperlink"/>
@@ -856,7 +856,7 @@
                 <w:noProof/>
                 <w:webHidden/>
               </w:rPr>
-              <w:instrText xml:space="preserve"> PAGEREF _Toc215852482 \h </w:instrText>
+              <w:instrText xml:space="preserve"> PAGEREF _Toc215948870 \h </w:instrText>
             </w:r>
             <w:r>
               <w:rPr>
@@ -899,7 +899,7 @@
               <w:lang w:eastAsia="en-GB"/>
             </w:rPr>
           </w:pPr>
-          <w:hyperlink w:anchor="_Toc215852483" w:history="1">
+          <w:hyperlink w:anchor="_Toc215948871" w:history="1">
             <w:r>
               <w:rPr>
                 <w:rStyle w:val="Hyperlink"/>
@@ -926,7 +926,7 @@
                 <w:noProof/>
                 <w:webHidden/>
               </w:rPr>
-              <w:instrText xml:space="preserve"> PAGEREF _Toc215852483 \h </w:instrText>
+              <w:instrText xml:space="preserve"> PAGEREF _Toc215948871 \h </w:instrText>
             </w:r>
             <w:r>
               <w:rPr>
@@ -969,7 +969,7 @@
               <w:lang w:eastAsia="en-GB"/>
             </w:rPr>
           </w:pPr>
-          <w:hyperlink w:anchor="_Toc215852484" w:history="1">
+          <w:hyperlink w:anchor="_Toc215948872" w:history="1">
             <w:r>
               <w:rPr>
                 <w:rStyle w:val="Hyperlink"/>
@@ -1004,7 +1004,7 @@
                 <w:noProof/>
                 <w:webHidden/>
               </w:rPr>
-              <w:instrText xml:space="preserve"> PAGEREF _Toc215852484 \h </w:instrText>
+              <w:instrText xml:space="preserve"> PAGEREF _Toc215948872 \h </w:instrText>
             </w:r>
             <w:r>
               <w:rPr>
@@ -1048,7 +1048,7 @@
               <w:lang w:eastAsia="en-GB"/>
             </w:rPr>
           </w:pPr>
-          <w:hyperlink w:anchor="_Toc215852485" w:history="1">
+          <w:hyperlink w:anchor="_Toc215948873" w:history="1">
             <w:r>
               <w:rPr>
                 <w:rStyle w:val="Hyperlink"/>
@@ -1090,7 +1090,7 @@
                 <w:noProof/>
                 <w:webHidden/>
               </w:rPr>
-              <w:instrText xml:space="preserve"> PAGEREF _Toc215852485 \h </w:instrText>
+              <w:instrText xml:space="preserve"> PAGEREF _Toc215948873 \h </w:instrText>
             </w:r>
             <w:r>
               <w:rPr>
@@ -1133,7 +1133,7 @@
               <w:lang w:eastAsia="en-GB"/>
             </w:rPr>
           </w:pPr>
-          <w:hyperlink w:anchor="_Toc215852486" w:history="1">
+          <w:hyperlink w:anchor="_Toc215948874" w:history="1">
             <w:r>
               <w:rPr>
                 <w:rStyle w:val="Hyperlink"/>
@@ -1160,7 +1160,7 @@
                 <w:noProof/>
                 <w:webHidden/>
               </w:rPr>
-              <w:instrText xml:space="preserve"> PAGEREF _Toc215852486 \h </w:instrText>
+              <w:instrText xml:space="preserve"> PAGEREF _Toc215948874 \h </w:instrText>
             </w:r>
             <w:r>
               <w:rPr>
@@ -1203,7 +1203,7 @@
               <w:lang w:eastAsia="en-GB"/>
             </w:rPr>
           </w:pPr>
-          <w:hyperlink w:anchor="_Toc215852487" w:history="1">
+          <w:hyperlink w:anchor="_Toc215948875" w:history="1">
             <w:r>
               <w:rPr>
                 <w:rStyle w:val="Hyperlink"/>
@@ -1230,7 +1230,7 @@
                 <w:noProof/>
                 <w:webHidden/>
               </w:rPr>
-              <w:instrText xml:space="preserve"> PAGEREF _Toc215852487 \h </w:instrText>
+              <w:instrText xml:space="preserve"> PAGEREF _Toc215948875 \h </w:instrText>
             </w:r>
             <w:r>
               <w:rPr>
@@ -1273,7 +1273,7 @@
               <w:lang w:eastAsia="en-GB"/>
             </w:rPr>
           </w:pPr>
-          <w:hyperlink w:anchor="_Toc215852488" w:history="1">
+          <w:hyperlink w:anchor="_Toc215948876" w:history="1">
             <w:r>
               <w:rPr>
                 <w:rStyle w:val="Hyperlink"/>
@@ -1300,7 +1300,7 @@
                 <w:noProof/>
                 <w:webHidden/>
               </w:rPr>
-              <w:instrText xml:space="preserve"> PAGEREF _Toc215852488 \h </w:instrText>
+              <w:instrText xml:space="preserve"> PAGEREF _Toc215948876 \h </w:instrText>
             </w:r>
             <w:r>
               <w:rPr>
@@ -1344,7 +1344,7 @@
               <w:lang w:eastAsia="en-GB"/>
             </w:rPr>
           </w:pPr>
-          <w:hyperlink w:anchor="_Toc215852489" w:history="1">
+          <w:hyperlink w:anchor="_Toc215948877" w:history="1">
             <w:r>
               <w:rPr>
                 <w:rStyle w:val="Hyperlink"/>
@@ -1386,7 +1386,7 @@
                 <w:noProof/>
                 <w:webHidden/>
               </w:rPr>
-              <w:instrText xml:space="preserve"> PAGEREF _Toc215852489 \h </w:instrText>
+              <w:instrText xml:space="preserve"> PAGEREF _Toc215948877 \h </w:instrText>
             </w:r>
             <w:r>
               <w:rPr>
@@ -1429,7 +1429,7 @@
               <w:lang w:eastAsia="en-GB"/>
             </w:rPr>
           </w:pPr>
-          <w:hyperlink w:anchor="_Toc215852490" w:history="1">
+          <w:hyperlink w:anchor="_Toc215948878" w:history="1">
             <w:r>
               <w:rPr>
                 <w:rStyle w:val="Hyperlink"/>
@@ -1456,7 +1456,7 @@
                 <w:noProof/>
                 <w:webHidden/>
               </w:rPr>
-              <w:instrText xml:space="preserve"> PAGEREF _Toc215852490 \h </w:instrText>
+              <w:instrText xml:space="preserve"> PAGEREF _Toc215948878 \h </w:instrText>
             </w:r>
             <w:r>
               <w:rPr>
@@ -1499,7 +1499,7 @@
               <w:lang w:eastAsia="en-GB"/>
             </w:rPr>
           </w:pPr>
-          <w:hyperlink w:anchor="_Toc215852491" w:history="1">
+          <w:hyperlink w:anchor="_Toc215948879" w:history="1">
             <w:r>
               <w:rPr>
                 <w:rStyle w:val="Hyperlink"/>
@@ -1526,7 +1526,7 @@
                 <w:noProof/>
                 <w:webHidden/>
               </w:rPr>
-              <w:instrText xml:space="preserve"> PAGEREF _Toc215852491 \h </w:instrText>
+              <w:instrText xml:space="preserve"> PAGEREF _Toc215948879 \h </w:instrText>
             </w:r>
             <w:r>
               <w:rPr>
@@ -1570,7 +1570,7 @@
               <w:lang w:eastAsia="en-GB"/>
             </w:rPr>
           </w:pPr>
-          <w:hyperlink w:anchor="_Toc215852492" w:history="1">
+          <w:hyperlink w:anchor="_Toc215948880" w:history="1">
             <w:r>
               <w:rPr>
                 <w:rStyle w:val="Hyperlink"/>
@@ -1612,7 +1612,7 @@
                 <w:noProof/>
                 <w:webHidden/>
               </w:rPr>
-              <w:instrText xml:space="preserve"> PAGEREF _Toc215852492 \h </w:instrText>
+              <w:instrText xml:space="preserve"> PAGEREF _Toc215948880 \h </w:instrText>
             </w:r>
             <w:r>
               <w:rPr>
@@ -1655,7 +1655,7 @@
               <w:lang w:eastAsia="en-GB"/>
             </w:rPr>
           </w:pPr>
-          <w:hyperlink w:anchor="_Toc215852493" w:history="1">
+          <w:hyperlink w:anchor="_Toc215948881" w:history="1">
             <w:r>
               <w:rPr>
                 <w:rStyle w:val="Hyperlink"/>
@@ -1682,7 +1682,7 @@
                 <w:noProof/>
                 <w:webHidden/>
               </w:rPr>
-              <w:instrText xml:space="preserve"> PAGEREF _Toc215852493 \h </w:instrText>
+              <w:instrText xml:space="preserve"> PAGEREF _Toc215948881 \h </w:instrText>
             </w:r>
             <w:r>
               <w:rPr>
@@ -1725,7 +1725,7 @@
               <w:lang w:eastAsia="en-GB"/>
             </w:rPr>
           </w:pPr>
-          <w:hyperlink w:anchor="_Toc215852494" w:history="1">
+          <w:hyperlink w:anchor="_Toc215948882" w:history="1">
             <w:r>
               <w:rPr>
                 <w:rStyle w:val="Hyperlink"/>
@@ -1752,7 +1752,7 @@
                 <w:noProof/>
                 <w:webHidden/>
               </w:rPr>
-              <w:instrText xml:space="preserve"> PAGEREF _Toc215852494 \h </w:instrText>
+              <w:instrText xml:space="preserve"> PAGEREF _Toc215948882 \h </w:instrText>
             </w:r>
             <w:r>
               <w:rPr>
@@ -1795,7 +1795,7 @@
               <w:lang w:eastAsia="en-GB"/>
             </w:rPr>
           </w:pPr>
-          <w:hyperlink w:anchor="_Toc215852495" w:history="1">
+          <w:hyperlink w:anchor="_Toc215948883" w:history="1">
             <w:r>
               <w:rPr>
                 <w:rStyle w:val="Hyperlink"/>
@@ -1822,7 +1822,7 @@
                 <w:noProof/>
                 <w:webHidden/>
               </w:rPr>
-              <w:instrText xml:space="preserve"> PAGEREF _Toc215852495 \h </w:instrText>
+              <w:instrText xml:space="preserve"> PAGEREF _Toc215948883 \h </w:instrText>
             </w:r>
             <w:r>
               <w:rPr>
@@ -1865,7 +1865,7 @@
               <w:lang w:eastAsia="en-GB"/>
             </w:rPr>
           </w:pPr>
-          <w:hyperlink w:anchor="_Toc215852496" w:history="1">
+          <w:hyperlink w:anchor="_Toc215948884" w:history="1">
             <w:r>
               <w:rPr>
                 <w:rStyle w:val="Hyperlink"/>
@@ -1892,7 +1892,7 @@
                 <w:noProof/>
                 <w:webHidden/>
               </w:rPr>
-              <w:instrText xml:space="preserve"> PAGEREF _Toc215852496 \h </w:instrText>
+              <w:instrText xml:space="preserve"> PAGEREF _Toc215948884 \h </w:instrText>
             </w:r>
             <w:r>
               <w:rPr>
@@ -1935,7 +1935,7 @@
               <w:lang w:eastAsia="en-GB"/>
             </w:rPr>
           </w:pPr>
-          <w:hyperlink w:anchor="_Toc215852497" w:history="1">
+          <w:hyperlink w:anchor="_Toc215948885" w:history="1">
             <w:r>
               <w:rPr>
                 <w:rStyle w:val="Hyperlink"/>
@@ -1962,7 +1962,7 @@
                 <w:noProof/>
                 <w:webHidden/>
               </w:rPr>
-              <w:instrText xml:space="preserve"> PAGEREF _Toc215852497 \h </w:instrText>
+              <w:instrText xml:space="preserve"> PAGEREF _Toc215948885 \h </w:instrText>
             </w:r>
             <w:r>
               <w:rPr>
@@ -2006,7 +2006,7 @@
               <w:lang w:eastAsia="en-GB"/>
             </w:rPr>
           </w:pPr>
-          <w:hyperlink w:anchor="_Toc215852498" w:history="1">
+          <w:hyperlink w:anchor="_Toc215948886" w:history="1">
             <w:r>
               <w:rPr>
                 <w:rStyle w:val="Hyperlink"/>
@@ -2048,7 +2048,7 @@
                 <w:noProof/>
                 <w:webHidden/>
               </w:rPr>
-              <w:instrText xml:space="preserve"> PAGEREF _Toc215852498 \h </w:instrText>
+              <w:instrText xml:space="preserve"> PAGEREF _Toc215948886 \h </w:instrText>
             </w:r>
             <w:r>
               <w:rPr>
@@ -2091,7 +2091,7 @@
               <w:lang w:eastAsia="en-GB"/>
             </w:rPr>
           </w:pPr>
-          <w:hyperlink w:anchor="_Toc215852499" w:history="1">
+          <w:hyperlink w:anchor="_Toc215948887" w:history="1">
             <w:r>
               <w:rPr>
                 <w:rStyle w:val="Hyperlink"/>
@@ -2118,7 +2118,7 @@
                 <w:noProof/>
                 <w:webHidden/>
               </w:rPr>
-              <w:instrText xml:space="preserve"> PAGEREF _Toc215852499 \h </w:instrText>
+              <w:instrText xml:space="preserve"> PAGEREF _Toc215948887 \h </w:instrText>
             </w:r>
             <w:r>
               <w:rPr>
@@ -2161,7 +2161,7 @@
               <w:lang w:eastAsia="en-GB"/>
             </w:rPr>
           </w:pPr>
-          <w:hyperlink w:anchor="_Toc215852500" w:history="1">
+          <w:hyperlink w:anchor="_Toc215948888" w:history="1">
             <w:r>
               <w:rPr>
                 <w:rStyle w:val="Hyperlink"/>
@@ -2188,7 +2188,7 @@
                 <w:noProof/>
                 <w:webHidden/>
               </w:rPr>
-              <w:instrText xml:space="preserve"> PAGEREF _Toc215852500 \h </w:instrText>
+              <w:instrText xml:space="preserve"> PAGEREF _Toc215948888 \h </w:instrText>
             </w:r>
             <w:r>
               <w:rPr>
@@ -2231,7 +2231,7 @@
               <w:lang w:eastAsia="en-GB"/>
             </w:rPr>
           </w:pPr>
-          <w:hyperlink w:anchor="_Toc215852501" w:history="1">
+          <w:hyperlink w:anchor="_Toc215948889" w:history="1">
             <w:r>
               <w:rPr>
                 <w:rStyle w:val="Hyperlink"/>
@@ -2258,7 +2258,7 @@
                 <w:noProof/>
                 <w:webHidden/>
               </w:rPr>
-              <w:instrText xml:space="preserve"> PAGEREF _Toc215852501 \h </w:instrText>
+              <w:instrText xml:space="preserve"> PAGEREF _Toc215948889 \h </w:instrText>
             </w:r>
             <w:r>
               <w:rPr>
@@ -2302,7 +2302,7 @@
               <w:lang w:eastAsia="en-GB"/>
             </w:rPr>
           </w:pPr>
-          <w:hyperlink w:anchor="_Toc215852502" w:history="1">
+          <w:hyperlink w:anchor="_Toc215948890" w:history="1">
             <w:r>
               <w:rPr>
                 <w:rStyle w:val="Hyperlink"/>
@@ -2344,7 +2344,7 @@
                 <w:noProof/>
                 <w:webHidden/>
               </w:rPr>
-              <w:instrText xml:space="preserve"> PAGEREF _Toc215852502 \h </w:instrText>
+              <w:instrText xml:space="preserve"> PAGEREF _Toc215948890 \h </w:instrText>
             </w:r>
             <w:r>
               <w:rPr>
@@ -2388,7 +2388,7 @@
               <w:lang w:eastAsia="en-GB"/>
             </w:rPr>
           </w:pPr>
-          <w:hyperlink w:anchor="_Toc215852503" w:history="1">
+          <w:hyperlink w:anchor="_Toc215948891" w:history="1">
             <w:r>
               <w:rPr>
                 <w:rStyle w:val="Hyperlink"/>
@@ -2430,7 +2430,7 @@
                 <w:noProof/>
                 <w:webHidden/>
               </w:rPr>
-              <w:instrText xml:space="preserve"> PAGEREF _Toc215852503 \h </w:instrText>
+              <w:instrText xml:space="preserve"> PAGEREF _Toc215948891 \h </w:instrText>
             </w:r>
             <w:r>
               <w:rPr>
@@ -2473,7 +2473,7 @@
               <w:lang w:eastAsia="en-GB"/>
             </w:rPr>
           </w:pPr>
-          <w:hyperlink w:anchor="_Toc215852504" w:history="1">
+          <w:hyperlink w:anchor="_Toc215948892" w:history="1">
             <w:r>
               <w:rPr>
                 <w:rStyle w:val="Hyperlink"/>
@@ -2500,7 +2500,7 @@
                 <w:noProof/>
                 <w:webHidden/>
               </w:rPr>
-              <w:instrText xml:space="preserve"> PAGEREF _Toc215852504 \h </w:instrText>
+              <w:instrText xml:space="preserve"> PAGEREF _Toc215948892 \h </w:instrText>
             </w:r>
             <w:r>
               <w:rPr>
@@ -2543,7 +2543,7 @@
               <w:lang w:eastAsia="en-GB"/>
             </w:rPr>
           </w:pPr>
-          <w:hyperlink w:anchor="_Toc215852505" w:history="1">
+          <w:hyperlink w:anchor="_Toc215948893" w:history="1">
             <w:r>
               <w:rPr>
                 <w:rStyle w:val="Hyperlink"/>
@@ -2570,7 +2570,7 @@
                 <w:noProof/>
                 <w:webHidden/>
               </w:rPr>
-              <w:instrText xml:space="preserve"> PAGEREF _Toc215852505 \h </w:instrText>
+              <w:instrText xml:space="preserve"> PAGEREF _Toc215948893 \h </w:instrText>
             </w:r>
             <w:r>
               <w:rPr>
@@ -2590,7 +2590,7 @@
                 <w:noProof/>
                 <w:webHidden/>
               </w:rPr>
-              <w:t>12</w:t>
+              <w:t>13</w:t>
             </w:r>
             <w:r>
               <w:rPr>
@@ -2642,7 +2642,7 @@
           <w:numId w:val="3"/>
         </w:numPr>
       </w:pPr>
-      <w:bookmarkStart w:id="1" w:name="_Toc215852477"/>
+      <w:bookmarkStart w:id="1" w:name="_Toc215948865"/>
       <w:r>
         <w:lastRenderedPageBreak/>
         <w:t>Introduction</w:t>
@@ -2653,7 +2653,7 @@
       <w:pPr>
         <w:pStyle w:val="Heading2"/>
       </w:pPr>
-      <w:bookmarkStart w:id="2" w:name="_Toc215852478"/>
+      <w:bookmarkStart w:id="2" w:name="_Toc215948866"/>
       <w:r>
         <w:t xml:space="preserve">1.1 </w:t>
       </w:r>
@@ -2684,7 +2684,7 @@
       <w:pPr>
         <w:pStyle w:val="Heading2"/>
       </w:pPr>
-      <w:bookmarkStart w:id="3" w:name="_Toc215852479"/>
+      <w:bookmarkStart w:id="3" w:name="_Toc215948867"/>
       <w:r>
         <w:t xml:space="preserve">1.2 </w:t>
       </w:r>
@@ -2717,7 +2717,7 @@
           <w:rFonts w:eastAsia="Times New Roman" w:cs="Times New Roman"/>
         </w:rPr>
       </w:pPr>
-      <w:bookmarkStart w:id="4" w:name="_Toc215852480"/>
+      <w:bookmarkStart w:id="4" w:name="_Toc215948868"/>
       <w:r>
         <w:rPr>
           <w:rStyle w:val="Heading2Char"/>
@@ -2762,7 +2762,7 @@
       <w:pPr>
         <w:pStyle w:val="Heading2"/>
       </w:pPr>
-      <w:bookmarkStart w:id="5" w:name="_Toc215852481"/>
+      <w:bookmarkStart w:id="5" w:name="_Toc215948869"/>
       <w:r>
         <w:t xml:space="preserve">1.4 </w:t>
       </w:r>
@@ -2909,7 +2909,7 @@
         <w:pStyle w:val="Heading1"/>
         <w:ind w:left="426"/>
       </w:pPr>
-      <w:bookmarkStart w:id="6" w:name="_Toc215852482"/>
+      <w:bookmarkStart w:id="6" w:name="_Toc215948870"/>
       <w:r>
         <w:lastRenderedPageBreak/>
         <w:t xml:space="preserve">2. </w:t>
@@ -2923,7 +2923,7 @@
       <w:pPr>
         <w:pStyle w:val="Heading2"/>
       </w:pPr>
-      <w:bookmarkStart w:id="7" w:name="_Toc215852483"/>
+      <w:bookmarkStart w:id="7" w:name="_Toc215948871"/>
       <w:r>
         <w:t xml:space="preserve">2.1 </w:t>
       </w:r>
@@ -2980,7 +2980,7 @@
       <w:pPr>
         <w:pStyle w:val="Heading2"/>
       </w:pPr>
-      <w:bookmarkStart w:id="8" w:name="_Toc215852484"/>
+      <w:bookmarkStart w:id="8" w:name="_Toc215948872"/>
       <w:r>
         <w:rPr>
           <w:iCs/>
@@ -3036,20 +3036,20 @@
           <w:numId w:val="18"/>
         </w:numPr>
       </w:pPr>
-      <w:bookmarkStart w:id="9" w:name="_Toc215852485"/>
-      <w:bookmarkStart w:id="10" w:name="_Hlk215744570"/>
+      <w:bookmarkStart w:id="9" w:name="_Hlk215744570"/>
+      <w:bookmarkStart w:id="10" w:name="_Toc215948873"/>
       <w:r>
         <w:lastRenderedPageBreak/>
         <w:t>Visualisation</w:t>
       </w:r>
+      <w:bookmarkEnd w:id="10"/>
+    </w:p>
+    <w:p>
+      <w:pPr>
+        <w:pStyle w:val="Heading2"/>
+      </w:pPr>
+      <w:bookmarkStart w:id="11" w:name="_Toc215948874"/>
       <w:bookmarkEnd w:id="9"/>
-    </w:p>
-    <w:p>
-      <w:pPr>
-        <w:pStyle w:val="Heading2"/>
-      </w:pPr>
-      <w:bookmarkStart w:id="11" w:name="_Toc215852486"/>
-      <w:bookmarkEnd w:id="10"/>
       <w:r>
         <w:t xml:space="preserve">3.1 </w:t>
       </w:r>
@@ -3186,7 +3186,7 @@
           <w:iCs/>
         </w:rPr>
       </w:pPr>
-      <w:bookmarkStart w:id="12" w:name="_Toc215852487"/>
+      <w:bookmarkStart w:id="12" w:name="_Toc215948875"/>
       <w:r>
         <w:t xml:space="preserve">3.2 </w:t>
       </w:r>
@@ -3329,7 +3329,7 @@
           <w:iCs/>
         </w:rPr>
       </w:pPr>
-      <w:bookmarkStart w:id="13" w:name="_Toc215852488"/>
+      <w:bookmarkStart w:id="13" w:name="_Toc215948876"/>
       <w:r>
         <w:t xml:space="preserve">3.3 </w:t>
       </w:r>
@@ -3399,7 +3399,7 @@
           <w:numId w:val="18"/>
         </w:numPr>
       </w:pPr>
-      <w:bookmarkStart w:id="14" w:name="_Toc215852489"/>
+      <w:bookmarkStart w:id="14" w:name="_Toc215948877"/>
       <w:r>
         <w:lastRenderedPageBreak/>
         <w:t>Analysis</w:t>
@@ -3414,7 +3414,7 @@
           <w:iCs/>
         </w:rPr>
       </w:pPr>
-      <w:bookmarkStart w:id="15" w:name="_Toc215852490"/>
+      <w:bookmarkStart w:id="15" w:name="_Toc215948878"/>
       <w:r>
         <w:t xml:space="preserve">4.1 </w:t>
       </w:r>
@@ -3450,7 +3450,7 @@
           <w:highlight w:val="yellow"/>
         </w:rPr>
       </w:pPr>
-      <w:bookmarkStart w:id="16" w:name="_Toc215852491"/>
+      <w:bookmarkStart w:id="16" w:name="_Toc215948879"/>
       <w:r>
         <w:t xml:space="preserve">4.2 </w:t>
       </w:r>
@@ -3507,7 +3507,7 @@
           <w:numId w:val="18"/>
         </w:numPr>
       </w:pPr>
-      <w:bookmarkStart w:id="17" w:name="_Toc215852492"/>
+      <w:bookmarkStart w:id="17" w:name="_Toc215948880"/>
       <w:r>
         <w:lastRenderedPageBreak/>
         <w:t>Evaluation</w:t>
@@ -3521,7 +3521,7 @@
       <w:pPr>
         <w:pStyle w:val="Heading2"/>
       </w:pPr>
-      <w:bookmarkStart w:id="18" w:name="_Toc215852493"/>
+      <w:bookmarkStart w:id="18" w:name="_Toc215948881"/>
       <w:r>
         <w:t xml:space="preserve">5.1 </w:t>
       </w:r>
@@ -3545,7 +3545,7 @@
       <w:pPr>
         <w:pStyle w:val="Heading2"/>
       </w:pPr>
-      <w:bookmarkStart w:id="19" w:name="_Toc215852494"/>
+      <w:bookmarkStart w:id="19" w:name="_Toc215948882"/>
       <w:r>
         <w:t xml:space="preserve">5.2 </w:t>
       </w:r>
@@ -3572,7 +3572,7 @@
       <w:pPr>
         <w:pStyle w:val="Heading2"/>
       </w:pPr>
-      <w:bookmarkStart w:id="20" w:name="_Toc215852495"/>
+      <w:bookmarkStart w:id="20" w:name="_Toc215948883"/>
       <w:r>
         <w:t xml:space="preserve">5.3 </w:t>
       </w:r>
@@ -3596,7 +3596,7 @@
       <w:pPr>
         <w:pStyle w:val="Heading2"/>
       </w:pPr>
-      <w:bookmarkStart w:id="21" w:name="_Toc215852496"/>
+      <w:bookmarkStart w:id="21" w:name="_Toc215948884"/>
       <w:r>
         <w:t xml:space="preserve">5.4 </w:t>
       </w:r>
@@ -3623,7 +3623,7 @@
       <w:pPr>
         <w:pStyle w:val="Heading2"/>
       </w:pPr>
-      <w:bookmarkStart w:id="22" w:name="_Toc215852497"/>
+      <w:bookmarkStart w:id="22" w:name="_Toc215948885"/>
       <w:r>
         <w:t xml:space="preserve">5.5 </w:t>
       </w:r>
@@ -3669,7 +3669,7 @@
           <w:numId w:val="18"/>
         </w:numPr>
       </w:pPr>
-      <w:bookmarkStart w:id="23" w:name="_Toc215852498"/>
+      <w:bookmarkStart w:id="23" w:name="_Toc215948886"/>
       <w:r>
         <w:lastRenderedPageBreak/>
         <w:t>Conclusions</w:t>
@@ -3680,7 +3680,7 @@
       <w:pPr>
         <w:pStyle w:val="Heading2"/>
       </w:pPr>
-      <w:bookmarkStart w:id="24" w:name="_Toc215852499"/>
+      <w:bookmarkStart w:id="24" w:name="_Toc215948887"/>
       <w:r>
         <w:t xml:space="preserve">6.1 </w:t>
       </w:r>
@@ -3704,7 +3704,7 @@
       <w:pPr>
         <w:pStyle w:val="Heading2"/>
       </w:pPr>
-      <w:bookmarkStart w:id="25" w:name="_Toc215852500"/>
+      <w:bookmarkStart w:id="25" w:name="_Toc215948888"/>
       <w:r>
         <w:t xml:space="preserve">6.2 </w:t>
       </w:r>
@@ -3725,7 +3725,7 @@
       <w:pPr>
         <w:pStyle w:val="Heading2"/>
       </w:pPr>
-      <w:bookmarkStart w:id="26" w:name="_Toc215852501"/>
+      <w:bookmarkStart w:id="26" w:name="_Toc215948889"/>
       <w:r>
         <w:t xml:space="preserve">6.3 </w:t>
       </w:r>
@@ -3781,7 +3781,7 @@
           <w:numId w:val="18"/>
         </w:numPr>
       </w:pPr>
-      <w:bookmarkStart w:id="27" w:name="_Toc215852502"/>
+      <w:bookmarkStart w:id="27" w:name="_Toc215948890"/>
       <w:r>
         <w:lastRenderedPageBreak/>
         <w:t>Reference</w:t>
@@ -3908,7 +3908,7 @@
           <w:color w:val="333333"/>
         </w:rPr>
       </w:pPr>
-      <w:bookmarkStart w:id="28" w:name="_Toc215852503"/>
+      <w:bookmarkStart w:id="28" w:name="_Toc215948891"/>
       <w:r>
         <w:lastRenderedPageBreak/>
         <w:t>Appendices</w:t>
@@ -3926,7 +3926,7 @@
           <w:iCs/>
         </w:rPr>
       </w:pPr>
-      <w:bookmarkStart w:id="29" w:name="_Toc215852504"/>
+      <w:bookmarkStart w:id="29" w:name="_Toc215948892"/>
       <w:r>
         <w:t>Appendix A – R code</w:t>
       </w:r>
@@ -7921,7 +7921,6 @@
           <w:szCs w:val="32"/>
         </w:rPr>
       </w:pPr>
-      <w:bookmarkStart w:id="30" w:name="_Toc215852505"/>
       <w:r>
         <w:br w:type="page"/>
       </w:r>
@@ -7930,6 +7929,7 @@
       <w:pPr>
         <w:pStyle w:val="Heading2"/>
       </w:pPr>
+      <w:bookmarkStart w:id="30" w:name="_Toc215948893"/>
       <w:r>
         <w:lastRenderedPageBreak/>
         <w:t>Appendix B – GitHub screenshots</w:t>

</xml_diff>

<commit_message>
FINAL: make Analysis.R runnable; fix Section 3 wording; format references; update Appendix A/B
</commit_message>
<xml_diff>
--- a/report/report_master.docx
+++ b/report/report_master.docx
@@ -464,7 +464,7 @@
           <w:r>
             <w:fldChar w:fldCharType="separate"/>
           </w:r>
-          <w:hyperlink w:anchor="_Toc215948865" w:history="1">
+          <w:hyperlink w:anchor="_Toc216287395" w:history="1">
             <w:r>
               <w:rPr>
                 <w:rStyle w:val="Hyperlink"/>
@@ -506,7 +506,7 @@
                 <w:noProof/>
                 <w:webHidden/>
               </w:rPr>
-              <w:instrText xml:space="preserve"> PAGEREF _Toc215948865 \h </w:instrText>
+              <w:instrText xml:space="preserve"> PAGEREF _Toc216287395 \h </w:instrText>
             </w:r>
             <w:r>
               <w:rPr>
@@ -549,7 +549,7 @@
               <w:lang w:eastAsia="en-GB"/>
             </w:rPr>
           </w:pPr>
-          <w:hyperlink w:anchor="_Toc215948866" w:history="1">
+          <w:hyperlink w:anchor="_Toc216287396" w:history="1">
             <w:r>
               <w:rPr>
                 <w:rStyle w:val="Hyperlink"/>
@@ -576,7 +576,7 @@
                 <w:noProof/>
                 <w:webHidden/>
               </w:rPr>
-              <w:instrText xml:space="preserve"> PAGEREF _Toc215948866 \h </w:instrText>
+              <w:instrText xml:space="preserve"> PAGEREF _Toc216287396 \h </w:instrText>
             </w:r>
             <w:r>
               <w:rPr>
@@ -619,7 +619,7 @@
               <w:lang w:eastAsia="en-GB"/>
             </w:rPr>
           </w:pPr>
-          <w:hyperlink w:anchor="_Toc215948867" w:history="1">
+          <w:hyperlink w:anchor="_Toc216287397" w:history="1">
             <w:r>
               <w:rPr>
                 <w:rStyle w:val="Hyperlink"/>
@@ -646,7 +646,7 @@
                 <w:noProof/>
                 <w:webHidden/>
               </w:rPr>
-              <w:instrText xml:space="preserve"> PAGEREF _Toc215948867 \h </w:instrText>
+              <w:instrText xml:space="preserve"> PAGEREF _Toc216287397 \h </w:instrText>
             </w:r>
             <w:r>
               <w:rPr>
@@ -689,7 +689,7 @@
               <w:lang w:eastAsia="en-GB"/>
             </w:rPr>
           </w:pPr>
-          <w:hyperlink w:anchor="_Toc215948868" w:history="1">
+          <w:hyperlink w:anchor="_Toc216287398" w:history="1">
             <w:r>
               <w:rPr>
                 <w:rStyle w:val="Hyperlink"/>
@@ -716,7 +716,7 @@
                 <w:noProof/>
                 <w:webHidden/>
               </w:rPr>
-              <w:instrText xml:space="preserve"> PAGEREF _Toc215948868 \h </w:instrText>
+              <w:instrText xml:space="preserve"> PAGEREF _Toc216287398 \h </w:instrText>
             </w:r>
             <w:r>
               <w:rPr>
@@ -759,7 +759,7 @@
               <w:lang w:eastAsia="en-GB"/>
             </w:rPr>
           </w:pPr>
-          <w:hyperlink w:anchor="_Toc215948869" w:history="1">
+          <w:hyperlink w:anchor="_Toc216287399" w:history="1">
             <w:r>
               <w:rPr>
                 <w:rStyle w:val="Hyperlink"/>
@@ -786,7 +786,7 @@
                 <w:noProof/>
                 <w:webHidden/>
               </w:rPr>
-              <w:instrText xml:space="preserve"> PAGEREF _Toc215948869 \h </w:instrText>
+              <w:instrText xml:space="preserve"> PAGEREF _Toc216287399 \h </w:instrText>
             </w:r>
             <w:r>
               <w:rPr>
@@ -829,7 +829,7 @@
               <w:lang w:eastAsia="en-GB"/>
             </w:rPr>
           </w:pPr>
-          <w:hyperlink w:anchor="_Toc215948870" w:history="1">
+          <w:hyperlink w:anchor="_Toc216287400" w:history="1">
             <w:r>
               <w:rPr>
                 <w:rStyle w:val="Hyperlink"/>
@@ -856,7 +856,7 @@
                 <w:noProof/>
                 <w:webHidden/>
               </w:rPr>
-              <w:instrText xml:space="preserve"> PAGEREF _Toc215948870 \h </w:instrText>
+              <w:instrText xml:space="preserve"> PAGEREF _Toc216287400 \h </w:instrText>
             </w:r>
             <w:r>
               <w:rPr>
@@ -899,7 +899,7 @@
               <w:lang w:eastAsia="en-GB"/>
             </w:rPr>
           </w:pPr>
-          <w:hyperlink w:anchor="_Toc215948871" w:history="1">
+          <w:hyperlink w:anchor="_Toc216287401" w:history="1">
             <w:r>
               <w:rPr>
                 <w:rStyle w:val="Hyperlink"/>
@@ -926,7 +926,7 @@
                 <w:noProof/>
                 <w:webHidden/>
               </w:rPr>
-              <w:instrText xml:space="preserve"> PAGEREF _Toc215948871 \h </w:instrText>
+              <w:instrText xml:space="preserve"> PAGEREF _Toc216287401 \h </w:instrText>
             </w:r>
             <w:r>
               <w:rPr>
@@ -969,7 +969,7 @@
               <w:lang w:eastAsia="en-GB"/>
             </w:rPr>
           </w:pPr>
-          <w:hyperlink w:anchor="_Toc215948872" w:history="1">
+          <w:hyperlink w:anchor="_Toc216287402" w:history="1">
             <w:r>
               <w:rPr>
                 <w:rStyle w:val="Hyperlink"/>
@@ -1004,7 +1004,7 @@
                 <w:noProof/>
                 <w:webHidden/>
               </w:rPr>
-              <w:instrText xml:space="preserve"> PAGEREF _Toc215948872 \h </w:instrText>
+              <w:instrText xml:space="preserve"> PAGEREF _Toc216287402 \h </w:instrText>
             </w:r>
             <w:r>
               <w:rPr>
@@ -1048,7 +1048,7 @@
               <w:lang w:eastAsia="en-GB"/>
             </w:rPr>
           </w:pPr>
-          <w:hyperlink w:anchor="_Toc215948873" w:history="1">
+          <w:hyperlink w:anchor="_Toc216287403" w:history="1">
             <w:r>
               <w:rPr>
                 <w:rStyle w:val="Hyperlink"/>
@@ -1090,7 +1090,7 @@
                 <w:noProof/>
                 <w:webHidden/>
               </w:rPr>
-              <w:instrText xml:space="preserve"> PAGEREF _Toc215948873 \h </w:instrText>
+              <w:instrText xml:space="preserve"> PAGEREF _Toc216287403 \h </w:instrText>
             </w:r>
             <w:r>
               <w:rPr>
@@ -1133,7 +1133,7 @@
               <w:lang w:eastAsia="en-GB"/>
             </w:rPr>
           </w:pPr>
-          <w:hyperlink w:anchor="_Toc215948874" w:history="1">
+          <w:hyperlink w:anchor="_Toc216287404" w:history="1">
             <w:r>
               <w:rPr>
                 <w:rStyle w:val="Hyperlink"/>
@@ -1160,7 +1160,7 @@
                 <w:noProof/>
                 <w:webHidden/>
               </w:rPr>
-              <w:instrText xml:space="preserve"> PAGEREF _Toc215948874 \h </w:instrText>
+              <w:instrText xml:space="preserve"> PAGEREF _Toc216287404 \h </w:instrText>
             </w:r>
             <w:r>
               <w:rPr>
@@ -1203,7 +1203,7 @@
               <w:lang w:eastAsia="en-GB"/>
             </w:rPr>
           </w:pPr>
-          <w:hyperlink w:anchor="_Toc215948875" w:history="1">
+          <w:hyperlink w:anchor="_Toc216287405" w:history="1">
             <w:r>
               <w:rPr>
                 <w:rStyle w:val="Hyperlink"/>
@@ -1230,7 +1230,7 @@
                 <w:noProof/>
                 <w:webHidden/>
               </w:rPr>
-              <w:instrText xml:space="preserve"> PAGEREF _Toc215948875 \h </w:instrText>
+              <w:instrText xml:space="preserve"> PAGEREF _Toc216287405 \h </w:instrText>
             </w:r>
             <w:r>
               <w:rPr>
@@ -1273,7 +1273,7 @@
               <w:lang w:eastAsia="en-GB"/>
             </w:rPr>
           </w:pPr>
-          <w:hyperlink w:anchor="_Toc215948876" w:history="1">
+          <w:hyperlink w:anchor="_Toc216287406" w:history="1">
             <w:r>
               <w:rPr>
                 <w:rStyle w:val="Hyperlink"/>
@@ -1300,7 +1300,7 @@
                 <w:noProof/>
                 <w:webHidden/>
               </w:rPr>
-              <w:instrText xml:space="preserve"> PAGEREF _Toc215948876 \h </w:instrText>
+              <w:instrText xml:space="preserve"> PAGEREF _Toc216287406 \h </w:instrText>
             </w:r>
             <w:r>
               <w:rPr>
@@ -1344,7 +1344,7 @@
               <w:lang w:eastAsia="en-GB"/>
             </w:rPr>
           </w:pPr>
-          <w:hyperlink w:anchor="_Toc215948877" w:history="1">
+          <w:hyperlink w:anchor="_Toc216287407" w:history="1">
             <w:r>
               <w:rPr>
                 <w:rStyle w:val="Hyperlink"/>
@@ -1386,7 +1386,7 @@
                 <w:noProof/>
                 <w:webHidden/>
               </w:rPr>
-              <w:instrText xml:space="preserve"> PAGEREF _Toc215948877 \h </w:instrText>
+              <w:instrText xml:space="preserve"> PAGEREF _Toc216287407 \h </w:instrText>
             </w:r>
             <w:r>
               <w:rPr>
@@ -1429,7 +1429,7 @@
               <w:lang w:eastAsia="en-GB"/>
             </w:rPr>
           </w:pPr>
-          <w:hyperlink w:anchor="_Toc215948878" w:history="1">
+          <w:hyperlink w:anchor="_Toc216287408" w:history="1">
             <w:r>
               <w:rPr>
                 <w:rStyle w:val="Hyperlink"/>
@@ -1456,7 +1456,7 @@
                 <w:noProof/>
                 <w:webHidden/>
               </w:rPr>
-              <w:instrText xml:space="preserve"> PAGEREF _Toc215948878 \h </w:instrText>
+              <w:instrText xml:space="preserve"> PAGEREF _Toc216287408 \h </w:instrText>
             </w:r>
             <w:r>
               <w:rPr>
@@ -1499,7 +1499,7 @@
               <w:lang w:eastAsia="en-GB"/>
             </w:rPr>
           </w:pPr>
-          <w:hyperlink w:anchor="_Toc215948879" w:history="1">
+          <w:hyperlink w:anchor="_Toc216287409" w:history="1">
             <w:r>
               <w:rPr>
                 <w:rStyle w:val="Hyperlink"/>
@@ -1526,7 +1526,7 @@
                 <w:noProof/>
                 <w:webHidden/>
               </w:rPr>
-              <w:instrText xml:space="preserve"> PAGEREF _Toc215948879 \h </w:instrText>
+              <w:instrText xml:space="preserve"> PAGEREF _Toc216287409 \h </w:instrText>
             </w:r>
             <w:r>
               <w:rPr>
@@ -1570,7 +1570,7 @@
               <w:lang w:eastAsia="en-GB"/>
             </w:rPr>
           </w:pPr>
-          <w:hyperlink w:anchor="_Toc215948880" w:history="1">
+          <w:hyperlink w:anchor="_Toc216287410" w:history="1">
             <w:r>
               <w:rPr>
                 <w:rStyle w:val="Hyperlink"/>
@@ -1612,7 +1612,7 @@
                 <w:noProof/>
                 <w:webHidden/>
               </w:rPr>
-              <w:instrText xml:space="preserve"> PAGEREF _Toc215948880 \h </w:instrText>
+              <w:instrText xml:space="preserve"> PAGEREF _Toc216287410 \h </w:instrText>
             </w:r>
             <w:r>
               <w:rPr>
@@ -1655,7 +1655,7 @@
               <w:lang w:eastAsia="en-GB"/>
             </w:rPr>
           </w:pPr>
-          <w:hyperlink w:anchor="_Toc215948881" w:history="1">
+          <w:hyperlink w:anchor="_Toc216287411" w:history="1">
             <w:r>
               <w:rPr>
                 <w:rStyle w:val="Hyperlink"/>
@@ -1682,7 +1682,7 @@
                 <w:noProof/>
                 <w:webHidden/>
               </w:rPr>
-              <w:instrText xml:space="preserve"> PAGEREF _Toc215948881 \h </w:instrText>
+              <w:instrText xml:space="preserve"> PAGEREF _Toc216287411 \h </w:instrText>
             </w:r>
             <w:r>
               <w:rPr>
@@ -1725,7 +1725,7 @@
               <w:lang w:eastAsia="en-GB"/>
             </w:rPr>
           </w:pPr>
-          <w:hyperlink w:anchor="_Toc215948882" w:history="1">
+          <w:hyperlink w:anchor="_Toc216287412" w:history="1">
             <w:r>
               <w:rPr>
                 <w:rStyle w:val="Hyperlink"/>
@@ -1752,7 +1752,7 @@
                 <w:noProof/>
                 <w:webHidden/>
               </w:rPr>
-              <w:instrText xml:space="preserve"> PAGEREF _Toc215948882 \h </w:instrText>
+              <w:instrText xml:space="preserve"> PAGEREF _Toc216287412 \h </w:instrText>
             </w:r>
             <w:r>
               <w:rPr>
@@ -1795,7 +1795,7 @@
               <w:lang w:eastAsia="en-GB"/>
             </w:rPr>
           </w:pPr>
-          <w:hyperlink w:anchor="_Toc215948883" w:history="1">
+          <w:hyperlink w:anchor="_Toc216287413" w:history="1">
             <w:r>
               <w:rPr>
                 <w:rStyle w:val="Hyperlink"/>
@@ -1822,7 +1822,7 @@
                 <w:noProof/>
                 <w:webHidden/>
               </w:rPr>
-              <w:instrText xml:space="preserve"> PAGEREF _Toc215948883 \h </w:instrText>
+              <w:instrText xml:space="preserve"> PAGEREF _Toc216287413 \h </w:instrText>
             </w:r>
             <w:r>
               <w:rPr>
@@ -1865,7 +1865,7 @@
               <w:lang w:eastAsia="en-GB"/>
             </w:rPr>
           </w:pPr>
-          <w:hyperlink w:anchor="_Toc215948884" w:history="1">
+          <w:hyperlink w:anchor="_Toc216287414" w:history="1">
             <w:r>
               <w:rPr>
                 <w:rStyle w:val="Hyperlink"/>
@@ -1892,7 +1892,7 @@
                 <w:noProof/>
                 <w:webHidden/>
               </w:rPr>
-              <w:instrText xml:space="preserve"> PAGEREF _Toc215948884 \h </w:instrText>
+              <w:instrText xml:space="preserve"> PAGEREF _Toc216287414 \h </w:instrText>
             </w:r>
             <w:r>
               <w:rPr>
@@ -1935,7 +1935,7 @@
               <w:lang w:eastAsia="en-GB"/>
             </w:rPr>
           </w:pPr>
-          <w:hyperlink w:anchor="_Toc215948885" w:history="1">
+          <w:hyperlink w:anchor="_Toc216287415" w:history="1">
             <w:r>
               <w:rPr>
                 <w:rStyle w:val="Hyperlink"/>
@@ -1962,7 +1962,7 @@
                 <w:noProof/>
                 <w:webHidden/>
               </w:rPr>
-              <w:instrText xml:space="preserve"> PAGEREF _Toc215948885 \h </w:instrText>
+              <w:instrText xml:space="preserve"> PAGEREF _Toc216287415 \h </w:instrText>
             </w:r>
             <w:r>
               <w:rPr>
@@ -2006,7 +2006,7 @@
               <w:lang w:eastAsia="en-GB"/>
             </w:rPr>
           </w:pPr>
-          <w:hyperlink w:anchor="_Toc215948886" w:history="1">
+          <w:hyperlink w:anchor="_Toc216287416" w:history="1">
             <w:r>
               <w:rPr>
                 <w:rStyle w:val="Hyperlink"/>
@@ -2048,7 +2048,7 @@
                 <w:noProof/>
                 <w:webHidden/>
               </w:rPr>
-              <w:instrText xml:space="preserve"> PAGEREF _Toc215948886 \h </w:instrText>
+              <w:instrText xml:space="preserve"> PAGEREF _Toc216287416 \h </w:instrText>
             </w:r>
             <w:r>
               <w:rPr>
@@ -2068,7 +2068,7 @@
                 <w:noProof/>
                 <w:webHidden/>
               </w:rPr>
-              <w:t>7</w:t>
+              <w:t>8</w:t>
             </w:r>
             <w:r>
               <w:rPr>
@@ -2091,7 +2091,7 @@
               <w:lang w:eastAsia="en-GB"/>
             </w:rPr>
           </w:pPr>
-          <w:hyperlink w:anchor="_Toc215948887" w:history="1">
+          <w:hyperlink w:anchor="_Toc216287417" w:history="1">
             <w:r>
               <w:rPr>
                 <w:rStyle w:val="Hyperlink"/>
@@ -2118,7 +2118,7 @@
                 <w:noProof/>
                 <w:webHidden/>
               </w:rPr>
-              <w:instrText xml:space="preserve"> PAGEREF _Toc215948887 \h </w:instrText>
+              <w:instrText xml:space="preserve"> PAGEREF _Toc216287417 \h </w:instrText>
             </w:r>
             <w:r>
               <w:rPr>
@@ -2138,7 +2138,7 @@
                 <w:noProof/>
                 <w:webHidden/>
               </w:rPr>
-              <w:t>7</w:t>
+              <w:t>8</w:t>
             </w:r>
             <w:r>
               <w:rPr>
@@ -2161,7 +2161,7 @@
               <w:lang w:eastAsia="en-GB"/>
             </w:rPr>
           </w:pPr>
-          <w:hyperlink w:anchor="_Toc215948888" w:history="1">
+          <w:hyperlink w:anchor="_Toc216287418" w:history="1">
             <w:r>
               <w:rPr>
                 <w:rStyle w:val="Hyperlink"/>
@@ -2188,7 +2188,7 @@
                 <w:noProof/>
                 <w:webHidden/>
               </w:rPr>
-              <w:instrText xml:space="preserve"> PAGEREF _Toc215948888 \h </w:instrText>
+              <w:instrText xml:space="preserve"> PAGEREF _Toc216287418 \h </w:instrText>
             </w:r>
             <w:r>
               <w:rPr>
@@ -2208,7 +2208,7 @@
                 <w:noProof/>
                 <w:webHidden/>
               </w:rPr>
-              <w:t>7</w:t>
+              <w:t>8</w:t>
             </w:r>
             <w:r>
               <w:rPr>
@@ -2231,7 +2231,7 @@
               <w:lang w:eastAsia="en-GB"/>
             </w:rPr>
           </w:pPr>
-          <w:hyperlink w:anchor="_Toc215948889" w:history="1">
+          <w:hyperlink w:anchor="_Toc216287419" w:history="1">
             <w:r>
               <w:rPr>
                 <w:rStyle w:val="Hyperlink"/>
@@ -2258,7 +2258,7 @@
                 <w:noProof/>
                 <w:webHidden/>
               </w:rPr>
-              <w:instrText xml:space="preserve"> PAGEREF _Toc215948889 \h </w:instrText>
+              <w:instrText xml:space="preserve"> PAGEREF _Toc216287419 \h </w:instrText>
             </w:r>
             <w:r>
               <w:rPr>
@@ -2278,7 +2278,7 @@
                 <w:noProof/>
                 <w:webHidden/>
               </w:rPr>
-              <w:t>7</w:t>
+              <w:t>8</w:t>
             </w:r>
             <w:r>
               <w:rPr>
@@ -2302,7 +2302,7 @@
               <w:lang w:eastAsia="en-GB"/>
             </w:rPr>
           </w:pPr>
-          <w:hyperlink w:anchor="_Toc215948890" w:history="1">
+          <w:hyperlink w:anchor="_Toc216287420" w:history="1">
             <w:r>
               <w:rPr>
                 <w:rStyle w:val="Hyperlink"/>
@@ -2344,7 +2344,7 @@
                 <w:noProof/>
                 <w:webHidden/>
               </w:rPr>
-              <w:instrText xml:space="preserve"> PAGEREF _Toc215948890 \h </w:instrText>
+              <w:instrText xml:space="preserve"> PAGEREF _Toc216287420 \h </w:instrText>
             </w:r>
             <w:r>
               <w:rPr>
@@ -2364,7 +2364,7 @@
                 <w:noProof/>
                 <w:webHidden/>
               </w:rPr>
-              <w:t>8</w:t>
+              <w:t>9</w:t>
             </w:r>
             <w:r>
               <w:rPr>
@@ -2388,7 +2388,7 @@
               <w:lang w:eastAsia="en-GB"/>
             </w:rPr>
           </w:pPr>
-          <w:hyperlink w:anchor="_Toc215948891" w:history="1">
+          <w:hyperlink w:anchor="_Toc216287421" w:history="1">
             <w:r>
               <w:rPr>
                 <w:rStyle w:val="Hyperlink"/>
@@ -2430,7 +2430,7 @@
                 <w:noProof/>
                 <w:webHidden/>
               </w:rPr>
-              <w:instrText xml:space="preserve"> PAGEREF _Toc215948891 \h </w:instrText>
+              <w:instrText xml:space="preserve"> PAGEREF _Toc216287421 \h </w:instrText>
             </w:r>
             <w:r>
               <w:rPr>
@@ -2450,7 +2450,7 @@
                 <w:noProof/>
                 <w:webHidden/>
               </w:rPr>
-              <w:t>9</w:t>
+              <w:t>10</w:t>
             </w:r>
             <w:r>
               <w:rPr>
@@ -2473,7 +2473,7 @@
               <w:lang w:eastAsia="en-GB"/>
             </w:rPr>
           </w:pPr>
-          <w:hyperlink w:anchor="_Toc215948892" w:history="1">
+          <w:hyperlink w:anchor="_Toc216287422" w:history="1">
             <w:r>
               <w:rPr>
                 <w:rStyle w:val="Hyperlink"/>
@@ -2500,7 +2500,7 @@
                 <w:noProof/>
                 <w:webHidden/>
               </w:rPr>
-              <w:instrText xml:space="preserve"> PAGEREF _Toc215948892 \h </w:instrText>
+              <w:instrText xml:space="preserve"> PAGEREF _Toc216287422 \h </w:instrText>
             </w:r>
             <w:r>
               <w:rPr>
@@ -2520,7 +2520,7 @@
                 <w:noProof/>
                 <w:webHidden/>
               </w:rPr>
-              <w:t>9</w:t>
+              <w:t>10</w:t>
             </w:r>
             <w:r>
               <w:rPr>
@@ -2543,7 +2543,7 @@
               <w:lang w:eastAsia="en-GB"/>
             </w:rPr>
           </w:pPr>
-          <w:hyperlink w:anchor="_Toc215948893" w:history="1">
+          <w:hyperlink w:anchor="_Toc216287423" w:history="1">
             <w:r>
               <w:rPr>
                 <w:rStyle w:val="Hyperlink"/>
@@ -2570,7 +2570,7 @@
                 <w:noProof/>
                 <w:webHidden/>
               </w:rPr>
-              <w:instrText xml:space="preserve"> PAGEREF _Toc215948893 \h </w:instrText>
+              <w:instrText xml:space="preserve"> PAGEREF _Toc216287423 \h </w:instrText>
             </w:r>
             <w:r>
               <w:rPr>
@@ -2590,7 +2590,7 @@
                 <w:noProof/>
                 <w:webHidden/>
               </w:rPr>
-              <w:t>13</w:t>
+              <w:t>14</w:t>
             </w:r>
             <w:r>
               <w:rPr>
@@ -2642,7 +2642,7 @@
           <w:numId w:val="3"/>
         </w:numPr>
       </w:pPr>
-      <w:bookmarkStart w:id="1" w:name="_Toc215948865"/>
+      <w:bookmarkStart w:id="1" w:name="_Toc216287395"/>
       <w:r>
         <w:lastRenderedPageBreak/>
         <w:t>Introduction</w:t>
@@ -2653,7 +2653,7 @@
       <w:pPr>
         <w:pStyle w:val="Heading2"/>
       </w:pPr>
-      <w:bookmarkStart w:id="2" w:name="_Toc215948866"/>
+      <w:bookmarkStart w:id="2" w:name="_Toc216287396"/>
       <w:r>
         <w:t xml:space="preserve">1.1 </w:t>
       </w:r>
@@ -2684,7 +2684,7 @@
       <w:pPr>
         <w:pStyle w:val="Heading2"/>
       </w:pPr>
-      <w:bookmarkStart w:id="3" w:name="_Toc215948867"/>
+      <w:bookmarkStart w:id="3" w:name="_Toc216287397"/>
       <w:r>
         <w:t xml:space="preserve">1.2 </w:t>
       </w:r>
@@ -2717,7 +2717,7 @@
           <w:rFonts w:eastAsia="Times New Roman" w:cs="Times New Roman"/>
         </w:rPr>
       </w:pPr>
-      <w:bookmarkStart w:id="4" w:name="_Toc215948868"/>
+      <w:bookmarkStart w:id="4" w:name="_Toc216287398"/>
       <w:r>
         <w:rPr>
           <w:rStyle w:val="Heading2Char"/>
@@ -2762,7 +2762,7 @@
       <w:pPr>
         <w:pStyle w:val="Heading2"/>
       </w:pPr>
-      <w:bookmarkStart w:id="5" w:name="_Toc215948869"/>
+      <w:bookmarkStart w:id="5" w:name="_Toc216287399"/>
       <w:r>
         <w:t xml:space="preserve">1.4 </w:t>
       </w:r>
@@ -2909,7 +2909,7 @@
         <w:pStyle w:val="Heading1"/>
         <w:ind w:left="426"/>
       </w:pPr>
-      <w:bookmarkStart w:id="6" w:name="_Toc215948870"/>
+      <w:bookmarkStart w:id="6" w:name="_Toc216287400"/>
       <w:r>
         <w:lastRenderedPageBreak/>
         <w:t xml:space="preserve">2. </w:t>
@@ -2923,7 +2923,7 @@
       <w:pPr>
         <w:pStyle w:val="Heading2"/>
       </w:pPr>
-      <w:bookmarkStart w:id="7" w:name="_Toc215948871"/>
+      <w:bookmarkStart w:id="7" w:name="_Toc216287401"/>
       <w:r>
         <w:t xml:space="preserve">2.1 </w:t>
       </w:r>
@@ -2980,7 +2980,7 @@
       <w:pPr>
         <w:pStyle w:val="Heading2"/>
       </w:pPr>
-      <w:bookmarkStart w:id="8" w:name="_Toc215948872"/>
+      <w:bookmarkStart w:id="8" w:name="_Toc216287402"/>
       <w:r>
         <w:rPr>
           <w:iCs/>
@@ -3037,7 +3037,7 @@
         </w:numPr>
       </w:pPr>
       <w:bookmarkStart w:id="9" w:name="_Hlk215744570"/>
-      <w:bookmarkStart w:id="10" w:name="_Toc215948873"/>
+      <w:bookmarkStart w:id="10" w:name="_Toc216287403"/>
       <w:r>
         <w:lastRenderedPageBreak/>
         <w:t>Visualisation</w:t>
@@ -3048,7 +3048,7 @@
       <w:pPr>
         <w:pStyle w:val="Heading2"/>
       </w:pPr>
-      <w:bookmarkStart w:id="11" w:name="_Toc215948874"/>
+      <w:bookmarkStart w:id="11" w:name="_Toc216287404"/>
       <w:bookmarkEnd w:id="9"/>
       <w:r>
         <w:t xml:space="preserve">3.1 </w:t>
@@ -3186,7 +3186,7 @@
           <w:iCs/>
         </w:rPr>
       </w:pPr>
-      <w:bookmarkStart w:id="12" w:name="_Toc215948875"/>
+      <w:bookmarkStart w:id="12" w:name="_Toc216287405"/>
       <w:r>
         <w:t xml:space="preserve">3.2 </w:t>
       </w:r>
@@ -3217,14 +3217,9 @@
       <w:r>
         <w:t xml:space="preserve">The scatterplot shows the distribution of GPA across different levels of weekly study hours. The points are widely dispersed, and there is no clear upward or downward pattern. The fitted line remains almost flat, indicating the absence of a meaningful linear trend. This visual evidence suggests a weak or negligible association between the two variables, which is confirmed in the statistical </w:t>
       </w:r>
-      <w:proofErr w:type="gramStart"/>
       <w:r>
         <w:t>analysis.</w:t>
       </w:r>
-      <w:r>
-        <w:t>.</w:t>
-      </w:r>
-      <w:proofErr w:type="gramEnd"/>
     </w:p>
     <w:p>
       <w:pPr>
@@ -3329,7 +3324,7 @@
           <w:iCs/>
         </w:rPr>
       </w:pPr>
-      <w:bookmarkStart w:id="13" w:name="_Toc215948876"/>
+      <w:bookmarkStart w:id="13" w:name="_Toc216287406"/>
       <w:r>
         <w:t xml:space="preserve">3.3 </w:t>
       </w:r>
@@ -3399,7 +3394,7 @@
           <w:numId w:val="18"/>
         </w:numPr>
       </w:pPr>
-      <w:bookmarkStart w:id="14" w:name="_Toc215948877"/>
+      <w:bookmarkStart w:id="14" w:name="_Toc216287407"/>
       <w:r>
         <w:lastRenderedPageBreak/>
         <w:t>Analysis</w:t>
@@ -3414,7 +3409,7 @@
           <w:iCs/>
         </w:rPr>
       </w:pPr>
-      <w:bookmarkStart w:id="15" w:name="_Toc215948878"/>
+      <w:bookmarkStart w:id="15" w:name="_Toc216287408"/>
       <w:r>
         <w:t xml:space="preserve">4.1 </w:t>
       </w:r>
@@ -3450,7 +3445,7 @@
           <w:highlight w:val="yellow"/>
         </w:rPr>
       </w:pPr>
-      <w:bookmarkStart w:id="16" w:name="_Toc215948879"/>
+      <w:bookmarkStart w:id="16" w:name="_Toc216287409"/>
       <w:r>
         <w:t xml:space="preserve">4.2 </w:t>
       </w:r>
@@ -3507,7 +3502,7 @@
           <w:numId w:val="18"/>
         </w:numPr>
       </w:pPr>
-      <w:bookmarkStart w:id="17" w:name="_Toc215948880"/>
+      <w:bookmarkStart w:id="17" w:name="_Toc216287410"/>
       <w:r>
         <w:lastRenderedPageBreak/>
         <w:t>Evaluation</w:t>
@@ -3521,7 +3516,7 @@
       <w:pPr>
         <w:pStyle w:val="Heading2"/>
       </w:pPr>
-      <w:bookmarkStart w:id="18" w:name="_Toc215948881"/>
+      <w:bookmarkStart w:id="18" w:name="_Toc216287411"/>
       <w:r>
         <w:t xml:space="preserve">5.1 </w:t>
       </w:r>
@@ -3545,7 +3540,7 @@
       <w:pPr>
         <w:pStyle w:val="Heading2"/>
       </w:pPr>
-      <w:bookmarkStart w:id="19" w:name="_Toc215948882"/>
+      <w:bookmarkStart w:id="19" w:name="_Toc216287412"/>
       <w:r>
         <w:t xml:space="preserve">5.2 </w:t>
       </w:r>
@@ -3572,7 +3567,7 @@
       <w:pPr>
         <w:pStyle w:val="Heading2"/>
       </w:pPr>
-      <w:bookmarkStart w:id="20" w:name="_Toc215948883"/>
+      <w:bookmarkStart w:id="20" w:name="_Toc216287413"/>
       <w:r>
         <w:t xml:space="preserve">5.3 </w:t>
       </w:r>
@@ -3596,7 +3591,7 @@
       <w:pPr>
         <w:pStyle w:val="Heading2"/>
       </w:pPr>
-      <w:bookmarkStart w:id="21" w:name="_Toc215948884"/>
+      <w:bookmarkStart w:id="21" w:name="_Toc216287414"/>
       <w:r>
         <w:t xml:space="preserve">5.4 </w:t>
       </w:r>
@@ -3623,7 +3618,7 @@
       <w:pPr>
         <w:pStyle w:val="Heading2"/>
       </w:pPr>
-      <w:bookmarkStart w:id="22" w:name="_Toc215948885"/>
+      <w:bookmarkStart w:id="22" w:name="_Toc216287415"/>
       <w:r>
         <w:t xml:space="preserve">5.5 </w:t>
       </w:r>
@@ -3638,6 +3633,200 @@
     <w:p>
       <w:pPr>
         <w:ind w:left="709"/>
+      </w:pPr>
+      <w:r>
+        <w:t xml:space="preserve">The GitHub log in Appendix B shows regular commits across the duration of the project, reflecting active participation and transparent workflow. Key commits document major milestones such as dataset upload, script development, visualisation, and report assembly. The log provides clear evidence of how the project evolved and supports fair evaluation of individual </w:t>
+      </w:r>
+      <w:r>
+        <w:t>contributions.</w:t>
+      </w:r>
+    </w:p>
+    <w:p>
+      <w:pPr>
+        <w:ind w:left="709"/>
+      </w:pPr>
+      <w:r>
+        <w:lastRenderedPageBreak/>
+        <w:t xml:space="preserve">1. Commit Message: CAD33E5 ANALYSIS: implement full </w:t>
+      </w:r>
+      <w:proofErr w:type="spellStart"/>
+      <w:r>
+        <w:t>Analysis.R</w:t>
+      </w:r>
+      <w:proofErr w:type="spellEnd"/>
+      <w:r>
+        <w:t xml:space="preserve"> and generate plots + result CSVs</w:t>
+      </w:r>
+    </w:p>
+    <w:p>
+      <w:pPr>
+        <w:ind w:left="709"/>
+      </w:pPr>
+      <w:r>
+        <w:t xml:space="preserve">   Explanation: Implemented the core </w:t>
+      </w:r>
+      <w:proofErr w:type="spellStart"/>
+      <w:r>
+        <w:t>Analysis.R</w:t>
+      </w:r>
+      <w:proofErr w:type="spellEnd"/>
+      <w:r>
+        <w:t xml:space="preserve"> script that reads the dataset, computes summary statistics, runs normality and correlation tests, and outputs plots and CSV results. This commit created the reproducible analysis pipeline central to the project.</w:t>
+      </w:r>
+    </w:p>
+    <w:p>
+      <w:pPr>
+        <w:ind w:left="709"/>
+      </w:pPr>
+    </w:p>
+    <w:p>
+      <w:pPr>
+        <w:ind w:left="709"/>
+      </w:pPr>
+      <w:r>
+        <w:t xml:space="preserve">2. Commit Message: 33C7243 ANALYSIS: clean </w:t>
+      </w:r>
+      <w:proofErr w:type="spellStart"/>
+      <w:r>
+        <w:t>Analysis.R</w:t>
+      </w:r>
+      <w:proofErr w:type="spellEnd"/>
+      <w:r>
+        <w:t xml:space="preserve"> + add R_RUN instructions; regenerate outputs</w:t>
+      </w:r>
+    </w:p>
+    <w:p>
+      <w:pPr>
+        <w:ind w:left="709"/>
+      </w:pPr>
+      <w:r>
+        <w:t xml:space="preserve">   Explanation: Polished the analysis scripts, added run instructions and reproducible execution steps. This ensured other group members and markers can reproduce results without path issues and enabled consistent regenerations of outputs.</w:t>
+      </w:r>
+    </w:p>
+    <w:p>
+      <w:pPr>
+        <w:ind w:left="709"/>
+      </w:pPr>
+    </w:p>
+    <w:p>
+      <w:pPr>
+        <w:ind w:left="709"/>
+      </w:pPr>
+      <w:r>
+        <w:t>3. Commit Message: 57C5E4C CLEANUP: remove old/duplicate diagnostic plots from report/figures</w:t>
+      </w:r>
+    </w:p>
+    <w:p>
+      <w:pPr>
+        <w:ind w:left="709"/>
+      </w:pPr>
+      <w:r>
+        <w:t xml:space="preserve">   Explanation: Cleaned repository and removed unapproved/duplicate figures, ensuring the report complies with the module rules (only GPA histogram + main scatter) and avoids confusion during assessment.</w:t>
+      </w:r>
+      <w:r>
+        <w:br w:type="page"/>
+      </w:r>
+    </w:p>
+    <w:p>
+      <w:pPr>
+        <w:pStyle w:val="Heading1"/>
+        <w:numPr>
+          <w:ilvl w:val="0"/>
+          <w:numId w:val="18"/>
+        </w:numPr>
+      </w:pPr>
+      <w:bookmarkStart w:id="23" w:name="_Toc216287416"/>
+      <w:r>
+        <w:lastRenderedPageBreak/>
+        <w:t>Conclusions</w:t>
+      </w:r>
+      <w:bookmarkEnd w:id="23"/>
+    </w:p>
+    <w:p>
+      <w:pPr>
+        <w:pStyle w:val="Heading2"/>
+      </w:pPr>
+      <w:bookmarkStart w:id="24" w:name="_Toc216287417"/>
+      <w:r>
+        <w:t xml:space="preserve">6.1 </w:t>
+      </w:r>
+      <w:r>
+        <w:t>Results explained</w:t>
+      </w:r>
+      <w:bookmarkEnd w:id="24"/>
+      <w:r>
+        <w:t xml:space="preserve"> </w:t>
+      </w:r>
+    </w:p>
+    <w:p>
+      <w:pPr>
+        <w:ind w:left="709"/>
+      </w:pPr>
+      <w:r>
+        <w:t>The results show that GPA is approximately normally distributed, which justifies the use of Pearson’s correlation. The correlation analysis found a very weak relationship between weekly study hours and GPA, with the coefficient close to zero and the p-value well above the 0.05 threshold. This indicates that, in this dataset, study hours do not meaningfully explain variation in GPA.</w:t>
+      </w:r>
+    </w:p>
+    <w:p>
+      <w:pPr>
+        <w:pStyle w:val="Heading2"/>
+      </w:pPr>
+      <w:bookmarkStart w:id="25" w:name="_Toc216287418"/>
+      <w:r>
+        <w:t xml:space="preserve">6.2 </w:t>
+      </w:r>
+      <w:r>
+        <w:t>Interpretation of the results</w:t>
+      </w:r>
+      <w:bookmarkEnd w:id="25"/>
+    </w:p>
+    <w:p>
+      <w:pPr>
+        <w:ind w:left="709"/>
+      </w:pPr>
+      <w:r>
+        <w:t>These findings suggest that simply increasing study hours does not necessarily lead to improved academic performance. This aligns with previous research indicating that study quality, strategy, and engagement are often more influential than total time spent. For this group of students, differences in GPA appear to be influenced by factors other than study duration, highlighting the limits of using study hours as a reliable predictor of achievement.</w:t>
+      </w:r>
+    </w:p>
+    <w:p>
+      <w:pPr>
+        <w:pStyle w:val="Heading2"/>
+      </w:pPr>
+      <w:bookmarkStart w:id="26" w:name="_Toc216287419"/>
+      <w:r>
+        <w:t xml:space="preserve">6.3 </w:t>
+      </w:r>
+      <w:r>
+        <w:t>Limitations and future work</w:t>
+      </w:r>
+      <w:bookmarkEnd w:id="26"/>
+      <w:r>
+        <w:t xml:space="preserve"> </w:t>
+      </w:r>
+    </w:p>
+    <w:p>
+      <w:pPr>
+        <w:ind w:left="709"/>
+      </w:pPr>
+      <w:r>
+        <w:t>The study is limited by the small sample size and the narrow range of variables included. Factors such as motivation, study environment, course difficulty, and learning strategies were not measured but may significantly affect GPA. Future work should investigate these additional variables and explore non-linear or multivariate approaches to better understand academic performance.</w:t>
+      </w:r>
+    </w:p>
+    <w:p>
+      <w:pPr>
+        <w:ind w:left="1440"/>
+        <w:rPr>
+          <w:rFonts w:eastAsia="Times New Roman" w:cs="Times New Roman"/>
+        </w:rPr>
+      </w:pPr>
+      <w:r>
+        <w:rPr>
+          <w:rFonts w:eastAsia="Times New Roman" w:cs="Times New Roman"/>
+        </w:rPr>
+        <w:t xml:space="preserve"> </w:t>
+      </w:r>
+    </w:p>
+    <w:p>
+      <w:pPr>
         <w:rPr>
           <w:rFonts w:eastAsiaTheme="majorEastAsia" w:cstheme="majorBidi"/>
           <w:b/>
@@ -3647,17 +3836,6 @@
         </w:rPr>
       </w:pPr>
       <w:r>
-        <w:t xml:space="preserve">The GitHub log in Appendix B shows regular commits across the duration of the project, reflecting active participation and transparent workflow. Key commits document major milestones such as dataset upload, script development, visualisation, and report assembly. The log provides clear evidence of how the project evolved and supports fair evaluation of individual </w:t>
-      </w:r>
-      <w:proofErr w:type="gramStart"/>
-      <w:r>
-        <w:t>contributions.</w:t>
-      </w:r>
-      <w:r>
-        <w:t>.</w:t>
-      </w:r>
-      <w:proofErr w:type="gramEnd"/>
-      <w:r>
         <w:br w:type="page"/>
       </w:r>
     </w:p>
@@ -3669,119 +3847,7 @@
           <w:numId w:val="18"/>
         </w:numPr>
       </w:pPr>
-      <w:bookmarkStart w:id="23" w:name="_Toc215948886"/>
-      <w:r>
-        <w:lastRenderedPageBreak/>
-        <w:t>Conclusions</w:t>
-      </w:r>
-      <w:bookmarkEnd w:id="23"/>
-    </w:p>
-    <w:p>
-      <w:pPr>
-        <w:pStyle w:val="Heading2"/>
-      </w:pPr>
-      <w:bookmarkStart w:id="24" w:name="_Toc215948887"/>
-      <w:r>
-        <w:t xml:space="preserve">6.1 </w:t>
-      </w:r>
-      <w:r>
-        <w:t>Results explained</w:t>
-      </w:r>
-      <w:bookmarkEnd w:id="24"/>
-      <w:r>
-        <w:t xml:space="preserve"> </w:t>
-      </w:r>
-    </w:p>
-    <w:p>
-      <w:pPr>
-        <w:ind w:left="709"/>
-      </w:pPr>
-      <w:r>
-        <w:t>The results show that GPA is approximately normally distributed, which justifies the use of Pearson’s correlation. The correlation analysis found a very weak relationship between weekly study hours and GPA, with the coefficient close to zero and the p-value well above the 0.05 threshold. This indicates that, in this dataset, study hours do not meaningfully explain variation in GPA.</w:t>
-      </w:r>
-    </w:p>
-    <w:p>
-      <w:pPr>
-        <w:pStyle w:val="Heading2"/>
-      </w:pPr>
-      <w:bookmarkStart w:id="25" w:name="_Toc215948888"/>
-      <w:r>
-        <w:t xml:space="preserve">6.2 </w:t>
-      </w:r>
-      <w:r>
-        <w:t>Interpretation of the results</w:t>
-      </w:r>
-      <w:bookmarkEnd w:id="25"/>
-    </w:p>
-    <w:p>
-      <w:pPr>
-        <w:ind w:left="709"/>
-      </w:pPr>
-      <w:r>
-        <w:t>These findings suggest that simply increasing study hours does not necessarily lead to improved academic performance. This aligns with previous research indicating that study quality, strategy, and engagement are often more influential than total time spent. For this group of students, differences in GPA appear to be influenced by factors other than study duration, highlighting the limits of using study hours as a reliable predictor of achievement.</w:t>
-      </w:r>
-    </w:p>
-    <w:p>
-      <w:pPr>
-        <w:pStyle w:val="Heading2"/>
-      </w:pPr>
-      <w:bookmarkStart w:id="26" w:name="_Toc215948889"/>
-      <w:r>
-        <w:t xml:space="preserve">6.3 </w:t>
-      </w:r>
-      <w:r>
-        <w:t>Limitations and future work</w:t>
-      </w:r>
-      <w:bookmarkEnd w:id="26"/>
-      <w:r>
-        <w:t xml:space="preserve"> </w:t>
-      </w:r>
-    </w:p>
-    <w:p>
-      <w:pPr>
-        <w:ind w:left="709"/>
-      </w:pPr>
-      <w:r>
-        <w:t>The study is limited by the small sample size and the narrow range of variables included. Factors such as motivation, study environment, course difficulty, and learning strategies were not measured but may significantly affect GPA. Future work should investigate these additional variables and explore non-linear or multivariate approaches to better understand academic performance.</w:t>
-      </w:r>
-    </w:p>
-    <w:p>
-      <w:pPr>
-        <w:ind w:left="1440"/>
-        <w:rPr>
-          <w:rFonts w:eastAsia="Times New Roman" w:cs="Times New Roman"/>
-        </w:rPr>
-      </w:pPr>
-      <w:r>
-        <w:rPr>
-          <w:rFonts w:eastAsia="Times New Roman" w:cs="Times New Roman"/>
-        </w:rPr>
-        <w:t xml:space="preserve"> </w:t>
-      </w:r>
-    </w:p>
-    <w:p>
-      <w:pPr>
-        <w:rPr>
-          <w:rFonts w:eastAsiaTheme="majorEastAsia" w:cstheme="majorBidi"/>
-          <w:b/>
-          <w:color w:val="000000" w:themeColor="text1"/>
-          <w:sz w:val="28"/>
-          <w:szCs w:val="40"/>
-        </w:rPr>
-      </w:pPr>
-      <w:r>
-        <w:br w:type="page"/>
-      </w:r>
-    </w:p>
-    <w:p>
-      <w:pPr>
-        <w:pStyle w:val="Heading1"/>
-        <w:numPr>
-          <w:ilvl w:val="0"/>
-          <w:numId w:val="18"/>
-        </w:numPr>
-      </w:pPr>
-      <w:bookmarkStart w:id="27" w:name="_Toc215948890"/>
+      <w:bookmarkStart w:id="27" w:name="_Toc216287420"/>
       <w:r>
         <w:lastRenderedPageBreak/>
         <w:t>Reference</w:t>
@@ -3793,12 +3859,7 @@
     </w:p>
     <w:p>
       <w:pPr>
-        <w:pStyle w:val="ListParagraph"/>
-        <w:numPr>
-          <w:ilvl w:val="0"/>
-          <w:numId w:val="14"/>
-        </w:numPr>
-        <w:ind w:left="709" w:hanging="283"/>
+        <w:ind w:left="720"/>
         <w:rPr>
           <w:rFonts w:eastAsia="Times New Roman" w:cs="Times New Roman"/>
         </w:rPr>
@@ -3807,26 +3868,29 @@
         <w:rPr>
           <w:rFonts w:eastAsia="Times New Roman" w:cs="Times New Roman"/>
         </w:rPr>
-        <w:t>Nonis, S.A. &amp; Hudson, G.I., 2010. Performance of college students: The role of study time and strategies. Journal of Education Research, 103(2), pp.123-134.</w:t>
-      </w:r>
-    </w:p>
-    <w:p>
-      <w:pPr>
-        <w:pStyle w:val="ListParagraph"/>
-        <w:numPr>
-          <w:ilvl w:val="0"/>
-          <w:numId w:val="14"/>
-        </w:numPr>
-        <w:ind w:left="709" w:hanging="283"/>
+        <w:t>Nonis, S.A. &amp; Hudson, G.I. (2010) ‘Performance of college students: The role of study time and strategies’, Journal of Education for Business, 85(4), pp. 229–234.</w:t>
+      </w:r>
+    </w:p>
+    <w:p>
+      <w:pPr>
+        <w:ind w:left="720"/>
         <w:rPr>
           <w:rFonts w:eastAsia="Times New Roman" w:cs="Times New Roman"/>
         </w:rPr>
       </w:pPr>
-      <w:proofErr w:type="spellStart"/>
-      <w:r>
+    </w:p>
+    <w:p>
+      <w:pPr>
+        <w:ind w:left="720"/>
         <w:rPr>
           <w:rFonts w:eastAsia="Times New Roman" w:cs="Times New Roman"/>
         </w:rPr>
+      </w:pPr>
+      <w:proofErr w:type="spellStart"/>
+      <w:r>
+        <w:rPr>
+          <w:rFonts w:eastAsia="Times New Roman" w:cs="Times New Roman"/>
+        </w:rPr>
         <w:t>Credé</w:t>
       </w:r>
       <w:proofErr w:type="spellEnd"/>
@@ -3834,25 +3898,28 @@
         <w:rPr>
           <w:rFonts w:eastAsia="Times New Roman" w:cs="Times New Roman"/>
         </w:rPr>
-        <w:t>, M. &amp; Phillips, L.A., 2011. A meta-analytic review of the relationship between study habits and academic performance. Educational Psychology Review, 23(2), pp.123-148.</w:t>
-      </w:r>
-    </w:p>
-    <w:p>
-      <w:pPr>
-        <w:pStyle w:val="ListParagraph"/>
-        <w:numPr>
-          <w:ilvl w:val="0"/>
-          <w:numId w:val="14"/>
-        </w:numPr>
-        <w:ind w:left="709" w:hanging="283"/>
+        <w:t>, M. &amp; Phillips, L.A. (2011) ‘A meta-analytic review of study habits and academic performance’, Educational Psychology Review, 23(2), pp. 123–148.</w:t>
+      </w:r>
+    </w:p>
+    <w:p>
+      <w:pPr>
+        <w:ind w:left="720"/>
         <w:rPr>
           <w:rFonts w:eastAsia="Times New Roman" w:cs="Times New Roman"/>
         </w:rPr>
       </w:pPr>
-      <w:r>
+    </w:p>
+    <w:p>
+      <w:pPr>
+        <w:ind w:left="720"/>
         <w:rPr>
           <w:rFonts w:eastAsia="Times New Roman" w:cs="Times New Roman"/>
         </w:rPr>
+      </w:pPr>
+      <w:r>
+        <w:rPr>
+          <w:rFonts w:eastAsia="Times New Roman" w:cs="Times New Roman"/>
+        </w:rPr>
         <w:t xml:space="preserve">Plant, E.A., Ericsson, K.A., Hill, L. &amp; </w:t>
       </w:r>
       <w:proofErr w:type="spellStart"/>
@@ -3867,16 +3934,8 @@
         <w:rPr>
           <w:rFonts w:eastAsia="Times New Roman" w:cs="Times New Roman"/>
         </w:rPr>
-        <w:t>, K., 2005. Why study quality matters: Deliberate practice and academic performance. Learning &amp; Instruction, 15(4), pp.365-382.</w:t>
-      </w:r>
-    </w:p>
-    <w:p>
-      <w:pPr>
-        <w:ind w:left="720"/>
-        <w:rPr>
-          <w:rFonts w:eastAsia="Times New Roman" w:cs="Times New Roman"/>
-        </w:rPr>
-      </w:pPr>
+        <w:t>, K. (2005) ‘Why study quality matters: Deliberate practice and academic performance’, Learning and Instruction, 15(4), pp. 365–382.</w:t>
+      </w:r>
     </w:p>
     <w:p>
       <w:pPr>
@@ -3908,7 +3967,7 @@
           <w:color w:val="333333"/>
         </w:rPr>
       </w:pPr>
-      <w:bookmarkStart w:id="28" w:name="_Toc215948891"/>
+      <w:bookmarkStart w:id="28" w:name="_Toc216287421"/>
       <w:r>
         <w:lastRenderedPageBreak/>
         <w:t>Appendices</w:t>
@@ -3926,7 +3985,7 @@
           <w:iCs/>
         </w:rPr>
       </w:pPr>
-      <w:bookmarkStart w:id="29" w:name="_Toc215948892"/>
+      <w:bookmarkStart w:id="29" w:name="_Toc216287422"/>
       <w:r>
         <w:t>Appendix A – R code</w:t>
       </w:r>
@@ -3941,6 +4000,158 @@
         <w:ind w:left="1560" w:hanging="810"/>
         <w:jc w:val="left"/>
         <w:rPr>
+          <w:rFonts w:ascii="Consolas" w:eastAsia="Times New Roman" w:hAnsi="Consolas" w:cs="Times New Roman"/>
+          <w:sz w:val="20"/>
+          <w:szCs w:val="20"/>
+        </w:rPr>
+      </w:pPr>
+      <w:r>
+        <w:rPr>
+          <w:rFonts w:ascii="Consolas" w:eastAsia="Times New Roman" w:hAnsi="Consolas" w:cs="Times New Roman"/>
+          <w:sz w:val="20"/>
+          <w:szCs w:val="20"/>
+        </w:rPr>
+        <w:t># To reproduce: from project root run in R:</w:t>
+      </w:r>
+    </w:p>
+    <w:p>
+      <w:pPr>
+        <w:pStyle w:val="ListParagraph"/>
+        <w:ind w:left="1560" w:hanging="810"/>
+        <w:jc w:val="left"/>
+        <w:rPr>
+          <w:rFonts w:ascii="Consolas" w:eastAsia="Times New Roman" w:hAnsi="Consolas" w:cs="Times New Roman"/>
+          <w:sz w:val="20"/>
+          <w:szCs w:val="20"/>
+        </w:rPr>
+      </w:pPr>
+      <w:r>
+        <w:rPr>
+          <w:rFonts w:ascii="Consolas" w:eastAsia="Times New Roman" w:hAnsi="Consolas" w:cs="Times New Roman"/>
+          <w:sz w:val="20"/>
+          <w:szCs w:val="20"/>
+        </w:rPr>
+        <w:t xml:space="preserve"># </w:t>
+      </w:r>
+      <w:proofErr w:type="spellStart"/>
+      <w:proofErr w:type="gramStart"/>
+      <w:r>
+        <w:rPr>
+          <w:rFonts w:ascii="Consolas" w:eastAsia="Times New Roman" w:hAnsi="Consolas" w:cs="Times New Roman"/>
+          <w:sz w:val="20"/>
+          <w:szCs w:val="20"/>
+        </w:rPr>
+        <w:t>install.packages</w:t>
+      </w:r>
+      <w:proofErr w:type="spellEnd"/>
+      <w:proofErr w:type="gramEnd"/>
+      <w:r>
+        <w:rPr>
+          <w:rFonts w:ascii="Consolas" w:eastAsia="Times New Roman" w:hAnsi="Consolas" w:cs="Times New Roman"/>
+          <w:sz w:val="20"/>
+          <w:szCs w:val="20"/>
+        </w:rPr>
+        <w:t>(c("</w:t>
+      </w:r>
+      <w:proofErr w:type="spellStart"/>
+      <w:r>
+        <w:rPr>
+          <w:rFonts w:ascii="Consolas" w:eastAsia="Times New Roman" w:hAnsi="Consolas" w:cs="Times New Roman"/>
+          <w:sz w:val="20"/>
+          <w:szCs w:val="20"/>
+        </w:rPr>
+        <w:t>tidyverse</w:t>
+      </w:r>
+      <w:proofErr w:type="spellEnd"/>
+      <w:r>
+        <w:rPr>
+          <w:rFonts w:ascii="Consolas" w:eastAsia="Times New Roman" w:hAnsi="Consolas" w:cs="Times New Roman"/>
+          <w:sz w:val="20"/>
+          <w:szCs w:val="20"/>
+        </w:rPr>
+        <w:t>","broom","</w:t>
+      </w:r>
+      <w:proofErr w:type="spellStart"/>
+      <w:r>
+        <w:rPr>
+          <w:rFonts w:ascii="Consolas" w:eastAsia="Times New Roman" w:hAnsi="Consolas" w:cs="Times New Roman"/>
+          <w:sz w:val="20"/>
+          <w:szCs w:val="20"/>
+        </w:rPr>
+        <w:t>ggpubr</w:t>
+      </w:r>
+      <w:proofErr w:type="spellEnd"/>
+      <w:r>
+        <w:rPr>
+          <w:rFonts w:ascii="Consolas" w:eastAsia="Times New Roman" w:hAnsi="Consolas" w:cs="Times New Roman"/>
+          <w:sz w:val="20"/>
+          <w:szCs w:val="20"/>
+        </w:rPr>
+        <w:t>","</w:t>
+      </w:r>
+      <w:proofErr w:type="spellStart"/>
+      <w:r>
+        <w:rPr>
+          <w:rFonts w:ascii="Consolas" w:eastAsia="Times New Roman" w:hAnsi="Consolas" w:cs="Times New Roman"/>
+          <w:sz w:val="20"/>
+          <w:szCs w:val="20"/>
+        </w:rPr>
+        <w:t>readr</w:t>
+      </w:r>
+      <w:proofErr w:type="spellEnd"/>
+      <w:r>
+        <w:rPr>
+          <w:rFonts w:ascii="Consolas" w:eastAsia="Times New Roman" w:hAnsi="Consolas" w:cs="Times New Roman"/>
+          <w:sz w:val="20"/>
+          <w:szCs w:val="20"/>
+        </w:rPr>
+        <w:t>"))</w:t>
+      </w:r>
+    </w:p>
+    <w:p>
+      <w:pPr>
+        <w:pStyle w:val="ListParagraph"/>
+        <w:ind w:left="1560" w:hanging="810"/>
+        <w:jc w:val="left"/>
+        <w:rPr>
+          <w:rFonts w:ascii="Consolas" w:eastAsia="Times New Roman" w:hAnsi="Consolas" w:cs="Times New Roman"/>
+          <w:sz w:val="20"/>
+          <w:szCs w:val="20"/>
+        </w:rPr>
+      </w:pPr>
+      <w:r>
+        <w:rPr>
+          <w:rFonts w:ascii="Consolas" w:eastAsia="Times New Roman" w:hAnsi="Consolas" w:cs="Times New Roman"/>
+          <w:sz w:val="20"/>
+          <w:szCs w:val="20"/>
+        </w:rPr>
+        <w:t># source("scripts/</w:t>
+      </w:r>
+      <w:proofErr w:type="spellStart"/>
+      <w:r>
+        <w:rPr>
+          <w:rFonts w:ascii="Consolas" w:eastAsia="Times New Roman" w:hAnsi="Consolas" w:cs="Times New Roman"/>
+          <w:sz w:val="20"/>
+          <w:szCs w:val="20"/>
+        </w:rPr>
+        <w:t>Analysis.R</w:t>
+      </w:r>
+      <w:proofErr w:type="spellEnd"/>
+      <w:r>
+        <w:rPr>
+          <w:rFonts w:ascii="Consolas" w:eastAsia="Times New Roman" w:hAnsi="Consolas" w:cs="Times New Roman"/>
+          <w:sz w:val="20"/>
+          <w:szCs w:val="20"/>
+        </w:rPr>
+        <w:t>")</w:t>
+      </w:r>
+    </w:p>
+    <w:p>
+      <w:pPr>
+        <w:pStyle w:val="ListParagraph"/>
+        <w:ind w:left="1560" w:hanging="810"/>
+        <w:jc w:val="left"/>
+        <w:rPr>
           <w:rFonts w:eastAsia="Times New Roman" w:cs="Times New Roman"/>
         </w:rPr>
       </w:pPr>
@@ -4784,6 +4995,14 @@
           <w:szCs w:val="20"/>
         </w:rPr>
         <w:br/>
+      </w:r>
+      <w:r>
+        <w:rPr>
+          <w:rFonts w:ascii="Consolas" w:eastAsia="Times New Roman" w:hAnsi="Consolas" w:cs="Times New Roman"/>
+          <w:sz w:val="20"/>
+          <w:szCs w:val="20"/>
+        </w:rPr>
+        <w:lastRenderedPageBreak/>
         <w:t># ---- Read data ----</w:t>
       </w:r>
       <w:r>
@@ -4881,14 +5100,6 @@
           <w:szCs w:val="20"/>
         </w:rPr>
         <w:br/>
-      </w:r>
-      <w:r>
-        <w:rPr>
-          <w:rFonts w:ascii="Consolas" w:eastAsia="Times New Roman" w:hAnsi="Consolas" w:cs="Times New Roman"/>
-          <w:sz w:val="20"/>
-          <w:szCs w:val="20"/>
-        </w:rPr>
-        <w:lastRenderedPageBreak/>
         <w:t># ---- Clean &amp; coerce ----</w:t>
       </w:r>
       <w:r>
@@ -6130,6 +6341,14 @@
           <w:szCs w:val="20"/>
         </w:rPr>
         <w:br/>
+      </w:r>
+      <w:r>
+        <w:rPr>
+          <w:rFonts w:ascii="Consolas" w:eastAsia="Times New Roman" w:hAnsi="Consolas" w:cs="Times New Roman"/>
+          <w:sz w:val="20"/>
+          <w:szCs w:val="20"/>
+        </w:rPr>
+        <w:lastRenderedPageBreak/>
         <w:t>                 fill = "grey80",</w:t>
       </w:r>
       <w:r>
@@ -6211,14 +6430,6 @@
           <w:szCs w:val="20"/>
         </w:rPr>
         <w:br/>
-      </w:r>
-      <w:r>
-        <w:rPr>
-          <w:rFonts w:ascii="Consolas" w:eastAsia="Times New Roman" w:hAnsi="Consolas" w:cs="Times New Roman"/>
-          <w:sz w:val="20"/>
-          <w:szCs w:val="20"/>
-        </w:rPr>
-        <w:lastRenderedPageBreak/>
         <w:t>  </w:t>
       </w:r>
       <w:proofErr w:type="spellStart"/>
@@ -7165,6 +7376,14 @@
           <w:szCs w:val="20"/>
         </w:rPr>
         <w:br/>
+      </w:r>
+      <w:r>
+        <w:rPr>
+          <w:rFonts w:ascii="Consolas" w:eastAsia="Times New Roman" w:hAnsi="Consolas" w:cs="Times New Roman"/>
+          <w:sz w:val="20"/>
+          <w:szCs w:val="20"/>
+        </w:rPr>
+        <w:lastRenderedPageBreak/>
         <w:t>} else {</w:t>
       </w:r>
       <w:r>
@@ -7217,7 +7436,6 @@
           <w:sz w:val="20"/>
           <w:szCs w:val="20"/>
         </w:rPr>
-        <w:lastRenderedPageBreak/>
         <w:br/>
       </w:r>
       <w:proofErr w:type="spellStart"/>
@@ -7929,7 +8147,7 @@
       <w:pPr>
         <w:pStyle w:val="Heading2"/>
       </w:pPr>
-      <w:bookmarkStart w:id="30" w:name="_Toc215948893"/>
+      <w:bookmarkStart w:id="30" w:name="_Toc216287423"/>
       <w:r>
         <w:lastRenderedPageBreak/>
         <w:t>Appendix B – GitHub screenshots</w:t>
@@ -8051,7 +8269,7 @@
           <w:noProof/>
         </w:rPr>
         <w:drawing>
-          <wp:inline distT="0" distB="0" distL="0" distR="0" wp14:anchorId="6F34B2D8" wp14:editId="530C622B">
+          <wp:inline distT="0" distB="0" distL="0" distR="0" wp14:anchorId="6F34B2D8" wp14:editId="7AB280CE">
             <wp:extent cx="5734050" cy="2705100"/>
             <wp:effectExtent l="0" t="0" r="0" b="0"/>
             <wp:docPr id="1998807365" name="Picture 56"/>
@@ -8105,10 +8323,7 @@
         <w:jc w:val="center"/>
       </w:pPr>
       <w:r>
-        <w:t xml:space="preserve">Figure B2. </w:t>
-      </w:r>
-      <w:r>
-        <w:t>Repository Structure</w:t>
+        <w:t>Figure B2. Repository Structure</w:t>
       </w:r>
     </w:p>
     <w:p>
@@ -8268,7 +8483,7 @@
           <w:noProof/>
         </w:rPr>
         <w:drawing>
-          <wp:inline distT="0" distB="0" distL="0" distR="0" wp14:anchorId="3FEB6264" wp14:editId="384891C1">
+          <wp:inline distT="0" distB="0" distL="0" distR="0" wp14:anchorId="3FEB6264" wp14:editId="2FEEE421">
             <wp:extent cx="5715000" cy="2447925"/>
             <wp:effectExtent l="0" t="0" r="0" b="9525"/>
             <wp:docPr id="1234477852" name="Picture 58"/>
@@ -8350,7 +8565,17 @@
     </w:p>
     <w:p>
       <w:r>
-        <w:t>7b20fbb (HEAD -&gt; master, origin/master, origin/HEAD) DOC: finalise report_master.docx (Sections 1-6, Appendix A) and update TOC</w:t>
+        <w:t>102e50e (HEAD -&gt; master, origin/master, origin/HEAD) DOC: update Appendix B with screenshots and full commit log</w:t>
+      </w:r>
+    </w:p>
+    <w:p>
+      <w:r>
+        <w:t>692e286 DOC: update Appendix B with new screenshots and commit log</w:t>
+      </w:r>
+    </w:p>
+    <w:p>
+      <w:r>
+        <w:t>7b20fbb DOC: finalise report_master.docx (Sections 1-6, Appendix A) and update TOC</w:t>
       </w:r>
     </w:p>
     <w:p>

</xml_diff>

<commit_message>
UPDATE:- LOOKED THROUGH ALL SECTIONS AND MADE CHANGES
</commit_message>
<xml_diff>
--- a/report/report_master.docx
+++ b/report/report_master.docx
@@ -221,21 +221,7 @@
         <w:rPr>
           <w:rFonts w:eastAsia="Times New Roman"/>
         </w:rPr>
-        <w:t xml:space="preserve">Hemasri </w:t>
-      </w:r>
-      <w:proofErr w:type="spellStart"/>
-      <w:r>
-        <w:rPr>
-          <w:rFonts w:eastAsia="Times New Roman"/>
-        </w:rPr>
-        <w:t>Kodamala</w:t>
-      </w:r>
-      <w:proofErr w:type="spellEnd"/>
-      <w:r>
-        <w:rPr>
-          <w:rFonts w:eastAsia="Times New Roman"/>
-        </w:rPr>
-        <w:t xml:space="preserve"> </w:t>
+        <w:t xml:space="preserve">Hemasri Kodamala </w:t>
       </w:r>
       <w:r>
         <w:rPr>
@@ -2948,49 +2934,36 @@
           <w:rFonts w:eastAsia="Times New Roman" w:cs="Times New Roman"/>
           <w:iCs/>
         </w:rPr>
-        <w:t xml:space="preserve">Research investigating the relationship between study time and academic performance consistently reports weak or inconsistent correlations. </w:t>
-      </w:r>
-      <w:proofErr w:type="spellStart"/>
-      <w:r>
+        <w:t>Research investigating the relationship between study time and academic performance consistently reports weak or inconsistent correlations. Credé and Phillips (2011) found that study habits and time-management behaviours explain relatively little variance in academic outcomes, suggesting that study duration alone is not a strong predictor of performance. Nonis and Hudson (2010) similarly reported that students who studied more hours did not necessarily achieve higher grades, highlighting the influence of study quality and cognitive engagement. Plant et al. (2005) demonstrated that deliberate, focused study activities—not total time spent—were associated with higher achievement. These studies collectively indicate that the link between weekly study hours and GPA may be limited, making it necessary to evaluate this relationship empirically within the given dataset.</w:t>
+      </w:r>
+    </w:p>
+    <w:p>
+      <w:pPr>
+        <w:pStyle w:val="ListParagraph"/>
         <w:rPr>
           <w:rFonts w:eastAsia="Times New Roman" w:cs="Times New Roman"/>
           <w:iCs/>
         </w:rPr>
-        <w:t>Credé</w:t>
-      </w:r>
-      <w:proofErr w:type="spellEnd"/>
-      <w:r>
-        <w:rPr>
-          <w:rFonts w:eastAsia="Times New Roman" w:cs="Times New Roman"/>
+      </w:pPr>
+    </w:p>
+    <w:p>
+      <w:pPr>
+        <w:pStyle w:val="Heading2"/>
+      </w:pPr>
+      <w:bookmarkStart w:id="8" w:name="_Toc216287402"/>
+      <w:r>
+        <w:rPr>
           <w:iCs/>
         </w:rPr>
-        <w:t xml:space="preserve"> and Phillips (2011) found that study habits and time-management behaviours explain relatively little variance in academic outcomes, suggesting that study duration alone is not a strong predictor of performance. Nonis and Hudson (2010) similarly reported that students who studied more hours did not necessarily achieve higher grades, highlighting the influence of study quality and cognitive engagement. Plant et al. (2005) demonstrated that deliberate, focused study activities—not total time spent—were associated with higher achievement. These studies collectively indicate that the link between weekly study hours and GPA may be limited, making it necessary to evaluate this relationship empirically within the given dataset.</w:t>
-      </w:r>
-    </w:p>
-    <w:p>
-      <w:pPr>
-        <w:pStyle w:val="ListParagraph"/>
-        <w:rPr>
-          <w:rFonts w:eastAsia="Times New Roman" w:cs="Times New Roman"/>
-          <w:iCs/>
-        </w:rPr>
-      </w:pPr>
-    </w:p>
-    <w:p>
-      <w:pPr>
-        <w:pStyle w:val="Heading2"/>
-      </w:pPr>
-      <w:bookmarkStart w:id="8" w:name="_Toc216287402"/>
-      <w:r>
-        <w:rPr>
-          <w:iCs/>
-        </w:rPr>
         <w:t xml:space="preserve">2.2 </w:t>
       </w:r>
       <w:r>
-        <w:t>Why RQ is of interest</w:t>
+        <w:t xml:space="preserve">Why RQ is of </w:t>
       </w:r>
       <w:bookmarkEnd w:id="8"/>
+      <w:r>
+        <w:t>interest.</w:t>
+      </w:r>
       <w:r>
         <w:t xml:space="preserve"> </w:t>
       </w:r>
@@ -3036,20 +3009,20 @@
           <w:numId w:val="18"/>
         </w:numPr>
       </w:pPr>
-      <w:bookmarkStart w:id="9" w:name="_Hlk215744570"/>
-      <w:bookmarkStart w:id="10" w:name="_Toc216287403"/>
+      <w:bookmarkStart w:id="9" w:name="_Toc216287403"/>
+      <w:bookmarkStart w:id="10" w:name="_Hlk215744570"/>
       <w:r>
         <w:lastRenderedPageBreak/>
         <w:t>Visualisation</w:t>
       </w:r>
+      <w:bookmarkEnd w:id="9"/>
+    </w:p>
+    <w:p>
+      <w:pPr>
+        <w:pStyle w:val="Heading2"/>
+      </w:pPr>
+      <w:bookmarkStart w:id="11" w:name="_Toc216287404"/>
       <w:bookmarkEnd w:id="10"/>
-    </w:p>
-    <w:p>
-      <w:pPr>
-        <w:pStyle w:val="Heading2"/>
-      </w:pPr>
-      <w:bookmarkStart w:id="11" w:name="_Toc216287404"/>
-      <w:bookmarkEnd w:id="9"/>
       <w:r>
         <w:t xml:space="preserve">3.1 </w:t>
       </w:r>
@@ -3074,14 +3047,12 @@
         </w:rPr>
         <w:t xml:space="preserve">The histogram of GPA includes both a kernel density </w:t>
       </w:r>
-      <w:proofErr w:type="gramStart"/>
       <w:r>
         <w:rPr>
           <w:rFonts w:eastAsia="Times New Roman" w:cs="Times New Roman"/>
         </w:rPr>
-        <w:t>estimate</w:t>
-      </w:r>
-      <w:proofErr w:type="gramEnd"/>
+        <w:t>estimates</w:t>
+      </w:r>
       <w:r>
         <w:rPr>
           <w:rFonts w:eastAsia="Times New Roman" w:cs="Times New Roman"/>
@@ -3647,15 +3618,7 @@
       </w:pPr>
       <w:r>
         <w:lastRenderedPageBreak/>
-        <w:t xml:space="preserve">1. Commit Message: CAD33E5 ANALYSIS: implement full </w:t>
-      </w:r>
-      <w:proofErr w:type="spellStart"/>
-      <w:r>
-        <w:t>Analysis.R</w:t>
-      </w:r>
-      <w:proofErr w:type="spellEnd"/>
-      <w:r>
-        <w:t xml:space="preserve"> and generate plots + result CSVs</w:t>
+        <w:t>1. Commit Message: CAD33E5 ANALYSIS: implement full Analysis.R and generate plots + result CSVs</w:t>
       </w:r>
     </w:p>
     <w:p>
@@ -3663,15 +3626,7 @@
         <w:ind w:left="709"/>
       </w:pPr>
       <w:r>
-        <w:t xml:space="preserve">   Explanation: Implemented the core </w:t>
-      </w:r>
-      <w:proofErr w:type="spellStart"/>
-      <w:r>
-        <w:t>Analysis.R</w:t>
-      </w:r>
-      <w:proofErr w:type="spellEnd"/>
-      <w:r>
-        <w:t xml:space="preserve"> script that reads the dataset, computes summary statistics, runs normality and correlation tests, and outputs plots and CSV results. This commit created the reproducible analysis pipeline central to the project.</w:t>
+        <w:t xml:space="preserve">   Explanation: Implemented the core Analysis.R script that reads the dataset, computes summary statistics, runs normality and correlation tests, and outputs plots and CSV results. This commit created the reproducible analysis pipeline central to the project.</w:t>
       </w:r>
     </w:p>
     <w:p>
@@ -3684,15 +3639,7 @@
         <w:ind w:left="709"/>
       </w:pPr>
       <w:r>
-        <w:t xml:space="preserve">2. Commit Message: 33C7243 ANALYSIS: clean </w:t>
-      </w:r>
-      <w:proofErr w:type="spellStart"/>
-      <w:r>
-        <w:t>Analysis.R</w:t>
-      </w:r>
-      <w:proofErr w:type="spellEnd"/>
-      <w:r>
-        <w:t xml:space="preserve"> + add R_RUN instructions; regenerate outputs</w:t>
+        <w:t>2. Commit Message: 33C7243 ANALYSIS: clean Analysis.R + add R_RUN instructions; regenerate outputs</w:t>
       </w:r>
     </w:p>
     <w:p>
@@ -3886,20 +3833,20 @@
           <w:rFonts w:eastAsia="Times New Roman" w:cs="Times New Roman"/>
         </w:rPr>
       </w:pPr>
-      <w:proofErr w:type="spellStart"/>
       <w:r>
         <w:rPr>
           <w:rFonts w:eastAsia="Times New Roman" w:cs="Times New Roman"/>
         </w:rPr>
-        <w:t>Credé</w:t>
-      </w:r>
-      <w:proofErr w:type="spellEnd"/>
-      <w:r>
+        <w:t>Credé, M. &amp; Phillips, L.A. (2011) ‘A meta-analytic review of study habits and academic performance’, Educational Psychology Review, 23(2), pp. 123–148.</w:t>
+      </w:r>
+    </w:p>
+    <w:p>
+      <w:pPr>
+        <w:ind w:left="720"/>
         <w:rPr>
           <w:rFonts w:eastAsia="Times New Roman" w:cs="Times New Roman"/>
         </w:rPr>
-        <w:t>, M. &amp; Phillips, L.A. (2011) ‘A meta-analytic review of study habits and academic performance’, Educational Psychology Review, 23(2), pp. 123–148.</w:t>
-      </w:r>
+      </w:pPr>
     </w:p>
     <w:p>
       <w:pPr>
@@ -3908,33 +3855,11 @@
           <w:rFonts w:eastAsia="Times New Roman" w:cs="Times New Roman"/>
         </w:rPr>
       </w:pPr>
-    </w:p>
-    <w:p>
-      <w:pPr>
-        <w:ind w:left="720"/>
+      <w:r>
         <w:rPr>
           <w:rFonts w:eastAsia="Times New Roman" w:cs="Times New Roman"/>
         </w:rPr>
-      </w:pPr>
-      <w:r>
-        <w:rPr>
-          <w:rFonts w:eastAsia="Times New Roman" w:cs="Times New Roman"/>
-        </w:rPr>
-        <w:t xml:space="preserve">Plant, E.A., Ericsson, K.A., Hill, L. &amp; </w:t>
-      </w:r>
-      <w:proofErr w:type="spellStart"/>
-      <w:r>
-        <w:rPr>
-          <w:rFonts w:eastAsia="Times New Roman" w:cs="Times New Roman"/>
-        </w:rPr>
-        <w:t>Asberg</w:t>
-      </w:r>
-      <w:proofErr w:type="spellEnd"/>
-      <w:r>
-        <w:rPr>
-          <w:rFonts w:eastAsia="Times New Roman" w:cs="Times New Roman"/>
-        </w:rPr>
-        <w:t>, K. (2005) ‘Why study quality matters: Deliberate practice and academic performance’, Learning and Instruction, 15(4), pp. 365–382.</w:t>
+        <w:t>Plant, E.A., Ericsson, K.A., Hill, L. &amp; Asberg, K. (2005) ‘Why study quality matters: Deliberate practice and academic performance’, Learning and Instruction, 15(4), pp. 365–382.</w:t>
       </w:r>
     </w:p>
     <w:p>
@@ -4031,81 +3956,7 @@
           <w:sz w:val="20"/>
           <w:szCs w:val="20"/>
         </w:rPr>
-        <w:t xml:space="preserve"># </w:t>
-      </w:r>
-      <w:proofErr w:type="spellStart"/>
-      <w:proofErr w:type="gramStart"/>
-      <w:r>
-        <w:rPr>
-          <w:rFonts w:ascii="Consolas" w:eastAsia="Times New Roman" w:hAnsi="Consolas" w:cs="Times New Roman"/>
-          <w:sz w:val="20"/>
-          <w:szCs w:val="20"/>
-        </w:rPr>
-        <w:t>install.packages</w:t>
-      </w:r>
-      <w:proofErr w:type="spellEnd"/>
-      <w:proofErr w:type="gramEnd"/>
-      <w:r>
-        <w:rPr>
-          <w:rFonts w:ascii="Consolas" w:eastAsia="Times New Roman" w:hAnsi="Consolas" w:cs="Times New Roman"/>
-          <w:sz w:val="20"/>
-          <w:szCs w:val="20"/>
-        </w:rPr>
-        <w:t>(c("</w:t>
-      </w:r>
-      <w:proofErr w:type="spellStart"/>
-      <w:r>
-        <w:rPr>
-          <w:rFonts w:ascii="Consolas" w:eastAsia="Times New Roman" w:hAnsi="Consolas" w:cs="Times New Roman"/>
-          <w:sz w:val="20"/>
-          <w:szCs w:val="20"/>
-        </w:rPr>
-        <w:t>tidyverse</w:t>
-      </w:r>
-      <w:proofErr w:type="spellEnd"/>
-      <w:r>
-        <w:rPr>
-          <w:rFonts w:ascii="Consolas" w:eastAsia="Times New Roman" w:hAnsi="Consolas" w:cs="Times New Roman"/>
-          <w:sz w:val="20"/>
-          <w:szCs w:val="20"/>
-        </w:rPr>
-        <w:t>","broom","</w:t>
-      </w:r>
-      <w:proofErr w:type="spellStart"/>
-      <w:r>
-        <w:rPr>
-          <w:rFonts w:ascii="Consolas" w:eastAsia="Times New Roman" w:hAnsi="Consolas" w:cs="Times New Roman"/>
-          <w:sz w:val="20"/>
-          <w:szCs w:val="20"/>
-        </w:rPr>
-        <w:t>ggpubr</w:t>
-      </w:r>
-      <w:proofErr w:type="spellEnd"/>
-      <w:r>
-        <w:rPr>
-          <w:rFonts w:ascii="Consolas" w:eastAsia="Times New Roman" w:hAnsi="Consolas" w:cs="Times New Roman"/>
-          <w:sz w:val="20"/>
-          <w:szCs w:val="20"/>
-        </w:rPr>
-        <w:t>","</w:t>
-      </w:r>
-      <w:proofErr w:type="spellStart"/>
-      <w:r>
-        <w:rPr>
-          <w:rFonts w:ascii="Consolas" w:eastAsia="Times New Roman" w:hAnsi="Consolas" w:cs="Times New Roman"/>
-          <w:sz w:val="20"/>
-          <w:szCs w:val="20"/>
-        </w:rPr>
-        <w:t>readr</w:t>
-      </w:r>
-      <w:proofErr w:type="spellEnd"/>
-      <w:r>
-        <w:rPr>
-          <w:rFonts w:ascii="Consolas" w:eastAsia="Times New Roman" w:hAnsi="Consolas" w:cs="Times New Roman"/>
-          <w:sz w:val="20"/>
-          <w:szCs w:val="20"/>
-        </w:rPr>
-        <w:t>"))</w:t>
+        <w:t># install.packages(c("tidyverse","broom","ggpubr","readr"))</w:t>
       </w:r>
     </w:p>
     <w:p>
@@ -4125,25 +3976,7 @@
           <w:sz w:val="20"/>
           <w:szCs w:val="20"/>
         </w:rPr>
-        <w:t># source("scripts/</w:t>
-      </w:r>
-      <w:proofErr w:type="spellStart"/>
-      <w:r>
-        <w:rPr>
-          <w:rFonts w:ascii="Consolas" w:eastAsia="Times New Roman" w:hAnsi="Consolas" w:cs="Times New Roman"/>
-          <w:sz w:val="20"/>
-          <w:szCs w:val="20"/>
-        </w:rPr>
-        <w:t>Analysis.R</w:t>
-      </w:r>
-      <w:proofErr w:type="spellEnd"/>
-      <w:r>
-        <w:rPr>
-          <w:rFonts w:ascii="Consolas" w:eastAsia="Times New Roman" w:hAnsi="Consolas" w:cs="Times New Roman"/>
-          <w:sz w:val="20"/>
-          <w:szCs w:val="20"/>
-        </w:rPr>
-        <w:t>")</w:t>
+        <w:t># source("scripts/Analysis.R")</w:t>
       </w:r>
     </w:p>
     <w:p>
@@ -4170,320 +4003,52 @@
           <w:szCs w:val="20"/>
         </w:rPr>
         <w:br/>
-      </w:r>
-      <w:proofErr w:type="spellStart"/>
-      <w:r>
-        <w:rPr>
-          <w:rFonts w:ascii="Consolas" w:eastAsia="Times New Roman" w:hAnsi="Consolas" w:cs="Times New Roman"/>
-          <w:sz w:val="20"/>
-          <w:szCs w:val="20"/>
-        </w:rPr>
-        <w:t>required_pkgs</w:t>
-      </w:r>
-      <w:proofErr w:type="spellEnd"/>
-      <w:r>
-        <w:rPr>
-          <w:rFonts w:ascii="Consolas" w:eastAsia="Times New Roman" w:hAnsi="Consolas" w:cs="Times New Roman"/>
-          <w:sz w:val="20"/>
-          <w:szCs w:val="20"/>
-        </w:rPr>
-        <w:t xml:space="preserve"> &lt;- c("</w:t>
-      </w:r>
-      <w:proofErr w:type="spellStart"/>
-      <w:r>
-        <w:rPr>
-          <w:rFonts w:ascii="Consolas" w:eastAsia="Times New Roman" w:hAnsi="Consolas" w:cs="Times New Roman"/>
-          <w:sz w:val="20"/>
-          <w:szCs w:val="20"/>
-        </w:rPr>
-        <w:t>tidyverse</w:t>
-      </w:r>
-      <w:proofErr w:type="spellEnd"/>
-      <w:r>
-        <w:rPr>
-          <w:rFonts w:ascii="Consolas" w:eastAsia="Times New Roman" w:hAnsi="Consolas" w:cs="Times New Roman"/>
-          <w:sz w:val="20"/>
-          <w:szCs w:val="20"/>
-        </w:rPr>
-        <w:t>", "broom", "</w:t>
-      </w:r>
-      <w:proofErr w:type="spellStart"/>
-      <w:r>
-        <w:rPr>
-          <w:rFonts w:ascii="Consolas" w:eastAsia="Times New Roman" w:hAnsi="Consolas" w:cs="Times New Roman"/>
-          <w:sz w:val="20"/>
-          <w:szCs w:val="20"/>
-        </w:rPr>
-        <w:t>ggpubr</w:t>
-      </w:r>
-      <w:proofErr w:type="spellEnd"/>
-      <w:r>
-        <w:rPr>
-          <w:rFonts w:ascii="Consolas" w:eastAsia="Times New Roman" w:hAnsi="Consolas" w:cs="Times New Roman"/>
-          <w:sz w:val="20"/>
-          <w:szCs w:val="20"/>
-        </w:rPr>
-        <w:t>", "</w:t>
-      </w:r>
-      <w:proofErr w:type="spellStart"/>
-      <w:r>
-        <w:rPr>
-          <w:rFonts w:ascii="Consolas" w:eastAsia="Times New Roman" w:hAnsi="Consolas" w:cs="Times New Roman"/>
-          <w:sz w:val="20"/>
-          <w:szCs w:val="20"/>
-        </w:rPr>
-        <w:t>readr</w:t>
-      </w:r>
-      <w:proofErr w:type="spellEnd"/>
-      <w:r>
-        <w:rPr>
-          <w:rFonts w:ascii="Consolas" w:eastAsia="Times New Roman" w:hAnsi="Consolas" w:cs="Times New Roman"/>
-          <w:sz w:val="20"/>
-          <w:szCs w:val="20"/>
-        </w:rPr>
-        <w:t>")</w:t>
-      </w:r>
-      <w:r>
-        <w:rPr>
-          <w:rFonts w:ascii="Consolas" w:eastAsia="Times New Roman" w:hAnsi="Consolas" w:cs="Times New Roman"/>
-          <w:sz w:val="20"/>
-          <w:szCs w:val="20"/>
-        </w:rPr>
-        <w:br/>
-      </w:r>
-      <w:proofErr w:type="spellStart"/>
-      <w:r>
-        <w:rPr>
-          <w:rFonts w:ascii="Consolas" w:eastAsia="Times New Roman" w:hAnsi="Consolas" w:cs="Times New Roman"/>
-          <w:sz w:val="20"/>
-          <w:szCs w:val="20"/>
-        </w:rPr>
-        <w:t>missing_pkgs</w:t>
-      </w:r>
-      <w:proofErr w:type="spellEnd"/>
-      <w:r>
-        <w:rPr>
-          <w:rFonts w:ascii="Consolas" w:eastAsia="Times New Roman" w:hAnsi="Consolas" w:cs="Times New Roman"/>
-          <w:sz w:val="20"/>
-          <w:szCs w:val="20"/>
-        </w:rPr>
-        <w:t xml:space="preserve"> &lt;- </w:t>
-      </w:r>
-      <w:proofErr w:type="spellStart"/>
-      <w:r>
-        <w:rPr>
-          <w:rFonts w:ascii="Consolas" w:eastAsia="Times New Roman" w:hAnsi="Consolas" w:cs="Times New Roman"/>
-          <w:sz w:val="20"/>
-          <w:szCs w:val="20"/>
-        </w:rPr>
-        <w:t>setdiff</w:t>
-      </w:r>
-      <w:proofErr w:type="spellEnd"/>
-      <w:r>
-        <w:rPr>
-          <w:rFonts w:ascii="Consolas" w:eastAsia="Times New Roman" w:hAnsi="Consolas" w:cs="Times New Roman"/>
-          <w:sz w:val="20"/>
-          <w:szCs w:val="20"/>
-        </w:rPr>
-        <w:t>(</w:t>
-      </w:r>
-      <w:proofErr w:type="spellStart"/>
-      <w:r>
-        <w:rPr>
-          <w:rFonts w:ascii="Consolas" w:eastAsia="Times New Roman" w:hAnsi="Consolas" w:cs="Times New Roman"/>
-          <w:sz w:val="20"/>
-          <w:szCs w:val="20"/>
-        </w:rPr>
-        <w:t>required_pkgs</w:t>
-      </w:r>
-      <w:proofErr w:type="spellEnd"/>
-      <w:r>
-        <w:rPr>
-          <w:rFonts w:ascii="Consolas" w:eastAsia="Times New Roman" w:hAnsi="Consolas" w:cs="Times New Roman"/>
-          <w:sz w:val="20"/>
-          <w:szCs w:val="20"/>
-        </w:rPr>
-        <w:t xml:space="preserve">, </w:t>
-      </w:r>
-      <w:proofErr w:type="spellStart"/>
-      <w:r>
-        <w:rPr>
-          <w:rFonts w:ascii="Consolas" w:eastAsia="Times New Roman" w:hAnsi="Consolas" w:cs="Times New Roman"/>
-          <w:sz w:val="20"/>
-          <w:szCs w:val="20"/>
-        </w:rPr>
-        <w:t>rownames</w:t>
-      </w:r>
-      <w:proofErr w:type="spellEnd"/>
-      <w:r>
-        <w:rPr>
-          <w:rFonts w:ascii="Consolas" w:eastAsia="Times New Roman" w:hAnsi="Consolas" w:cs="Times New Roman"/>
-          <w:sz w:val="20"/>
-          <w:szCs w:val="20"/>
-        </w:rPr>
-        <w:t>(</w:t>
-      </w:r>
-      <w:proofErr w:type="spellStart"/>
-      <w:r>
-        <w:rPr>
-          <w:rFonts w:ascii="Consolas" w:eastAsia="Times New Roman" w:hAnsi="Consolas" w:cs="Times New Roman"/>
-          <w:sz w:val="20"/>
-          <w:szCs w:val="20"/>
-        </w:rPr>
-        <w:t>installed.packages</w:t>
-      </w:r>
-      <w:proofErr w:type="spellEnd"/>
-      <w:r>
-        <w:rPr>
-          <w:rFonts w:ascii="Consolas" w:eastAsia="Times New Roman" w:hAnsi="Consolas" w:cs="Times New Roman"/>
-          <w:sz w:val="20"/>
-          <w:szCs w:val="20"/>
-        </w:rPr>
-        <w:t>()))</w:t>
-      </w:r>
-      <w:r>
-        <w:rPr>
-          <w:rFonts w:ascii="Consolas" w:eastAsia="Times New Roman" w:hAnsi="Consolas" w:cs="Times New Roman"/>
-          <w:sz w:val="20"/>
-          <w:szCs w:val="20"/>
-        </w:rPr>
-        <w:br/>
-        <w:t>if(length(</w:t>
-      </w:r>
-      <w:proofErr w:type="spellStart"/>
-      <w:r>
-        <w:rPr>
-          <w:rFonts w:ascii="Consolas" w:eastAsia="Times New Roman" w:hAnsi="Consolas" w:cs="Times New Roman"/>
-          <w:sz w:val="20"/>
-          <w:szCs w:val="20"/>
-        </w:rPr>
-        <w:t>missing_pkgs</w:t>
-      </w:r>
-      <w:proofErr w:type="spellEnd"/>
-      <w:r>
-        <w:rPr>
-          <w:rFonts w:ascii="Consolas" w:eastAsia="Times New Roman" w:hAnsi="Consolas" w:cs="Times New Roman"/>
-          <w:sz w:val="20"/>
-          <w:szCs w:val="20"/>
-        </w:rPr>
-        <w:t>)) {</w:t>
-      </w:r>
-      <w:r>
-        <w:rPr>
-          <w:rFonts w:ascii="Consolas" w:eastAsia="Times New Roman" w:hAnsi="Consolas" w:cs="Times New Roman"/>
-          <w:sz w:val="20"/>
-          <w:szCs w:val="20"/>
-        </w:rPr>
-        <w:br/>
-        <w:t>  message("Missing packages: ", paste(</w:t>
-      </w:r>
-      <w:proofErr w:type="spellStart"/>
-      <w:r>
-        <w:rPr>
-          <w:rFonts w:ascii="Consolas" w:eastAsia="Times New Roman" w:hAnsi="Consolas" w:cs="Times New Roman"/>
-          <w:sz w:val="20"/>
-          <w:szCs w:val="20"/>
-        </w:rPr>
-        <w:t>missing_pkgs</w:t>
-      </w:r>
-      <w:proofErr w:type="spellEnd"/>
-      <w:r>
-        <w:rPr>
-          <w:rFonts w:ascii="Consolas" w:eastAsia="Times New Roman" w:hAnsi="Consolas" w:cs="Times New Roman"/>
-          <w:sz w:val="20"/>
-          <w:szCs w:val="20"/>
-        </w:rPr>
-        <w:t>, collapse = ", "),</w:t>
-      </w:r>
-      <w:r>
-        <w:rPr>
-          <w:rFonts w:ascii="Consolas" w:eastAsia="Times New Roman" w:hAnsi="Consolas" w:cs="Times New Roman"/>
-          <w:sz w:val="20"/>
-          <w:szCs w:val="20"/>
-        </w:rPr>
-        <w:br/>
-        <w:t>          "\</w:t>
-      </w:r>
-      <w:proofErr w:type="spellStart"/>
-      <w:r>
-        <w:rPr>
-          <w:rFonts w:ascii="Consolas" w:eastAsia="Times New Roman" w:hAnsi="Consolas" w:cs="Times New Roman"/>
-          <w:sz w:val="20"/>
-          <w:szCs w:val="20"/>
-        </w:rPr>
-        <w:t>nInstall</w:t>
-      </w:r>
-      <w:proofErr w:type="spellEnd"/>
-      <w:r>
-        <w:rPr>
-          <w:rFonts w:ascii="Consolas" w:eastAsia="Times New Roman" w:hAnsi="Consolas" w:cs="Times New Roman"/>
-          <w:sz w:val="20"/>
-          <w:szCs w:val="20"/>
-        </w:rPr>
-        <w:t xml:space="preserve"> them before running (uncomment </w:t>
-      </w:r>
-      <w:proofErr w:type="spellStart"/>
-      <w:r>
-        <w:rPr>
-          <w:rFonts w:ascii="Consolas" w:eastAsia="Times New Roman" w:hAnsi="Consolas" w:cs="Times New Roman"/>
-          <w:sz w:val="20"/>
-          <w:szCs w:val="20"/>
-        </w:rPr>
-        <w:t>install.packages</w:t>
-      </w:r>
-      <w:proofErr w:type="spellEnd"/>
-      <w:r>
-        <w:rPr>
-          <w:rFonts w:ascii="Consolas" w:eastAsia="Times New Roman" w:hAnsi="Consolas" w:cs="Times New Roman"/>
-          <w:sz w:val="20"/>
-          <w:szCs w:val="20"/>
-        </w:rPr>
-        <w:t xml:space="preserve"> line if desired).")</w:t>
-      </w:r>
-      <w:r>
-        <w:rPr>
-          <w:rFonts w:ascii="Consolas" w:eastAsia="Times New Roman" w:hAnsi="Consolas" w:cs="Times New Roman"/>
-          <w:sz w:val="20"/>
-          <w:szCs w:val="20"/>
-        </w:rPr>
-        <w:br/>
-        <w:t xml:space="preserve">  # </w:t>
-      </w:r>
-      <w:proofErr w:type="spellStart"/>
-      <w:r>
-        <w:rPr>
-          <w:rFonts w:ascii="Consolas" w:eastAsia="Times New Roman" w:hAnsi="Consolas" w:cs="Times New Roman"/>
-          <w:sz w:val="20"/>
-          <w:szCs w:val="20"/>
-        </w:rPr>
-        <w:t>install.packages</w:t>
-      </w:r>
-      <w:proofErr w:type="spellEnd"/>
-      <w:r>
-        <w:rPr>
-          <w:rFonts w:ascii="Consolas" w:eastAsia="Times New Roman" w:hAnsi="Consolas" w:cs="Times New Roman"/>
-          <w:sz w:val="20"/>
-          <w:szCs w:val="20"/>
-        </w:rPr>
-        <w:t>(</w:t>
-      </w:r>
-      <w:proofErr w:type="spellStart"/>
-      <w:r>
-        <w:rPr>
-          <w:rFonts w:ascii="Consolas" w:eastAsia="Times New Roman" w:hAnsi="Consolas" w:cs="Times New Roman"/>
-          <w:sz w:val="20"/>
-          <w:szCs w:val="20"/>
-        </w:rPr>
-        <w:t>missing_pkgs</w:t>
-      </w:r>
-      <w:proofErr w:type="spellEnd"/>
-      <w:r>
-        <w:rPr>
-          <w:rFonts w:ascii="Consolas" w:eastAsia="Times New Roman" w:hAnsi="Consolas" w:cs="Times New Roman"/>
-          <w:sz w:val="20"/>
-          <w:szCs w:val="20"/>
-        </w:rPr>
-        <w:t>) # uncomment if you want automatic install</w:t>
+        <w:t>required_pkgs &lt;- c("tidyverse", "broom", "ggpubr", "readr")</w:t>
+      </w:r>
+      <w:r>
+        <w:rPr>
+          <w:rFonts w:ascii="Consolas" w:eastAsia="Times New Roman" w:hAnsi="Consolas" w:cs="Times New Roman"/>
+          <w:sz w:val="20"/>
+          <w:szCs w:val="20"/>
+        </w:rPr>
+        <w:br/>
+        <w:t>missing_pkgs &lt;- setdiff(required_pkgs, rownames(installed.packages()))</w:t>
+      </w:r>
+      <w:r>
+        <w:rPr>
+          <w:rFonts w:ascii="Consolas" w:eastAsia="Times New Roman" w:hAnsi="Consolas" w:cs="Times New Roman"/>
+          <w:sz w:val="20"/>
+          <w:szCs w:val="20"/>
+        </w:rPr>
+        <w:br/>
+        <w:t>if(length(missing_pkgs)) {</w:t>
+      </w:r>
+      <w:r>
+        <w:rPr>
+          <w:rFonts w:ascii="Consolas" w:eastAsia="Times New Roman" w:hAnsi="Consolas" w:cs="Times New Roman"/>
+          <w:sz w:val="20"/>
+          <w:szCs w:val="20"/>
+        </w:rPr>
+        <w:br/>
+        <w:t>  message("Missing packages: ", paste(missing_pkgs, collapse = ", "),</w:t>
+      </w:r>
+      <w:r>
+        <w:rPr>
+          <w:rFonts w:ascii="Consolas" w:eastAsia="Times New Roman" w:hAnsi="Consolas" w:cs="Times New Roman"/>
+          <w:sz w:val="20"/>
+          <w:szCs w:val="20"/>
+        </w:rPr>
+        <w:br/>
+        <w:t>          "\nInstall them before running (uncomment install.packages line if desired).")</w:t>
+      </w:r>
+      <w:r>
+        <w:rPr>
+          <w:rFonts w:ascii="Consolas" w:eastAsia="Times New Roman" w:hAnsi="Consolas" w:cs="Times New Roman"/>
+          <w:sz w:val="20"/>
+          <w:szCs w:val="20"/>
+        </w:rPr>
+        <w:br/>
+        <w:t>  # install.packages(missing_pkgs) # uncomment if you want automatic install</w:t>
       </w:r>
       <w:r>
         <w:rPr>
@@ -4501,25 +4066,7 @@
           <w:szCs w:val="20"/>
         </w:rPr>
         <w:br/>
-        <w:t>library(</w:t>
-      </w:r>
-      <w:proofErr w:type="spellStart"/>
-      <w:r>
-        <w:rPr>
-          <w:rFonts w:ascii="Consolas" w:eastAsia="Times New Roman" w:hAnsi="Consolas" w:cs="Times New Roman"/>
-          <w:sz w:val="20"/>
-          <w:szCs w:val="20"/>
-        </w:rPr>
-        <w:t>tidyverse</w:t>
-      </w:r>
-      <w:proofErr w:type="spellEnd"/>
-      <w:r>
-        <w:rPr>
-          <w:rFonts w:ascii="Consolas" w:eastAsia="Times New Roman" w:hAnsi="Consolas" w:cs="Times New Roman"/>
-          <w:sz w:val="20"/>
-          <w:szCs w:val="20"/>
-        </w:rPr>
-        <w:t>)</w:t>
+        <w:t>library(tidyverse)</w:t>
       </w:r>
       <w:r>
         <w:rPr>
@@ -4537,166 +4084,59 @@
           <w:szCs w:val="20"/>
         </w:rPr>
         <w:br/>
-        <w:t>library(</w:t>
-      </w:r>
-      <w:proofErr w:type="spellStart"/>
-      <w:r>
-        <w:rPr>
-          <w:rFonts w:ascii="Consolas" w:eastAsia="Times New Roman" w:hAnsi="Consolas" w:cs="Times New Roman"/>
-          <w:sz w:val="20"/>
-          <w:szCs w:val="20"/>
-        </w:rPr>
-        <w:t>ggpubr</w:t>
-      </w:r>
-      <w:proofErr w:type="spellEnd"/>
-      <w:r>
-        <w:rPr>
-          <w:rFonts w:ascii="Consolas" w:eastAsia="Times New Roman" w:hAnsi="Consolas" w:cs="Times New Roman"/>
-          <w:sz w:val="20"/>
-          <w:szCs w:val="20"/>
-        </w:rPr>
-        <w:t>)</w:t>
-      </w:r>
-      <w:r>
-        <w:rPr>
-          <w:rFonts w:ascii="Consolas" w:eastAsia="Times New Roman" w:hAnsi="Consolas" w:cs="Times New Roman"/>
-          <w:sz w:val="20"/>
-          <w:szCs w:val="20"/>
-        </w:rPr>
-        <w:br/>
-        <w:t>library(</w:t>
-      </w:r>
-      <w:proofErr w:type="spellStart"/>
-      <w:r>
-        <w:rPr>
-          <w:rFonts w:ascii="Consolas" w:eastAsia="Times New Roman" w:hAnsi="Consolas" w:cs="Times New Roman"/>
-          <w:sz w:val="20"/>
-          <w:szCs w:val="20"/>
-        </w:rPr>
-        <w:t>readr</w:t>
-      </w:r>
-      <w:proofErr w:type="spellEnd"/>
-      <w:r>
-        <w:rPr>
-          <w:rFonts w:ascii="Consolas" w:eastAsia="Times New Roman" w:hAnsi="Consolas" w:cs="Times New Roman"/>
-          <w:sz w:val="20"/>
-          <w:szCs w:val="20"/>
-        </w:rPr>
-        <w:t>)</w:t>
-      </w:r>
-      <w:r>
-        <w:rPr>
-          <w:rFonts w:ascii="Consolas" w:eastAsia="Times New Roman" w:hAnsi="Consolas" w:cs="Times New Roman"/>
-          <w:sz w:val="20"/>
-          <w:szCs w:val="20"/>
-        </w:rPr>
-        <w:br/>
-      </w:r>
-      <w:r>
-        <w:rPr>
-          <w:rFonts w:ascii="Consolas" w:eastAsia="Times New Roman" w:hAnsi="Consolas" w:cs="Times New Roman"/>
-          <w:sz w:val="20"/>
-          <w:szCs w:val="20"/>
-        </w:rPr>
-        <w:br/>
-      </w:r>
-      <w:r>
-        <w:rPr>
-          <w:rFonts w:ascii="Consolas" w:eastAsia="Times New Roman" w:hAnsi="Consolas" w:cs="Times New Roman"/>
-          <w:sz w:val="20"/>
-          <w:szCs w:val="20"/>
-        </w:rPr>
-        <w:br/>
-      </w:r>
-      <w:proofErr w:type="spellStart"/>
-      <w:r>
-        <w:rPr>
-          <w:rFonts w:ascii="Consolas" w:eastAsia="Times New Roman" w:hAnsi="Consolas" w:cs="Times New Roman"/>
-          <w:sz w:val="20"/>
-          <w:szCs w:val="20"/>
-        </w:rPr>
-        <w:t>data_file</w:t>
-      </w:r>
-      <w:proofErr w:type="spellEnd"/>
-      <w:r>
-        <w:rPr>
-          <w:rFonts w:ascii="Consolas" w:eastAsia="Times New Roman" w:hAnsi="Consolas" w:cs="Times New Roman"/>
-          <w:sz w:val="20"/>
-          <w:szCs w:val="20"/>
-        </w:rPr>
-        <w:t xml:space="preserve"> &lt;- NULL</w:t>
-      </w:r>
-      <w:r>
-        <w:rPr>
-          <w:rFonts w:ascii="Consolas" w:eastAsia="Times New Roman" w:hAnsi="Consolas" w:cs="Times New Roman"/>
-          <w:sz w:val="20"/>
-          <w:szCs w:val="20"/>
-        </w:rPr>
-        <w:br/>
-        <w:t xml:space="preserve">for(p in </w:t>
-      </w:r>
-      <w:proofErr w:type="spellStart"/>
-      <w:r>
-        <w:rPr>
-          <w:rFonts w:ascii="Consolas" w:eastAsia="Times New Roman" w:hAnsi="Consolas" w:cs="Times New Roman"/>
-          <w:sz w:val="20"/>
-          <w:szCs w:val="20"/>
-        </w:rPr>
-        <w:t>possible_paths</w:t>
-      </w:r>
-      <w:proofErr w:type="spellEnd"/>
-      <w:r>
-        <w:rPr>
-          <w:rFonts w:ascii="Consolas" w:eastAsia="Times New Roman" w:hAnsi="Consolas" w:cs="Times New Roman"/>
-          <w:sz w:val="20"/>
-          <w:szCs w:val="20"/>
-        </w:rPr>
-        <w:t>) {</w:t>
-      </w:r>
-      <w:r>
-        <w:rPr>
-          <w:rFonts w:ascii="Consolas" w:eastAsia="Times New Roman" w:hAnsi="Consolas" w:cs="Times New Roman"/>
-          <w:sz w:val="20"/>
-          <w:szCs w:val="20"/>
-        </w:rPr>
-        <w:br/>
-        <w:t>  if(</w:t>
-      </w:r>
-      <w:proofErr w:type="spellStart"/>
-      <w:r>
-        <w:rPr>
-          <w:rFonts w:ascii="Consolas" w:eastAsia="Times New Roman" w:hAnsi="Consolas" w:cs="Times New Roman"/>
-          <w:sz w:val="20"/>
-          <w:szCs w:val="20"/>
-        </w:rPr>
-        <w:t>file.exists</w:t>
-      </w:r>
-      <w:proofErr w:type="spellEnd"/>
-      <w:r>
-        <w:rPr>
-          <w:rFonts w:ascii="Consolas" w:eastAsia="Times New Roman" w:hAnsi="Consolas" w:cs="Times New Roman"/>
-          <w:sz w:val="20"/>
-          <w:szCs w:val="20"/>
-        </w:rPr>
-        <w:t xml:space="preserve">(p)) { </w:t>
-      </w:r>
-      <w:proofErr w:type="spellStart"/>
-      <w:r>
-        <w:rPr>
-          <w:rFonts w:ascii="Consolas" w:eastAsia="Times New Roman" w:hAnsi="Consolas" w:cs="Times New Roman"/>
-          <w:sz w:val="20"/>
-          <w:szCs w:val="20"/>
-        </w:rPr>
-        <w:t>data_file</w:t>
-      </w:r>
-      <w:proofErr w:type="spellEnd"/>
-      <w:r>
-        <w:rPr>
-          <w:rFonts w:ascii="Consolas" w:eastAsia="Times New Roman" w:hAnsi="Consolas" w:cs="Times New Roman"/>
-          <w:sz w:val="20"/>
-          <w:szCs w:val="20"/>
-        </w:rPr>
-        <w:t xml:space="preserve"> &lt;- p; break }</w:t>
+        <w:t>library(ggpubr)</w:t>
+      </w:r>
+      <w:r>
+        <w:rPr>
+          <w:rFonts w:ascii="Consolas" w:eastAsia="Times New Roman" w:hAnsi="Consolas" w:cs="Times New Roman"/>
+          <w:sz w:val="20"/>
+          <w:szCs w:val="20"/>
+        </w:rPr>
+        <w:br/>
+        <w:t>library(readr)</w:t>
+      </w:r>
+      <w:r>
+        <w:rPr>
+          <w:rFonts w:ascii="Consolas" w:eastAsia="Times New Roman" w:hAnsi="Consolas" w:cs="Times New Roman"/>
+          <w:sz w:val="20"/>
+          <w:szCs w:val="20"/>
+        </w:rPr>
+        <w:br/>
+      </w:r>
+      <w:r>
+        <w:rPr>
+          <w:rFonts w:ascii="Consolas" w:eastAsia="Times New Roman" w:hAnsi="Consolas" w:cs="Times New Roman"/>
+          <w:sz w:val="20"/>
+          <w:szCs w:val="20"/>
+        </w:rPr>
+        <w:br/>
+      </w:r>
+      <w:r>
+        <w:rPr>
+          <w:rFonts w:ascii="Consolas" w:eastAsia="Times New Roman" w:hAnsi="Consolas" w:cs="Times New Roman"/>
+          <w:sz w:val="20"/>
+          <w:szCs w:val="20"/>
+        </w:rPr>
+        <w:br/>
+        <w:t>data_file &lt;- NULL</w:t>
+      </w:r>
+      <w:r>
+        <w:rPr>
+          <w:rFonts w:ascii="Consolas" w:eastAsia="Times New Roman" w:hAnsi="Consolas" w:cs="Times New Roman"/>
+          <w:sz w:val="20"/>
+          <w:szCs w:val="20"/>
+        </w:rPr>
+        <w:br/>
+        <w:t>for(p in possible_paths) {</w:t>
+      </w:r>
+      <w:r>
+        <w:rPr>
+          <w:rFonts w:ascii="Consolas" w:eastAsia="Times New Roman" w:hAnsi="Consolas" w:cs="Times New Roman"/>
+          <w:sz w:val="20"/>
+          <w:szCs w:val="20"/>
+        </w:rPr>
+        <w:br/>
+        <w:t>  if(file.exists(p)) { data_file &lt;- p; break }</w:t>
       </w:r>
       <w:r>
         <w:rPr>
@@ -4714,70 +4154,16 @@
           <w:szCs w:val="20"/>
         </w:rPr>
         <w:br/>
-        <w:t>if(</w:t>
-      </w:r>
-      <w:proofErr w:type="spellStart"/>
-      <w:r>
-        <w:rPr>
-          <w:rFonts w:ascii="Consolas" w:eastAsia="Times New Roman" w:hAnsi="Consolas" w:cs="Times New Roman"/>
-          <w:sz w:val="20"/>
-          <w:szCs w:val="20"/>
-        </w:rPr>
-        <w:t>is.null</w:t>
-      </w:r>
-      <w:proofErr w:type="spellEnd"/>
-      <w:r>
-        <w:rPr>
-          <w:rFonts w:ascii="Consolas" w:eastAsia="Times New Roman" w:hAnsi="Consolas" w:cs="Times New Roman"/>
-          <w:sz w:val="20"/>
-          <w:szCs w:val="20"/>
-        </w:rPr>
-        <w:t>(</w:t>
-      </w:r>
-      <w:proofErr w:type="spellStart"/>
-      <w:r>
-        <w:rPr>
-          <w:rFonts w:ascii="Consolas" w:eastAsia="Times New Roman" w:hAnsi="Consolas" w:cs="Times New Roman"/>
-          <w:sz w:val="20"/>
-          <w:szCs w:val="20"/>
-        </w:rPr>
-        <w:t>data_file</w:t>
-      </w:r>
-      <w:proofErr w:type="spellEnd"/>
-      <w:r>
-        <w:rPr>
-          <w:rFonts w:ascii="Consolas" w:eastAsia="Times New Roman" w:hAnsi="Consolas" w:cs="Times New Roman"/>
-          <w:sz w:val="20"/>
-          <w:szCs w:val="20"/>
-        </w:rPr>
-        <w:t>)) {</w:t>
-      </w:r>
-      <w:r>
-        <w:rPr>
-          <w:rFonts w:ascii="Consolas" w:eastAsia="Times New Roman" w:hAnsi="Consolas" w:cs="Times New Roman"/>
-          <w:sz w:val="20"/>
-          <w:szCs w:val="20"/>
-        </w:rPr>
-        <w:br/>
-        <w:t>  stop("Data file not found in expected locations. Please set '</w:t>
-      </w:r>
-      <w:proofErr w:type="spellStart"/>
-      <w:r>
-        <w:rPr>
-          <w:rFonts w:ascii="Consolas" w:eastAsia="Times New Roman" w:hAnsi="Consolas" w:cs="Times New Roman"/>
-          <w:sz w:val="20"/>
-          <w:szCs w:val="20"/>
-        </w:rPr>
-        <w:t>data_file</w:t>
-      </w:r>
-      <w:proofErr w:type="spellEnd"/>
-      <w:r>
-        <w:rPr>
-          <w:rFonts w:ascii="Consolas" w:eastAsia="Times New Roman" w:hAnsi="Consolas" w:cs="Times New Roman"/>
-          <w:sz w:val="20"/>
-          <w:szCs w:val="20"/>
-        </w:rPr>
-        <w:t>' variable to the correct path.")</w:t>
+        <w:t>if(is.null(data_file)) {</w:t>
+      </w:r>
+      <w:r>
+        <w:rPr>
+          <w:rFonts w:ascii="Consolas" w:eastAsia="Times New Roman" w:hAnsi="Consolas" w:cs="Times New Roman"/>
+          <w:sz w:val="20"/>
+          <w:szCs w:val="20"/>
+        </w:rPr>
+        <w:br/>
+        <w:t>  stop("Data file not found in expected locations. Please set 'data_file' variable to the correct path.")</w:t>
       </w:r>
       <w:r>
         <w:rPr>
@@ -4803,182 +4189,42 @@
           <w:szCs w:val="20"/>
         </w:rPr>
         <w:br/>
-      </w:r>
-      <w:proofErr w:type="spellStart"/>
-      <w:r>
-        <w:rPr>
-          <w:rFonts w:ascii="Consolas" w:eastAsia="Times New Roman" w:hAnsi="Consolas" w:cs="Times New Roman"/>
-          <w:sz w:val="20"/>
-          <w:szCs w:val="20"/>
-        </w:rPr>
-        <w:t>out_plot_dir</w:t>
-      </w:r>
-      <w:proofErr w:type="spellEnd"/>
-      <w:r>
-        <w:rPr>
-          <w:rFonts w:ascii="Consolas" w:eastAsia="Times New Roman" w:hAnsi="Consolas" w:cs="Times New Roman"/>
-          <w:sz w:val="20"/>
-          <w:szCs w:val="20"/>
-        </w:rPr>
-        <w:t xml:space="preserve"> &lt;- "plots"</w:t>
-      </w:r>
-      <w:r>
-        <w:rPr>
-          <w:rFonts w:ascii="Consolas" w:eastAsia="Times New Roman" w:hAnsi="Consolas" w:cs="Times New Roman"/>
-          <w:sz w:val="20"/>
-          <w:szCs w:val="20"/>
-        </w:rPr>
-        <w:br/>
-      </w:r>
-      <w:proofErr w:type="spellStart"/>
-      <w:r>
-        <w:rPr>
-          <w:rFonts w:ascii="Consolas" w:eastAsia="Times New Roman" w:hAnsi="Consolas" w:cs="Times New Roman"/>
-          <w:sz w:val="20"/>
-          <w:szCs w:val="20"/>
-        </w:rPr>
-        <w:t>out_data_dir</w:t>
-      </w:r>
-      <w:proofErr w:type="spellEnd"/>
-      <w:r>
-        <w:rPr>
-          <w:rFonts w:ascii="Consolas" w:eastAsia="Times New Roman" w:hAnsi="Consolas" w:cs="Times New Roman"/>
-          <w:sz w:val="20"/>
-          <w:szCs w:val="20"/>
-        </w:rPr>
-        <w:t xml:space="preserve"> &lt;- "data/results"</w:t>
-      </w:r>
-      <w:r>
-        <w:rPr>
-          <w:rFonts w:ascii="Consolas" w:eastAsia="Times New Roman" w:hAnsi="Consolas" w:cs="Times New Roman"/>
-          <w:sz w:val="20"/>
-          <w:szCs w:val="20"/>
-        </w:rPr>
-        <w:br/>
-      </w:r>
-      <w:r>
-        <w:rPr>
-          <w:rFonts w:ascii="Consolas" w:eastAsia="Times New Roman" w:hAnsi="Consolas" w:cs="Times New Roman"/>
-          <w:sz w:val="20"/>
-          <w:szCs w:val="20"/>
-        </w:rPr>
-        <w:br/>
-      </w:r>
-      <w:proofErr w:type="spellStart"/>
-      <w:r>
-        <w:rPr>
-          <w:rFonts w:ascii="Consolas" w:eastAsia="Times New Roman" w:hAnsi="Consolas" w:cs="Times New Roman"/>
-          <w:sz w:val="20"/>
-          <w:szCs w:val="20"/>
-        </w:rPr>
-        <w:t>dir.create</w:t>
-      </w:r>
-      <w:proofErr w:type="spellEnd"/>
-      <w:r>
-        <w:rPr>
-          <w:rFonts w:ascii="Consolas" w:eastAsia="Times New Roman" w:hAnsi="Consolas" w:cs="Times New Roman"/>
-          <w:sz w:val="20"/>
-          <w:szCs w:val="20"/>
-        </w:rPr>
-        <w:t>(</w:t>
-      </w:r>
-      <w:proofErr w:type="spellStart"/>
-      <w:r>
-        <w:rPr>
-          <w:rFonts w:ascii="Consolas" w:eastAsia="Times New Roman" w:hAnsi="Consolas" w:cs="Times New Roman"/>
-          <w:sz w:val="20"/>
-          <w:szCs w:val="20"/>
-        </w:rPr>
-        <w:t>out_plot_dir</w:t>
-      </w:r>
-      <w:proofErr w:type="spellEnd"/>
-      <w:r>
-        <w:rPr>
-          <w:rFonts w:ascii="Consolas" w:eastAsia="Times New Roman" w:hAnsi="Consolas" w:cs="Times New Roman"/>
-          <w:sz w:val="20"/>
-          <w:szCs w:val="20"/>
-        </w:rPr>
-        <w:t xml:space="preserve">, </w:t>
-      </w:r>
-      <w:proofErr w:type="spellStart"/>
-      <w:r>
-        <w:rPr>
-          <w:rFonts w:ascii="Consolas" w:eastAsia="Times New Roman" w:hAnsi="Consolas" w:cs="Times New Roman"/>
-          <w:sz w:val="20"/>
-          <w:szCs w:val="20"/>
-        </w:rPr>
-        <w:t>showWarnings</w:t>
-      </w:r>
-      <w:proofErr w:type="spellEnd"/>
-      <w:r>
-        <w:rPr>
-          <w:rFonts w:ascii="Consolas" w:eastAsia="Times New Roman" w:hAnsi="Consolas" w:cs="Times New Roman"/>
-          <w:sz w:val="20"/>
-          <w:szCs w:val="20"/>
-        </w:rPr>
-        <w:t xml:space="preserve"> = FALSE, recursive = TRUE)</w:t>
-      </w:r>
-      <w:r>
-        <w:rPr>
-          <w:rFonts w:ascii="Consolas" w:eastAsia="Times New Roman" w:hAnsi="Consolas" w:cs="Times New Roman"/>
-          <w:sz w:val="20"/>
-          <w:szCs w:val="20"/>
-        </w:rPr>
-        <w:br/>
-      </w:r>
-      <w:proofErr w:type="spellStart"/>
-      <w:r>
-        <w:rPr>
-          <w:rFonts w:ascii="Consolas" w:eastAsia="Times New Roman" w:hAnsi="Consolas" w:cs="Times New Roman"/>
-          <w:sz w:val="20"/>
-          <w:szCs w:val="20"/>
-        </w:rPr>
-        <w:t>dir.create</w:t>
-      </w:r>
-      <w:proofErr w:type="spellEnd"/>
-      <w:r>
-        <w:rPr>
-          <w:rFonts w:ascii="Consolas" w:eastAsia="Times New Roman" w:hAnsi="Consolas" w:cs="Times New Roman"/>
-          <w:sz w:val="20"/>
-          <w:szCs w:val="20"/>
-        </w:rPr>
-        <w:t>(</w:t>
-      </w:r>
-      <w:proofErr w:type="spellStart"/>
-      <w:r>
-        <w:rPr>
-          <w:rFonts w:ascii="Consolas" w:eastAsia="Times New Roman" w:hAnsi="Consolas" w:cs="Times New Roman"/>
-          <w:sz w:val="20"/>
-          <w:szCs w:val="20"/>
-        </w:rPr>
-        <w:t>out_data_dir</w:t>
-      </w:r>
-      <w:proofErr w:type="spellEnd"/>
-      <w:r>
-        <w:rPr>
-          <w:rFonts w:ascii="Consolas" w:eastAsia="Times New Roman" w:hAnsi="Consolas" w:cs="Times New Roman"/>
-          <w:sz w:val="20"/>
-          <w:szCs w:val="20"/>
-        </w:rPr>
-        <w:t xml:space="preserve">, </w:t>
-      </w:r>
-      <w:proofErr w:type="spellStart"/>
-      <w:r>
-        <w:rPr>
-          <w:rFonts w:ascii="Consolas" w:eastAsia="Times New Roman" w:hAnsi="Consolas" w:cs="Times New Roman"/>
-          <w:sz w:val="20"/>
-          <w:szCs w:val="20"/>
-        </w:rPr>
-        <w:t>showWarnings</w:t>
-      </w:r>
-      <w:proofErr w:type="spellEnd"/>
-      <w:r>
-        <w:rPr>
-          <w:rFonts w:ascii="Consolas" w:eastAsia="Times New Roman" w:hAnsi="Consolas" w:cs="Times New Roman"/>
-          <w:sz w:val="20"/>
-          <w:szCs w:val="20"/>
-        </w:rPr>
-        <w:t xml:space="preserve"> = FALSE, recursive = TRUE)</w:t>
+        <w:t>out_plot_dir &lt;- "plots"</w:t>
+      </w:r>
+      <w:r>
+        <w:rPr>
+          <w:rFonts w:ascii="Consolas" w:eastAsia="Times New Roman" w:hAnsi="Consolas" w:cs="Times New Roman"/>
+          <w:sz w:val="20"/>
+          <w:szCs w:val="20"/>
+        </w:rPr>
+        <w:br/>
+        <w:t>out_data_dir &lt;- "data/results"</w:t>
+      </w:r>
+      <w:r>
+        <w:rPr>
+          <w:rFonts w:ascii="Consolas" w:eastAsia="Times New Roman" w:hAnsi="Consolas" w:cs="Times New Roman"/>
+          <w:sz w:val="20"/>
+          <w:szCs w:val="20"/>
+        </w:rPr>
+        <w:br/>
+      </w:r>
+      <w:r>
+        <w:rPr>
+          <w:rFonts w:ascii="Consolas" w:eastAsia="Times New Roman" w:hAnsi="Consolas" w:cs="Times New Roman"/>
+          <w:sz w:val="20"/>
+          <w:szCs w:val="20"/>
+        </w:rPr>
+        <w:br/>
+        <w:t>dir.create(out_plot_dir, showWarnings = FALSE, recursive = TRUE)</w:t>
+      </w:r>
+      <w:r>
+        <w:rPr>
+          <w:rFonts w:ascii="Consolas" w:eastAsia="Times New Roman" w:hAnsi="Consolas" w:cs="Times New Roman"/>
+          <w:sz w:val="20"/>
+          <w:szCs w:val="20"/>
+        </w:rPr>
+        <w:br/>
+        <w:t>dir.create(out_data_dir, showWarnings = FALSE, recursive = TRUE)</w:t>
       </w:r>
       <w:r>
         <w:rPr>
@@ -5012,78 +4258,7 @@
           <w:szCs w:val="20"/>
         </w:rPr>
         <w:br/>
-      </w:r>
-      <w:proofErr w:type="spellStart"/>
-      <w:r>
-        <w:rPr>
-          <w:rFonts w:ascii="Consolas" w:eastAsia="Times New Roman" w:hAnsi="Consolas" w:cs="Times New Roman"/>
-          <w:sz w:val="20"/>
-          <w:szCs w:val="20"/>
-        </w:rPr>
-        <w:t>df</w:t>
-      </w:r>
-      <w:proofErr w:type="spellEnd"/>
-      <w:r>
-        <w:rPr>
-          <w:rFonts w:ascii="Consolas" w:eastAsia="Times New Roman" w:hAnsi="Consolas" w:cs="Times New Roman"/>
-          <w:sz w:val="20"/>
-          <w:szCs w:val="20"/>
-        </w:rPr>
-        <w:t xml:space="preserve"> &lt;- </w:t>
-      </w:r>
-      <w:proofErr w:type="spellStart"/>
-      <w:r>
-        <w:rPr>
-          <w:rFonts w:ascii="Consolas" w:eastAsia="Times New Roman" w:hAnsi="Consolas" w:cs="Times New Roman"/>
-          <w:sz w:val="20"/>
-          <w:szCs w:val="20"/>
-        </w:rPr>
-        <w:t>read_csv</w:t>
-      </w:r>
-      <w:proofErr w:type="spellEnd"/>
-      <w:r>
-        <w:rPr>
-          <w:rFonts w:ascii="Consolas" w:eastAsia="Times New Roman" w:hAnsi="Consolas" w:cs="Times New Roman"/>
-          <w:sz w:val="20"/>
-          <w:szCs w:val="20"/>
-        </w:rPr>
-        <w:t>(</w:t>
-      </w:r>
-      <w:proofErr w:type="spellStart"/>
-      <w:r>
-        <w:rPr>
-          <w:rFonts w:ascii="Consolas" w:eastAsia="Times New Roman" w:hAnsi="Consolas" w:cs="Times New Roman"/>
-          <w:sz w:val="20"/>
-          <w:szCs w:val="20"/>
-        </w:rPr>
-        <w:t>data_file</w:t>
-      </w:r>
-      <w:proofErr w:type="spellEnd"/>
-      <w:r>
-        <w:rPr>
-          <w:rFonts w:ascii="Consolas" w:eastAsia="Times New Roman" w:hAnsi="Consolas" w:cs="Times New Roman"/>
-          <w:sz w:val="20"/>
-          <w:szCs w:val="20"/>
-        </w:rPr>
-        <w:t xml:space="preserve">, </w:t>
-      </w:r>
-      <w:proofErr w:type="spellStart"/>
-      <w:r>
-        <w:rPr>
-          <w:rFonts w:ascii="Consolas" w:eastAsia="Times New Roman" w:hAnsi="Consolas" w:cs="Times New Roman"/>
-          <w:sz w:val="20"/>
-          <w:szCs w:val="20"/>
-        </w:rPr>
-        <w:t>show_col_types</w:t>
-      </w:r>
-      <w:proofErr w:type="spellEnd"/>
-      <w:r>
-        <w:rPr>
-          <w:rFonts w:ascii="Consolas" w:eastAsia="Times New Roman" w:hAnsi="Consolas" w:cs="Times New Roman"/>
-          <w:sz w:val="20"/>
-          <w:szCs w:val="20"/>
-        </w:rPr>
-        <w:t xml:space="preserve"> = FALSE)</w:t>
+        <w:t>df &lt;- read_csv(data_file, show_col_types = FALSE)</w:t>
       </w:r>
       <w:r>
         <w:rPr>
@@ -5109,42 +4284,7 @@
           <w:szCs w:val="20"/>
         </w:rPr>
         <w:br/>
-      </w:r>
-      <w:proofErr w:type="spellStart"/>
-      <w:r>
-        <w:rPr>
-          <w:rFonts w:ascii="Consolas" w:eastAsia="Times New Roman" w:hAnsi="Consolas" w:cs="Times New Roman"/>
-          <w:sz w:val="20"/>
-          <w:szCs w:val="20"/>
-        </w:rPr>
-        <w:t>df</w:t>
-      </w:r>
-      <w:proofErr w:type="spellEnd"/>
-      <w:r>
-        <w:rPr>
-          <w:rFonts w:ascii="Consolas" w:eastAsia="Times New Roman" w:hAnsi="Consolas" w:cs="Times New Roman"/>
-          <w:sz w:val="20"/>
-          <w:szCs w:val="20"/>
-        </w:rPr>
-        <w:t xml:space="preserve"> &lt;- </w:t>
-      </w:r>
-      <w:proofErr w:type="spellStart"/>
-      <w:r>
-        <w:rPr>
-          <w:rFonts w:ascii="Consolas" w:eastAsia="Times New Roman" w:hAnsi="Consolas" w:cs="Times New Roman"/>
-          <w:sz w:val="20"/>
-          <w:szCs w:val="20"/>
-        </w:rPr>
-        <w:t>df</w:t>
-      </w:r>
-      <w:proofErr w:type="spellEnd"/>
-      <w:r>
-        <w:rPr>
-          <w:rFonts w:ascii="Consolas" w:eastAsia="Times New Roman" w:hAnsi="Consolas" w:cs="Times New Roman"/>
-          <w:sz w:val="20"/>
-          <w:szCs w:val="20"/>
-        </w:rPr>
-        <w:t xml:space="preserve"> %&gt;%</w:t>
+        <w:t>df &lt;- df %&gt;%</w:t>
       </w:r>
       <w:r>
         <w:rPr>
@@ -5162,241 +4302,43 @@
           <w:szCs w:val="20"/>
         </w:rPr>
         <w:br/>
-        <w:t>    </w:t>
-      </w:r>
-      <w:proofErr w:type="spellStart"/>
-      <w:r>
-        <w:rPr>
-          <w:rFonts w:ascii="Consolas" w:eastAsia="Times New Roman" w:hAnsi="Consolas" w:cs="Times New Roman"/>
-          <w:sz w:val="20"/>
-          <w:szCs w:val="20"/>
-        </w:rPr>
-        <w:t>gpa</w:t>
-      </w:r>
-      <w:proofErr w:type="spellEnd"/>
-      <w:r>
-        <w:rPr>
-          <w:rFonts w:ascii="Consolas" w:eastAsia="Times New Roman" w:hAnsi="Consolas" w:cs="Times New Roman"/>
-          <w:sz w:val="20"/>
-          <w:szCs w:val="20"/>
-        </w:rPr>
-        <w:t xml:space="preserve"> = </w:t>
-      </w:r>
-      <w:proofErr w:type="spellStart"/>
-      <w:r>
-        <w:rPr>
-          <w:rFonts w:ascii="Consolas" w:eastAsia="Times New Roman" w:hAnsi="Consolas" w:cs="Times New Roman"/>
-          <w:sz w:val="20"/>
-          <w:szCs w:val="20"/>
-        </w:rPr>
-        <w:t>as.numeric</w:t>
-      </w:r>
-      <w:proofErr w:type="spellEnd"/>
-      <w:r>
-        <w:rPr>
-          <w:rFonts w:ascii="Consolas" w:eastAsia="Times New Roman" w:hAnsi="Consolas" w:cs="Times New Roman"/>
-          <w:sz w:val="20"/>
-          <w:szCs w:val="20"/>
-        </w:rPr>
-        <w:t>(</w:t>
-      </w:r>
-      <w:proofErr w:type="spellStart"/>
-      <w:r>
-        <w:rPr>
-          <w:rFonts w:ascii="Consolas" w:eastAsia="Times New Roman" w:hAnsi="Consolas" w:cs="Times New Roman"/>
-          <w:sz w:val="20"/>
-          <w:szCs w:val="20"/>
-        </w:rPr>
-        <w:t>gpa</w:t>
-      </w:r>
-      <w:proofErr w:type="spellEnd"/>
-      <w:r>
-        <w:rPr>
-          <w:rFonts w:ascii="Consolas" w:eastAsia="Times New Roman" w:hAnsi="Consolas" w:cs="Times New Roman"/>
-          <w:sz w:val="20"/>
-          <w:szCs w:val="20"/>
-        </w:rPr>
-        <w:t>),</w:t>
-      </w:r>
-      <w:r>
-        <w:rPr>
-          <w:rFonts w:ascii="Consolas" w:eastAsia="Times New Roman" w:hAnsi="Consolas" w:cs="Times New Roman"/>
-          <w:sz w:val="20"/>
-          <w:szCs w:val="20"/>
-        </w:rPr>
-        <w:br/>
-        <w:t>    </w:t>
-      </w:r>
-      <w:proofErr w:type="spellStart"/>
-      <w:r>
-        <w:rPr>
-          <w:rFonts w:ascii="Consolas" w:eastAsia="Times New Roman" w:hAnsi="Consolas" w:cs="Times New Roman"/>
-          <w:sz w:val="20"/>
-          <w:szCs w:val="20"/>
-        </w:rPr>
-        <w:t>studyweek</w:t>
-      </w:r>
-      <w:proofErr w:type="spellEnd"/>
-      <w:r>
-        <w:rPr>
-          <w:rFonts w:ascii="Consolas" w:eastAsia="Times New Roman" w:hAnsi="Consolas" w:cs="Times New Roman"/>
-          <w:sz w:val="20"/>
-          <w:szCs w:val="20"/>
-        </w:rPr>
-        <w:t xml:space="preserve"> = </w:t>
-      </w:r>
-      <w:proofErr w:type="spellStart"/>
-      <w:r>
-        <w:rPr>
-          <w:rFonts w:ascii="Consolas" w:eastAsia="Times New Roman" w:hAnsi="Consolas" w:cs="Times New Roman"/>
-          <w:sz w:val="20"/>
-          <w:szCs w:val="20"/>
-        </w:rPr>
-        <w:t>as.numeric</w:t>
-      </w:r>
-      <w:proofErr w:type="spellEnd"/>
-      <w:r>
-        <w:rPr>
-          <w:rFonts w:ascii="Consolas" w:eastAsia="Times New Roman" w:hAnsi="Consolas" w:cs="Times New Roman"/>
-          <w:sz w:val="20"/>
-          <w:szCs w:val="20"/>
-        </w:rPr>
-        <w:t>(</w:t>
-      </w:r>
-      <w:proofErr w:type="spellStart"/>
-      <w:r>
-        <w:rPr>
-          <w:rFonts w:ascii="Consolas" w:eastAsia="Times New Roman" w:hAnsi="Consolas" w:cs="Times New Roman"/>
-          <w:sz w:val="20"/>
-          <w:szCs w:val="20"/>
-        </w:rPr>
-        <w:t>studyweek</w:t>
-      </w:r>
-      <w:proofErr w:type="spellEnd"/>
-      <w:r>
-        <w:rPr>
-          <w:rFonts w:ascii="Consolas" w:eastAsia="Times New Roman" w:hAnsi="Consolas" w:cs="Times New Roman"/>
-          <w:sz w:val="20"/>
-          <w:szCs w:val="20"/>
-        </w:rPr>
-        <w:t>),</w:t>
-      </w:r>
-      <w:r>
-        <w:rPr>
-          <w:rFonts w:ascii="Consolas" w:eastAsia="Times New Roman" w:hAnsi="Consolas" w:cs="Times New Roman"/>
-          <w:sz w:val="20"/>
-          <w:szCs w:val="20"/>
-        </w:rPr>
-        <w:br/>
-        <w:t>    </w:t>
-      </w:r>
-      <w:proofErr w:type="spellStart"/>
-      <w:r>
-        <w:rPr>
-          <w:rFonts w:ascii="Consolas" w:eastAsia="Times New Roman" w:hAnsi="Consolas" w:cs="Times New Roman"/>
-          <w:sz w:val="20"/>
-          <w:szCs w:val="20"/>
-        </w:rPr>
-        <w:t>sleepnight</w:t>
-      </w:r>
-      <w:proofErr w:type="spellEnd"/>
-      <w:r>
-        <w:rPr>
-          <w:rFonts w:ascii="Consolas" w:eastAsia="Times New Roman" w:hAnsi="Consolas" w:cs="Times New Roman"/>
-          <w:sz w:val="20"/>
-          <w:szCs w:val="20"/>
-        </w:rPr>
-        <w:t xml:space="preserve"> = </w:t>
-      </w:r>
-      <w:proofErr w:type="spellStart"/>
-      <w:r>
-        <w:rPr>
-          <w:rFonts w:ascii="Consolas" w:eastAsia="Times New Roman" w:hAnsi="Consolas" w:cs="Times New Roman"/>
-          <w:sz w:val="20"/>
-          <w:szCs w:val="20"/>
-        </w:rPr>
-        <w:t>as.numeric</w:t>
-      </w:r>
-      <w:proofErr w:type="spellEnd"/>
-      <w:r>
-        <w:rPr>
-          <w:rFonts w:ascii="Consolas" w:eastAsia="Times New Roman" w:hAnsi="Consolas" w:cs="Times New Roman"/>
-          <w:sz w:val="20"/>
-          <w:szCs w:val="20"/>
-        </w:rPr>
-        <w:t>(</w:t>
-      </w:r>
-      <w:proofErr w:type="spellStart"/>
-      <w:r>
-        <w:rPr>
-          <w:rFonts w:ascii="Consolas" w:eastAsia="Times New Roman" w:hAnsi="Consolas" w:cs="Times New Roman"/>
-          <w:sz w:val="20"/>
-          <w:szCs w:val="20"/>
-        </w:rPr>
-        <w:t>sleepnight</w:t>
-      </w:r>
-      <w:proofErr w:type="spellEnd"/>
-      <w:r>
-        <w:rPr>
-          <w:rFonts w:ascii="Consolas" w:eastAsia="Times New Roman" w:hAnsi="Consolas" w:cs="Times New Roman"/>
-          <w:sz w:val="20"/>
-          <w:szCs w:val="20"/>
-        </w:rPr>
-        <w:t>),</w:t>
-      </w:r>
-      <w:r>
-        <w:rPr>
-          <w:rFonts w:ascii="Consolas" w:eastAsia="Times New Roman" w:hAnsi="Consolas" w:cs="Times New Roman"/>
-          <w:sz w:val="20"/>
-          <w:szCs w:val="20"/>
-        </w:rPr>
-        <w:br/>
-        <w:t xml:space="preserve">    out = </w:t>
-      </w:r>
-      <w:proofErr w:type="spellStart"/>
-      <w:r>
-        <w:rPr>
-          <w:rFonts w:ascii="Consolas" w:eastAsia="Times New Roman" w:hAnsi="Consolas" w:cs="Times New Roman"/>
-          <w:sz w:val="20"/>
-          <w:szCs w:val="20"/>
-        </w:rPr>
-        <w:t>as.numeric</w:t>
-      </w:r>
-      <w:proofErr w:type="spellEnd"/>
-      <w:r>
-        <w:rPr>
-          <w:rFonts w:ascii="Consolas" w:eastAsia="Times New Roman" w:hAnsi="Consolas" w:cs="Times New Roman"/>
-          <w:sz w:val="20"/>
-          <w:szCs w:val="20"/>
-        </w:rPr>
-        <w:t>(out),</w:t>
-      </w:r>
-      <w:r>
-        <w:rPr>
-          <w:rFonts w:ascii="Consolas" w:eastAsia="Times New Roman" w:hAnsi="Consolas" w:cs="Times New Roman"/>
-          <w:sz w:val="20"/>
-          <w:szCs w:val="20"/>
-        </w:rPr>
-        <w:br/>
-        <w:t xml:space="preserve">    gender = </w:t>
-      </w:r>
-      <w:proofErr w:type="spellStart"/>
-      <w:r>
-        <w:rPr>
-          <w:rFonts w:ascii="Consolas" w:eastAsia="Times New Roman" w:hAnsi="Consolas" w:cs="Times New Roman"/>
-          <w:sz w:val="20"/>
-          <w:szCs w:val="20"/>
-        </w:rPr>
-        <w:t>as.factor</w:t>
-      </w:r>
-      <w:proofErr w:type="spellEnd"/>
-      <w:r>
-        <w:rPr>
-          <w:rFonts w:ascii="Consolas" w:eastAsia="Times New Roman" w:hAnsi="Consolas" w:cs="Times New Roman"/>
-          <w:sz w:val="20"/>
-          <w:szCs w:val="20"/>
-        </w:rPr>
-        <w:t>(gender)</w:t>
+        <w:t>    gpa = as.numeric(gpa),</w:t>
+      </w:r>
+      <w:r>
+        <w:rPr>
+          <w:rFonts w:ascii="Consolas" w:eastAsia="Times New Roman" w:hAnsi="Consolas" w:cs="Times New Roman"/>
+          <w:sz w:val="20"/>
+          <w:szCs w:val="20"/>
+        </w:rPr>
+        <w:br/>
+        <w:t>    studyweek = as.numeric(studyweek),</w:t>
+      </w:r>
+      <w:r>
+        <w:rPr>
+          <w:rFonts w:ascii="Consolas" w:eastAsia="Times New Roman" w:hAnsi="Consolas" w:cs="Times New Roman"/>
+          <w:sz w:val="20"/>
+          <w:szCs w:val="20"/>
+        </w:rPr>
+        <w:br/>
+        <w:t>    sleepnight = as.numeric(sleepnight),</w:t>
+      </w:r>
+      <w:r>
+        <w:rPr>
+          <w:rFonts w:ascii="Consolas" w:eastAsia="Times New Roman" w:hAnsi="Consolas" w:cs="Times New Roman"/>
+          <w:sz w:val="20"/>
+          <w:szCs w:val="20"/>
+        </w:rPr>
+        <w:br/>
+        <w:t>    out = as.numeric(out),</w:t>
+      </w:r>
+      <w:r>
+        <w:rPr>
+          <w:rFonts w:ascii="Consolas" w:eastAsia="Times New Roman" w:hAnsi="Consolas" w:cs="Times New Roman"/>
+          <w:sz w:val="20"/>
+          <w:szCs w:val="20"/>
+        </w:rPr>
+        <w:br/>
+        <w:t>    gender = as.factor(gender)</w:t>
       </w:r>
       <w:r>
         <w:rPr>
@@ -5414,43 +4356,7 @@
           <w:szCs w:val="20"/>
         </w:rPr>
         <w:br/>
-        <w:t>  filter(!is.na(</w:t>
-      </w:r>
-      <w:proofErr w:type="spellStart"/>
-      <w:r>
-        <w:rPr>
-          <w:rFonts w:ascii="Consolas" w:eastAsia="Times New Roman" w:hAnsi="Consolas" w:cs="Times New Roman"/>
-          <w:sz w:val="20"/>
-          <w:szCs w:val="20"/>
-        </w:rPr>
-        <w:t>gpa</w:t>
-      </w:r>
-      <w:proofErr w:type="spellEnd"/>
-      <w:r>
-        <w:rPr>
-          <w:rFonts w:ascii="Consolas" w:eastAsia="Times New Roman" w:hAnsi="Consolas" w:cs="Times New Roman"/>
-          <w:sz w:val="20"/>
-          <w:szCs w:val="20"/>
-        </w:rPr>
-        <w:t>) &amp; !is.na(</w:t>
-      </w:r>
-      <w:proofErr w:type="spellStart"/>
-      <w:r>
-        <w:rPr>
-          <w:rFonts w:ascii="Consolas" w:eastAsia="Times New Roman" w:hAnsi="Consolas" w:cs="Times New Roman"/>
-          <w:sz w:val="20"/>
-          <w:szCs w:val="20"/>
-        </w:rPr>
-        <w:t>studyweek</w:t>
-      </w:r>
-      <w:proofErr w:type="spellEnd"/>
-      <w:r>
-        <w:rPr>
-          <w:rFonts w:ascii="Consolas" w:eastAsia="Times New Roman" w:hAnsi="Consolas" w:cs="Times New Roman"/>
-          <w:sz w:val="20"/>
-          <w:szCs w:val="20"/>
-        </w:rPr>
-        <w:t>))</w:t>
+        <w:t>  filter(!is.na(gpa) &amp; !is.na(studyweek))</w:t>
       </w:r>
       <w:r>
         <w:rPr>
@@ -5476,375 +4382,70 @@
           <w:szCs w:val="20"/>
         </w:rPr>
         <w:br/>
-      </w:r>
-      <w:proofErr w:type="spellStart"/>
-      <w:r>
-        <w:rPr>
-          <w:rFonts w:ascii="Consolas" w:eastAsia="Times New Roman" w:hAnsi="Consolas" w:cs="Times New Roman"/>
-          <w:sz w:val="20"/>
-          <w:szCs w:val="20"/>
-        </w:rPr>
-        <w:t>summary_stats</w:t>
-      </w:r>
-      <w:proofErr w:type="spellEnd"/>
-      <w:r>
-        <w:rPr>
-          <w:rFonts w:ascii="Consolas" w:eastAsia="Times New Roman" w:hAnsi="Consolas" w:cs="Times New Roman"/>
-          <w:sz w:val="20"/>
-          <w:szCs w:val="20"/>
-        </w:rPr>
-        <w:t xml:space="preserve"> &lt;- </w:t>
-      </w:r>
-      <w:proofErr w:type="spellStart"/>
-      <w:r>
-        <w:rPr>
-          <w:rFonts w:ascii="Consolas" w:eastAsia="Times New Roman" w:hAnsi="Consolas" w:cs="Times New Roman"/>
-          <w:sz w:val="20"/>
-          <w:szCs w:val="20"/>
-        </w:rPr>
-        <w:t>tibble</w:t>
-      </w:r>
-      <w:proofErr w:type="spellEnd"/>
-      <w:r>
-        <w:rPr>
-          <w:rFonts w:ascii="Consolas" w:eastAsia="Times New Roman" w:hAnsi="Consolas" w:cs="Times New Roman"/>
-          <w:sz w:val="20"/>
-          <w:szCs w:val="20"/>
-        </w:rPr>
-        <w:t>(</w:t>
-      </w:r>
-      <w:r>
-        <w:rPr>
-          <w:rFonts w:ascii="Consolas" w:eastAsia="Times New Roman" w:hAnsi="Consolas" w:cs="Times New Roman"/>
-          <w:sz w:val="20"/>
-          <w:szCs w:val="20"/>
-        </w:rPr>
-        <w:br/>
-        <w:t xml:space="preserve">  n = </w:t>
-      </w:r>
-      <w:proofErr w:type="spellStart"/>
-      <w:r>
-        <w:rPr>
-          <w:rFonts w:ascii="Consolas" w:eastAsia="Times New Roman" w:hAnsi="Consolas" w:cs="Times New Roman"/>
-          <w:sz w:val="20"/>
-          <w:szCs w:val="20"/>
-        </w:rPr>
-        <w:t>nrow</w:t>
-      </w:r>
-      <w:proofErr w:type="spellEnd"/>
-      <w:r>
-        <w:rPr>
-          <w:rFonts w:ascii="Consolas" w:eastAsia="Times New Roman" w:hAnsi="Consolas" w:cs="Times New Roman"/>
-          <w:sz w:val="20"/>
-          <w:szCs w:val="20"/>
-        </w:rPr>
-        <w:t>(</w:t>
-      </w:r>
-      <w:proofErr w:type="spellStart"/>
-      <w:r>
-        <w:rPr>
-          <w:rFonts w:ascii="Consolas" w:eastAsia="Times New Roman" w:hAnsi="Consolas" w:cs="Times New Roman"/>
-          <w:sz w:val="20"/>
-          <w:szCs w:val="20"/>
-        </w:rPr>
-        <w:t>df</w:t>
-      </w:r>
-      <w:proofErr w:type="spellEnd"/>
-      <w:r>
-        <w:rPr>
-          <w:rFonts w:ascii="Consolas" w:eastAsia="Times New Roman" w:hAnsi="Consolas" w:cs="Times New Roman"/>
-          <w:sz w:val="20"/>
-          <w:szCs w:val="20"/>
-        </w:rPr>
-        <w:t>),</w:t>
-      </w:r>
-      <w:r>
-        <w:rPr>
-          <w:rFonts w:ascii="Consolas" w:eastAsia="Times New Roman" w:hAnsi="Consolas" w:cs="Times New Roman"/>
-          <w:sz w:val="20"/>
-          <w:szCs w:val="20"/>
-        </w:rPr>
-        <w:br/>
-        <w:t>  </w:t>
-      </w:r>
-      <w:proofErr w:type="spellStart"/>
-      <w:r>
-        <w:rPr>
-          <w:rFonts w:ascii="Consolas" w:eastAsia="Times New Roman" w:hAnsi="Consolas" w:cs="Times New Roman"/>
-          <w:sz w:val="20"/>
-          <w:szCs w:val="20"/>
-        </w:rPr>
-        <w:t>mean_gpa</w:t>
-      </w:r>
-      <w:proofErr w:type="spellEnd"/>
-      <w:r>
-        <w:rPr>
-          <w:rFonts w:ascii="Consolas" w:eastAsia="Times New Roman" w:hAnsi="Consolas" w:cs="Times New Roman"/>
-          <w:sz w:val="20"/>
-          <w:szCs w:val="20"/>
-        </w:rPr>
-        <w:t xml:space="preserve"> = mean(</w:t>
-      </w:r>
-      <w:proofErr w:type="spellStart"/>
-      <w:r>
-        <w:rPr>
-          <w:rFonts w:ascii="Consolas" w:eastAsia="Times New Roman" w:hAnsi="Consolas" w:cs="Times New Roman"/>
-          <w:sz w:val="20"/>
-          <w:szCs w:val="20"/>
-        </w:rPr>
-        <w:t>df$gpa</w:t>
-      </w:r>
-      <w:proofErr w:type="spellEnd"/>
-      <w:r>
-        <w:rPr>
-          <w:rFonts w:ascii="Consolas" w:eastAsia="Times New Roman" w:hAnsi="Consolas" w:cs="Times New Roman"/>
-          <w:sz w:val="20"/>
-          <w:szCs w:val="20"/>
-        </w:rPr>
-        <w:t>, na.rm = TRUE),</w:t>
-      </w:r>
-      <w:r>
-        <w:rPr>
-          <w:rFonts w:ascii="Consolas" w:eastAsia="Times New Roman" w:hAnsi="Consolas" w:cs="Times New Roman"/>
-          <w:sz w:val="20"/>
-          <w:szCs w:val="20"/>
-        </w:rPr>
-        <w:br/>
-        <w:t>  </w:t>
-      </w:r>
-      <w:proofErr w:type="spellStart"/>
-      <w:r>
-        <w:rPr>
-          <w:rFonts w:ascii="Consolas" w:eastAsia="Times New Roman" w:hAnsi="Consolas" w:cs="Times New Roman"/>
-          <w:sz w:val="20"/>
-          <w:szCs w:val="20"/>
-        </w:rPr>
-        <w:t>sd_gpa</w:t>
-      </w:r>
-      <w:proofErr w:type="spellEnd"/>
-      <w:r>
-        <w:rPr>
-          <w:rFonts w:ascii="Consolas" w:eastAsia="Times New Roman" w:hAnsi="Consolas" w:cs="Times New Roman"/>
-          <w:sz w:val="20"/>
-          <w:szCs w:val="20"/>
-        </w:rPr>
-        <w:t xml:space="preserve"> = </w:t>
-      </w:r>
-      <w:proofErr w:type="spellStart"/>
-      <w:r>
-        <w:rPr>
-          <w:rFonts w:ascii="Consolas" w:eastAsia="Times New Roman" w:hAnsi="Consolas" w:cs="Times New Roman"/>
-          <w:sz w:val="20"/>
-          <w:szCs w:val="20"/>
-        </w:rPr>
-        <w:t>sd</w:t>
-      </w:r>
-      <w:proofErr w:type="spellEnd"/>
-      <w:r>
-        <w:rPr>
-          <w:rFonts w:ascii="Consolas" w:eastAsia="Times New Roman" w:hAnsi="Consolas" w:cs="Times New Roman"/>
-          <w:sz w:val="20"/>
-          <w:szCs w:val="20"/>
-        </w:rPr>
-        <w:t>(</w:t>
-      </w:r>
-      <w:proofErr w:type="spellStart"/>
-      <w:r>
-        <w:rPr>
-          <w:rFonts w:ascii="Consolas" w:eastAsia="Times New Roman" w:hAnsi="Consolas" w:cs="Times New Roman"/>
-          <w:sz w:val="20"/>
-          <w:szCs w:val="20"/>
-        </w:rPr>
-        <w:t>df$gpa</w:t>
-      </w:r>
-      <w:proofErr w:type="spellEnd"/>
-      <w:r>
-        <w:rPr>
-          <w:rFonts w:ascii="Consolas" w:eastAsia="Times New Roman" w:hAnsi="Consolas" w:cs="Times New Roman"/>
-          <w:sz w:val="20"/>
-          <w:szCs w:val="20"/>
-        </w:rPr>
-        <w:t>, na.rm = TRUE),</w:t>
-      </w:r>
-      <w:r>
-        <w:rPr>
-          <w:rFonts w:ascii="Consolas" w:eastAsia="Times New Roman" w:hAnsi="Consolas" w:cs="Times New Roman"/>
-          <w:sz w:val="20"/>
-          <w:szCs w:val="20"/>
-        </w:rPr>
-        <w:br/>
-        <w:t>  </w:t>
-      </w:r>
-      <w:proofErr w:type="spellStart"/>
-      <w:r>
-        <w:rPr>
-          <w:rFonts w:ascii="Consolas" w:eastAsia="Times New Roman" w:hAnsi="Consolas" w:cs="Times New Roman"/>
-          <w:sz w:val="20"/>
-          <w:szCs w:val="20"/>
-        </w:rPr>
-        <w:t>median_gpa</w:t>
-      </w:r>
-      <w:proofErr w:type="spellEnd"/>
-      <w:r>
-        <w:rPr>
-          <w:rFonts w:ascii="Consolas" w:eastAsia="Times New Roman" w:hAnsi="Consolas" w:cs="Times New Roman"/>
-          <w:sz w:val="20"/>
-          <w:szCs w:val="20"/>
-        </w:rPr>
-        <w:t xml:space="preserve"> = median(</w:t>
-      </w:r>
-      <w:proofErr w:type="spellStart"/>
-      <w:r>
-        <w:rPr>
-          <w:rFonts w:ascii="Consolas" w:eastAsia="Times New Roman" w:hAnsi="Consolas" w:cs="Times New Roman"/>
-          <w:sz w:val="20"/>
-          <w:szCs w:val="20"/>
-        </w:rPr>
-        <w:t>df$gpa</w:t>
-      </w:r>
-      <w:proofErr w:type="spellEnd"/>
-      <w:r>
-        <w:rPr>
-          <w:rFonts w:ascii="Consolas" w:eastAsia="Times New Roman" w:hAnsi="Consolas" w:cs="Times New Roman"/>
-          <w:sz w:val="20"/>
-          <w:szCs w:val="20"/>
-        </w:rPr>
-        <w:t>, na.rm = TRUE),</w:t>
-      </w:r>
-      <w:r>
-        <w:rPr>
-          <w:rFonts w:ascii="Consolas" w:eastAsia="Times New Roman" w:hAnsi="Consolas" w:cs="Times New Roman"/>
-          <w:sz w:val="20"/>
-          <w:szCs w:val="20"/>
-        </w:rPr>
-        <w:br/>
-        <w:t>  </w:t>
-      </w:r>
-      <w:proofErr w:type="spellStart"/>
-      <w:r>
-        <w:rPr>
-          <w:rFonts w:ascii="Consolas" w:eastAsia="Times New Roman" w:hAnsi="Consolas" w:cs="Times New Roman"/>
-          <w:sz w:val="20"/>
-          <w:szCs w:val="20"/>
-        </w:rPr>
-        <w:t>iqr_gpa</w:t>
-      </w:r>
-      <w:proofErr w:type="spellEnd"/>
-      <w:r>
-        <w:rPr>
-          <w:rFonts w:ascii="Consolas" w:eastAsia="Times New Roman" w:hAnsi="Consolas" w:cs="Times New Roman"/>
-          <w:sz w:val="20"/>
-          <w:szCs w:val="20"/>
-        </w:rPr>
-        <w:t xml:space="preserve"> = IQR(</w:t>
-      </w:r>
-      <w:proofErr w:type="spellStart"/>
-      <w:r>
-        <w:rPr>
-          <w:rFonts w:ascii="Consolas" w:eastAsia="Times New Roman" w:hAnsi="Consolas" w:cs="Times New Roman"/>
-          <w:sz w:val="20"/>
-          <w:szCs w:val="20"/>
-        </w:rPr>
-        <w:t>df$gpa</w:t>
-      </w:r>
-      <w:proofErr w:type="spellEnd"/>
-      <w:r>
-        <w:rPr>
-          <w:rFonts w:ascii="Consolas" w:eastAsia="Times New Roman" w:hAnsi="Consolas" w:cs="Times New Roman"/>
-          <w:sz w:val="20"/>
-          <w:szCs w:val="20"/>
-        </w:rPr>
-        <w:t>, na.rm = TRUE),</w:t>
-      </w:r>
-      <w:r>
-        <w:rPr>
-          <w:rFonts w:ascii="Consolas" w:eastAsia="Times New Roman" w:hAnsi="Consolas" w:cs="Times New Roman"/>
-          <w:sz w:val="20"/>
-          <w:szCs w:val="20"/>
-        </w:rPr>
-        <w:br/>
-        <w:t>  </w:t>
-      </w:r>
-      <w:proofErr w:type="spellStart"/>
-      <w:r>
-        <w:rPr>
-          <w:rFonts w:ascii="Consolas" w:eastAsia="Times New Roman" w:hAnsi="Consolas" w:cs="Times New Roman"/>
-          <w:sz w:val="20"/>
-          <w:szCs w:val="20"/>
-        </w:rPr>
-        <w:t>min_gpa</w:t>
-      </w:r>
-      <w:proofErr w:type="spellEnd"/>
-      <w:r>
-        <w:rPr>
-          <w:rFonts w:ascii="Consolas" w:eastAsia="Times New Roman" w:hAnsi="Consolas" w:cs="Times New Roman"/>
-          <w:sz w:val="20"/>
-          <w:szCs w:val="20"/>
-        </w:rPr>
-        <w:t xml:space="preserve"> = min(</w:t>
-      </w:r>
-      <w:proofErr w:type="spellStart"/>
-      <w:r>
-        <w:rPr>
-          <w:rFonts w:ascii="Consolas" w:eastAsia="Times New Roman" w:hAnsi="Consolas" w:cs="Times New Roman"/>
-          <w:sz w:val="20"/>
-          <w:szCs w:val="20"/>
-        </w:rPr>
-        <w:t>df$gpa</w:t>
-      </w:r>
-      <w:proofErr w:type="spellEnd"/>
-      <w:r>
-        <w:rPr>
-          <w:rFonts w:ascii="Consolas" w:eastAsia="Times New Roman" w:hAnsi="Consolas" w:cs="Times New Roman"/>
-          <w:sz w:val="20"/>
-          <w:szCs w:val="20"/>
-        </w:rPr>
-        <w:t>, na.rm = TRUE),</w:t>
-      </w:r>
-      <w:r>
-        <w:rPr>
-          <w:rFonts w:ascii="Consolas" w:eastAsia="Times New Roman" w:hAnsi="Consolas" w:cs="Times New Roman"/>
-          <w:sz w:val="20"/>
-          <w:szCs w:val="20"/>
-        </w:rPr>
-        <w:br/>
-        <w:t>  </w:t>
-      </w:r>
-      <w:proofErr w:type="spellStart"/>
-      <w:r>
-        <w:rPr>
-          <w:rFonts w:ascii="Consolas" w:eastAsia="Times New Roman" w:hAnsi="Consolas" w:cs="Times New Roman"/>
-          <w:sz w:val="20"/>
-          <w:szCs w:val="20"/>
-        </w:rPr>
-        <w:t>max_gpa</w:t>
-      </w:r>
-      <w:proofErr w:type="spellEnd"/>
-      <w:r>
-        <w:rPr>
-          <w:rFonts w:ascii="Consolas" w:eastAsia="Times New Roman" w:hAnsi="Consolas" w:cs="Times New Roman"/>
-          <w:sz w:val="20"/>
-          <w:szCs w:val="20"/>
-        </w:rPr>
-        <w:t xml:space="preserve"> = max(</w:t>
-      </w:r>
-      <w:proofErr w:type="spellStart"/>
-      <w:r>
-        <w:rPr>
-          <w:rFonts w:ascii="Consolas" w:eastAsia="Times New Roman" w:hAnsi="Consolas" w:cs="Times New Roman"/>
-          <w:sz w:val="20"/>
-          <w:szCs w:val="20"/>
-        </w:rPr>
-        <w:t>df$gpa</w:t>
-      </w:r>
-      <w:proofErr w:type="spellEnd"/>
-      <w:r>
-        <w:rPr>
-          <w:rFonts w:ascii="Consolas" w:eastAsia="Times New Roman" w:hAnsi="Consolas" w:cs="Times New Roman"/>
-          <w:sz w:val="20"/>
-          <w:szCs w:val="20"/>
-        </w:rPr>
-        <w:t>, na.rm = TRUE)</w:t>
+        <w:t>summary_stats &lt;- tibble(</w:t>
+      </w:r>
+      <w:r>
+        <w:rPr>
+          <w:rFonts w:ascii="Consolas" w:eastAsia="Times New Roman" w:hAnsi="Consolas" w:cs="Times New Roman"/>
+          <w:sz w:val="20"/>
+          <w:szCs w:val="20"/>
+        </w:rPr>
+        <w:br/>
+        <w:t>  n = nrow(df),</w:t>
+      </w:r>
+      <w:r>
+        <w:rPr>
+          <w:rFonts w:ascii="Consolas" w:eastAsia="Times New Roman" w:hAnsi="Consolas" w:cs="Times New Roman"/>
+          <w:sz w:val="20"/>
+          <w:szCs w:val="20"/>
+        </w:rPr>
+        <w:br/>
+        <w:t>  mean_gpa = mean(df$gpa, na.rm = TRUE),</w:t>
+      </w:r>
+      <w:r>
+        <w:rPr>
+          <w:rFonts w:ascii="Consolas" w:eastAsia="Times New Roman" w:hAnsi="Consolas" w:cs="Times New Roman"/>
+          <w:sz w:val="20"/>
+          <w:szCs w:val="20"/>
+        </w:rPr>
+        <w:br/>
+        <w:t>  sd_gpa = sd(df$gpa, na.rm = TRUE),</w:t>
+      </w:r>
+      <w:r>
+        <w:rPr>
+          <w:rFonts w:ascii="Consolas" w:eastAsia="Times New Roman" w:hAnsi="Consolas" w:cs="Times New Roman"/>
+          <w:sz w:val="20"/>
+          <w:szCs w:val="20"/>
+        </w:rPr>
+        <w:br/>
+        <w:t>  median_gpa = median(df$gpa, na.rm = TRUE),</w:t>
+      </w:r>
+      <w:r>
+        <w:rPr>
+          <w:rFonts w:ascii="Consolas" w:eastAsia="Times New Roman" w:hAnsi="Consolas" w:cs="Times New Roman"/>
+          <w:sz w:val="20"/>
+          <w:szCs w:val="20"/>
+        </w:rPr>
+        <w:br/>
+        <w:t>  iqr_gpa = IQR(df$gpa, na.rm = TRUE),</w:t>
+      </w:r>
+      <w:r>
+        <w:rPr>
+          <w:rFonts w:ascii="Consolas" w:eastAsia="Times New Roman" w:hAnsi="Consolas" w:cs="Times New Roman"/>
+          <w:sz w:val="20"/>
+          <w:szCs w:val="20"/>
+        </w:rPr>
+        <w:br/>
+        <w:t>  min_gpa = min(df$gpa, na.rm = TRUE),</w:t>
+      </w:r>
+      <w:r>
+        <w:rPr>
+          <w:rFonts w:ascii="Consolas" w:eastAsia="Times New Roman" w:hAnsi="Consolas" w:cs="Times New Roman"/>
+          <w:sz w:val="20"/>
+          <w:szCs w:val="20"/>
+        </w:rPr>
+        <w:br/>
+        <w:t>  max_gpa = max(df$gpa, na.rm = TRUE)</w:t>
       </w:r>
       <w:r>
         <w:rPr>
@@ -5862,78 +4463,7 @@
           <w:szCs w:val="20"/>
         </w:rPr>
         <w:br/>
-      </w:r>
-      <w:proofErr w:type="spellStart"/>
-      <w:r>
-        <w:rPr>
-          <w:rFonts w:ascii="Consolas" w:eastAsia="Times New Roman" w:hAnsi="Consolas" w:cs="Times New Roman"/>
-          <w:sz w:val="20"/>
-          <w:szCs w:val="20"/>
-        </w:rPr>
-        <w:t>write_csv</w:t>
-      </w:r>
-      <w:proofErr w:type="spellEnd"/>
-      <w:r>
-        <w:rPr>
-          <w:rFonts w:ascii="Consolas" w:eastAsia="Times New Roman" w:hAnsi="Consolas" w:cs="Times New Roman"/>
-          <w:sz w:val="20"/>
-          <w:szCs w:val="20"/>
-        </w:rPr>
-        <w:t>(</w:t>
-      </w:r>
-      <w:proofErr w:type="spellStart"/>
-      <w:r>
-        <w:rPr>
-          <w:rFonts w:ascii="Consolas" w:eastAsia="Times New Roman" w:hAnsi="Consolas" w:cs="Times New Roman"/>
-          <w:sz w:val="20"/>
-          <w:szCs w:val="20"/>
-        </w:rPr>
-        <w:t>summary_stats</w:t>
-      </w:r>
-      <w:proofErr w:type="spellEnd"/>
-      <w:r>
-        <w:rPr>
-          <w:rFonts w:ascii="Consolas" w:eastAsia="Times New Roman" w:hAnsi="Consolas" w:cs="Times New Roman"/>
-          <w:sz w:val="20"/>
-          <w:szCs w:val="20"/>
-        </w:rPr>
-        <w:t xml:space="preserve">, </w:t>
-      </w:r>
-      <w:proofErr w:type="spellStart"/>
-      <w:r>
-        <w:rPr>
-          <w:rFonts w:ascii="Consolas" w:eastAsia="Times New Roman" w:hAnsi="Consolas" w:cs="Times New Roman"/>
-          <w:sz w:val="20"/>
-          <w:szCs w:val="20"/>
-        </w:rPr>
-        <w:t>file.path</w:t>
-      </w:r>
-      <w:proofErr w:type="spellEnd"/>
-      <w:r>
-        <w:rPr>
-          <w:rFonts w:ascii="Consolas" w:eastAsia="Times New Roman" w:hAnsi="Consolas" w:cs="Times New Roman"/>
-          <w:sz w:val="20"/>
-          <w:szCs w:val="20"/>
-        </w:rPr>
-        <w:t>(</w:t>
-      </w:r>
-      <w:proofErr w:type="spellStart"/>
-      <w:r>
-        <w:rPr>
-          <w:rFonts w:ascii="Consolas" w:eastAsia="Times New Roman" w:hAnsi="Consolas" w:cs="Times New Roman"/>
-          <w:sz w:val="20"/>
-          <w:szCs w:val="20"/>
-        </w:rPr>
-        <w:t>out_data_dir</w:t>
-      </w:r>
-      <w:proofErr w:type="spellEnd"/>
-      <w:r>
-        <w:rPr>
-          <w:rFonts w:ascii="Consolas" w:eastAsia="Times New Roman" w:hAnsi="Consolas" w:cs="Times New Roman"/>
-          <w:sz w:val="20"/>
-          <w:szCs w:val="20"/>
-        </w:rPr>
-        <w:t>, "summary_stats.csv"))</w:t>
+        <w:t>write_csv(summary_stats, file.path(out_data_dir, "summary_stats.csv"))</w:t>
       </w:r>
       <w:r>
         <w:rPr>
@@ -5968,202 +4498,25 @@
           <w:szCs w:val="20"/>
         </w:rPr>
         <w:br/>
-      </w:r>
-      <w:proofErr w:type="spellStart"/>
-      <w:r>
-        <w:rPr>
-          <w:rFonts w:ascii="Consolas" w:eastAsia="Times New Roman" w:hAnsi="Consolas" w:cs="Times New Roman"/>
-          <w:sz w:val="20"/>
-          <w:szCs w:val="20"/>
-        </w:rPr>
-        <w:t>shapiro_res</w:t>
-      </w:r>
-      <w:proofErr w:type="spellEnd"/>
-      <w:r>
-        <w:rPr>
-          <w:rFonts w:ascii="Consolas" w:eastAsia="Times New Roman" w:hAnsi="Consolas" w:cs="Times New Roman"/>
-          <w:sz w:val="20"/>
-          <w:szCs w:val="20"/>
-        </w:rPr>
-        <w:t xml:space="preserve"> &lt;- </w:t>
-      </w:r>
-      <w:proofErr w:type="spellStart"/>
-      <w:r>
-        <w:rPr>
-          <w:rFonts w:ascii="Consolas" w:eastAsia="Times New Roman" w:hAnsi="Consolas" w:cs="Times New Roman"/>
-          <w:sz w:val="20"/>
-          <w:szCs w:val="20"/>
-        </w:rPr>
-        <w:t>shapiro.test</w:t>
-      </w:r>
-      <w:proofErr w:type="spellEnd"/>
-      <w:r>
-        <w:rPr>
-          <w:rFonts w:ascii="Consolas" w:eastAsia="Times New Roman" w:hAnsi="Consolas" w:cs="Times New Roman"/>
-          <w:sz w:val="20"/>
-          <w:szCs w:val="20"/>
-        </w:rPr>
-        <w:t>(</w:t>
-      </w:r>
-      <w:proofErr w:type="spellStart"/>
-      <w:r>
-        <w:rPr>
-          <w:rFonts w:ascii="Consolas" w:eastAsia="Times New Roman" w:hAnsi="Consolas" w:cs="Times New Roman"/>
-          <w:sz w:val="20"/>
-          <w:szCs w:val="20"/>
-        </w:rPr>
-        <w:t>df$gpa</w:t>
-      </w:r>
-      <w:proofErr w:type="spellEnd"/>
-      <w:r>
-        <w:rPr>
-          <w:rFonts w:ascii="Consolas" w:eastAsia="Times New Roman" w:hAnsi="Consolas" w:cs="Times New Roman"/>
-          <w:sz w:val="20"/>
-          <w:szCs w:val="20"/>
-        </w:rPr>
-        <w:t>)</w:t>
-      </w:r>
-      <w:r>
-        <w:rPr>
-          <w:rFonts w:ascii="Consolas" w:eastAsia="Times New Roman" w:hAnsi="Consolas" w:cs="Times New Roman"/>
-          <w:sz w:val="20"/>
-          <w:szCs w:val="20"/>
-        </w:rPr>
-        <w:br/>
-      </w:r>
-      <w:proofErr w:type="spellStart"/>
-      <w:r>
-        <w:rPr>
-          <w:rFonts w:ascii="Consolas" w:eastAsia="Times New Roman" w:hAnsi="Consolas" w:cs="Times New Roman"/>
-          <w:sz w:val="20"/>
-          <w:szCs w:val="20"/>
-        </w:rPr>
-        <w:t>shapiro_tidy</w:t>
-      </w:r>
-      <w:proofErr w:type="spellEnd"/>
-      <w:r>
-        <w:rPr>
-          <w:rFonts w:ascii="Consolas" w:eastAsia="Times New Roman" w:hAnsi="Consolas" w:cs="Times New Roman"/>
-          <w:sz w:val="20"/>
-          <w:szCs w:val="20"/>
-        </w:rPr>
-        <w:t xml:space="preserve"> &lt;- broom::tidy(</w:t>
-      </w:r>
-      <w:proofErr w:type="spellStart"/>
-      <w:r>
-        <w:rPr>
-          <w:rFonts w:ascii="Consolas" w:eastAsia="Times New Roman" w:hAnsi="Consolas" w:cs="Times New Roman"/>
-          <w:sz w:val="20"/>
-          <w:szCs w:val="20"/>
-        </w:rPr>
-        <w:t>shapiro_res</w:t>
-      </w:r>
-      <w:proofErr w:type="spellEnd"/>
-      <w:r>
-        <w:rPr>
-          <w:rFonts w:ascii="Consolas" w:eastAsia="Times New Roman" w:hAnsi="Consolas" w:cs="Times New Roman"/>
-          <w:sz w:val="20"/>
-          <w:szCs w:val="20"/>
-        </w:rPr>
-        <w:t>)</w:t>
-      </w:r>
-      <w:r>
-        <w:rPr>
-          <w:rFonts w:ascii="Consolas" w:eastAsia="Times New Roman" w:hAnsi="Consolas" w:cs="Times New Roman"/>
-          <w:sz w:val="20"/>
-          <w:szCs w:val="20"/>
-        </w:rPr>
-        <w:br/>
-      </w:r>
-      <w:proofErr w:type="spellStart"/>
-      <w:r>
-        <w:rPr>
-          <w:rFonts w:ascii="Consolas" w:eastAsia="Times New Roman" w:hAnsi="Consolas" w:cs="Times New Roman"/>
-          <w:sz w:val="20"/>
-          <w:szCs w:val="20"/>
-        </w:rPr>
-        <w:t>write_csv</w:t>
-      </w:r>
-      <w:proofErr w:type="spellEnd"/>
-      <w:r>
-        <w:rPr>
-          <w:rFonts w:ascii="Consolas" w:eastAsia="Times New Roman" w:hAnsi="Consolas" w:cs="Times New Roman"/>
-          <w:sz w:val="20"/>
-          <w:szCs w:val="20"/>
-        </w:rPr>
-        <w:t>(</w:t>
-      </w:r>
-      <w:proofErr w:type="spellStart"/>
-      <w:r>
-        <w:rPr>
-          <w:rFonts w:ascii="Consolas" w:eastAsia="Times New Roman" w:hAnsi="Consolas" w:cs="Times New Roman"/>
-          <w:sz w:val="20"/>
-          <w:szCs w:val="20"/>
-        </w:rPr>
-        <w:t>as_tibble</w:t>
-      </w:r>
-      <w:proofErr w:type="spellEnd"/>
-      <w:r>
-        <w:rPr>
-          <w:rFonts w:ascii="Consolas" w:eastAsia="Times New Roman" w:hAnsi="Consolas" w:cs="Times New Roman"/>
-          <w:sz w:val="20"/>
-          <w:szCs w:val="20"/>
-        </w:rPr>
-        <w:t>(</w:t>
-      </w:r>
-      <w:proofErr w:type="spellStart"/>
-      <w:r>
-        <w:rPr>
-          <w:rFonts w:ascii="Consolas" w:eastAsia="Times New Roman" w:hAnsi="Consolas" w:cs="Times New Roman"/>
-          <w:sz w:val="20"/>
-          <w:szCs w:val="20"/>
-        </w:rPr>
-        <w:t>shapiro_tidy</w:t>
-      </w:r>
-      <w:proofErr w:type="spellEnd"/>
-      <w:r>
-        <w:rPr>
-          <w:rFonts w:ascii="Consolas" w:eastAsia="Times New Roman" w:hAnsi="Consolas" w:cs="Times New Roman"/>
-          <w:sz w:val="20"/>
-          <w:szCs w:val="20"/>
-        </w:rPr>
-        <w:t xml:space="preserve">), </w:t>
-      </w:r>
-      <w:proofErr w:type="spellStart"/>
-      <w:r>
-        <w:rPr>
-          <w:rFonts w:ascii="Consolas" w:eastAsia="Times New Roman" w:hAnsi="Consolas" w:cs="Times New Roman"/>
-          <w:sz w:val="20"/>
-          <w:szCs w:val="20"/>
-        </w:rPr>
-        <w:t>file.path</w:t>
-      </w:r>
-      <w:proofErr w:type="spellEnd"/>
-      <w:r>
-        <w:rPr>
-          <w:rFonts w:ascii="Consolas" w:eastAsia="Times New Roman" w:hAnsi="Consolas" w:cs="Times New Roman"/>
-          <w:sz w:val="20"/>
-          <w:szCs w:val="20"/>
-        </w:rPr>
-        <w:t>(</w:t>
-      </w:r>
-      <w:proofErr w:type="spellStart"/>
-      <w:r>
-        <w:rPr>
-          <w:rFonts w:ascii="Consolas" w:eastAsia="Times New Roman" w:hAnsi="Consolas" w:cs="Times New Roman"/>
-          <w:sz w:val="20"/>
-          <w:szCs w:val="20"/>
-        </w:rPr>
-        <w:t>out_data_dir</w:t>
-      </w:r>
-      <w:proofErr w:type="spellEnd"/>
-      <w:r>
-        <w:rPr>
-          <w:rFonts w:ascii="Consolas" w:eastAsia="Times New Roman" w:hAnsi="Consolas" w:cs="Times New Roman"/>
-          <w:sz w:val="20"/>
-          <w:szCs w:val="20"/>
-        </w:rPr>
-        <w:t>, "shapiro_gpa_result.csv"))</w:t>
+        <w:t>shapiro_res &lt;- shapiro.test(df$gpa)</w:t>
+      </w:r>
+      <w:r>
+        <w:rPr>
+          <w:rFonts w:ascii="Consolas" w:eastAsia="Times New Roman" w:hAnsi="Consolas" w:cs="Times New Roman"/>
+          <w:sz w:val="20"/>
+          <w:szCs w:val="20"/>
+        </w:rPr>
+        <w:br/>
+        <w:t>shapiro_tidy &lt;- broom::tidy(shapiro_res)</w:t>
+      </w:r>
+      <w:r>
+        <w:rPr>
+          <w:rFonts w:ascii="Consolas" w:eastAsia="Times New Roman" w:hAnsi="Consolas" w:cs="Times New Roman"/>
+          <w:sz w:val="20"/>
+          <w:szCs w:val="20"/>
+        </w:rPr>
+        <w:br/>
+        <w:t>write_csv(as_tibble(shapiro_tidy), file.path(out_data_dir, "shapiro_gpa_result.csv"))</w:t>
       </w:r>
       <w:r>
         <w:rPr>
@@ -6189,141 +4542,16 @@
           <w:szCs w:val="20"/>
         </w:rPr>
         <w:br/>
-      </w:r>
-      <w:proofErr w:type="spellStart"/>
-      <w:r>
-        <w:rPr>
-          <w:rFonts w:ascii="Consolas" w:eastAsia="Times New Roman" w:hAnsi="Consolas" w:cs="Times New Roman"/>
-          <w:sz w:val="20"/>
-          <w:szCs w:val="20"/>
-        </w:rPr>
-        <w:t>p_hist_gpa</w:t>
-      </w:r>
-      <w:proofErr w:type="spellEnd"/>
-      <w:r>
-        <w:rPr>
-          <w:rFonts w:ascii="Consolas" w:eastAsia="Times New Roman" w:hAnsi="Consolas" w:cs="Times New Roman"/>
-          <w:sz w:val="20"/>
-          <w:szCs w:val="20"/>
-        </w:rPr>
-        <w:t xml:space="preserve"> &lt;- </w:t>
-      </w:r>
-      <w:proofErr w:type="spellStart"/>
-      <w:r>
-        <w:rPr>
-          <w:rFonts w:ascii="Consolas" w:eastAsia="Times New Roman" w:hAnsi="Consolas" w:cs="Times New Roman"/>
-          <w:sz w:val="20"/>
-          <w:szCs w:val="20"/>
-        </w:rPr>
-        <w:t>ggplot</w:t>
-      </w:r>
-      <w:proofErr w:type="spellEnd"/>
-      <w:r>
-        <w:rPr>
-          <w:rFonts w:ascii="Consolas" w:eastAsia="Times New Roman" w:hAnsi="Consolas" w:cs="Times New Roman"/>
-          <w:sz w:val="20"/>
-          <w:szCs w:val="20"/>
-        </w:rPr>
-        <w:t>(</w:t>
-      </w:r>
-      <w:proofErr w:type="spellStart"/>
-      <w:r>
-        <w:rPr>
-          <w:rFonts w:ascii="Consolas" w:eastAsia="Times New Roman" w:hAnsi="Consolas" w:cs="Times New Roman"/>
-          <w:sz w:val="20"/>
-          <w:szCs w:val="20"/>
-        </w:rPr>
-        <w:t>df</w:t>
-      </w:r>
-      <w:proofErr w:type="spellEnd"/>
-      <w:r>
-        <w:rPr>
-          <w:rFonts w:ascii="Consolas" w:eastAsia="Times New Roman" w:hAnsi="Consolas" w:cs="Times New Roman"/>
-          <w:sz w:val="20"/>
-          <w:szCs w:val="20"/>
-        </w:rPr>
-        <w:t xml:space="preserve">, </w:t>
-      </w:r>
-      <w:proofErr w:type="spellStart"/>
-      <w:r>
-        <w:rPr>
-          <w:rFonts w:ascii="Consolas" w:eastAsia="Times New Roman" w:hAnsi="Consolas" w:cs="Times New Roman"/>
-          <w:sz w:val="20"/>
-          <w:szCs w:val="20"/>
-        </w:rPr>
-        <w:t>aes</w:t>
-      </w:r>
-      <w:proofErr w:type="spellEnd"/>
-      <w:r>
-        <w:rPr>
-          <w:rFonts w:ascii="Consolas" w:eastAsia="Times New Roman" w:hAnsi="Consolas" w:cs="Times New Roman"/>
-          <w:sz w:val="20"/>
-          <w:szCs w:val="20"/>
-        </w:rPr>
-        <w:t xml:space="preserve">(x = </w:t>
-      </w:r>
-      <w:proofErr w:type="spellStart"/>
-      <w:r>
-        <w:rPr>
-          <w:rFonts w:ascii="Consolas" w:eastAsia="Times New Roman" w:hAnsi="Consolas" w:cs="Times New Roman"/>
-          <w:sz w:val="20"/>
-          <w:szCs w:val="20"/>
-        </w:rPr>
-        <w:t>gpa</w:t>
-      </w:r>
-      <w:proofErr w:type="spellEnd"/>
-      <w:r>
-        <w:rPr>
-          <w:rFonts w:ascii="Consolas" w:eastAsia="Times New Roman" w:hAnsi="Consolas" w:cs="Times New Roman"/>
-          <w:sz w:val="20"/>
-          <w:szCs w:val="20"/>
-        </w:rPr>
-        <w:t>)) +</w:t>
-      </w:r>
-      <w:r>
-        <w:rPr>
-          <w:rFonts w:ascii="Consolas" w:eastAsia="Times New Roman" w:hAnsi="Consolas" w:cs="Times New Roman"/>
-          <w:sz w:val="20"/>
-          <w:szCs w:val="20"/>
-        </w:rPr>
-        <w:br/>
-        <w:t>  </w:t>
-      </w:r>
-      <w:proofErr w:type="spellStart"/>
-      <w:r>
-        <w:rPr>
-          <w:rFonts w:ascii="Consolas" w:eastAsia="Times New Roman" w:hAnsi="Consolas" w:cs="Times New Roman"/>
-          <w:sz w:val="20"/>
-          <w:szCs w:val="20"/>
-        </w:rPr>
-        <w:t>geom_histogram</w:t>
-      </w:r>
-      <w:proofErr w:type="spellEnd"/>
-      <w:r>
-        <w:rPr>
-          <w:rFonts w:ascii="Consolas" w:eastAsia="Times New Roman" w:hAnsi="Consolas" w:cs="Times New Roman"/>
-          <w:sz w:val="20"/>
-          <w:szCs w:val="20"/>
-        </w:rPr>
-        <w:t>(</w:t>
-      </w:r>
-      <w:proofErr w:type="spellStart"/>
-      <w:r>
-        <w:rPr>
-          <w:rFonts w:ascii="Consolas" w:eastAsia="Times New Roman" w:hAnsi="Consolas" w:cs="Times New Roman"/>
-          <w:sz w:val="20"/>
-          <w:szCs w:val="20"/>
-        </w:rPr>
-        <w:t>aes</w:t>
-      </w:r>
-      <w:proofErr w:type="spellEnd"/>
-      <w:r>
-        <w:rPr>
-          <w:rFonts w:ascii="Consolas" w:eastAsia="Times New Roman" w:hAnsi="Consolas" w:cs="Times New Roman"/>
-          <w:sz w:val="20"/>
-          <w:szCs w:val="20"/>
-        </w:rPr>
-        <w:t>(y = ..density..),</w:t>
+        <w:t>p_hist_gpa &lt;- ggplot(df, aes(x = gpa)) +</w:t>
+      </w:r>
+      <w:r>
+        <w:rPr>
+          <w:rFonts w:ascii="Consolas" w:eastAsia="Times New Roman" w:hAnsi="Consolas" w:cs="Times New Roman"/>
+          <w:sz w:val="20"/>
+          <w:szCs w:val="20"/>
+        </w:rPr>
+        <w:br/>
+        <w:t>  geom_histogram(aes(y = ..density..),</w:t>
       </w:r>
       <w:r>
         <w:rPr>
@@ -6358,259 +4586,61 @@
           <w:szCs w:val="20"/>
         </w:rPr>
         <w:br/>
-        <w:t>                 </w:t>
-      </w:r>
-      <w:proofErr w:type="spellStart"/>
-      <w:r>
-        <w:rPr>
-          <w:rFonts w:ascii="Consolas" w:eastAsia="Times New Roman" w:hAnsi="Consolas" w:cs="Times New Roman"/>
-          <w:sz w:val="20"/>
-          <w:szCs w:val="20"/>
-        </w:rPr>
-        <w:t>color</w:t>
-      </w:r>
-      <w:proofErr w:type="spellEnd"/>
-      <w:r>
-        <w:rPr>
-          <w:rFonts w:ascii="Consolas" w:eastAsia="Times New Roman" w:hAnsi="Consolas" w:cs="Times New Roman"/>
-          <w:sz w:val="20"/>
-          <w:szCs w:val="20"/>
-        </w:rPr>
-        <w:t xml:space="preserve"> = "black") +</w:t>
-      </w:r>
-      <w:r>
-        <w:rPr>
-          <w:rFonts w:ascii="Consolas" w:eastAsia="Times New Roman" w:hAnsi="Consolas" w:cs="Times New Roman"/>
-          <w:sz w:val="20"/>
-          <w:szCs w:val="20"/>
-        </w:rPr>
-        <w:br/>
-        <w:t>  </w:t>
-      </w:r>
-      <w:proofErr w:type="spellStart"/>
-      <w:r>
-        <w:rPr>
-          <w:rFonts w:ascii="Consolas" w:eastAsia="Times New Roman" w:hAnsi="Consolas" w:cs="Times New Roman"/>
-          <w:sz w:val="20"/>
-          <w:szCs w:val="20"/>
-        </w:rPr>
-        <w:t>geom_density</w:t>
-      </w:r>
-      <w:proofErr w:type="spellEnd"/>
-      <w:r>
-        <w:rPr>
-          <w:rFonts w:ascii="Consolas" w:eastAsia="Times New Roman" w:hAnsi="Consolas" w:cs="Times New Roman"/>
-          <w:sz w:val="20"/>
-          <w:szCs w:val="20"/>
-        </w:rPr>
-        <w:t>(</w:t>
-      </w:r>
-      <w:proofErr w:type="spellStart"/>
-      <w:r>
-        <w:rPr>
-          <w:rFonts w:ascii="Consolas" w:eastAsia="Times New Roman" w:hAnsi="Consolas" w:cs="Times New Roman"/>
-          <w:sz w:val="20"/>
-          <w:szCs w:val="20"/>
-        </w:rPr>
-        <w:t>color</w:t>
-      </w:r>
-      <w:proofErr w:type="spellEnd"/>
-      <w:r>
-        <w:rPr>
-          <w:rFonts w:ascii="Consolas" w:eastAsia="Times New Roman" w:hAnsi="Consolas" w:cs="Times New Roman"/>
-          <w:sz w:val="20"/>
-          <w:szCs w:val="20"/>
-        </w:rPr>
-        <w:t xml:space="preserve"> = "blue", linewidth = 1) +</w:t>
-      </w:r>
-      <w:r>
-        <w:rPr>
-          <w:rFonts w:ascii="Consolas" w:eastAsia="Times New Roman" w:hAnsi="Consolas" w:cs="Times New Roman"/>
-          <w:sz w:val="20"/>
-          <w:szCs w:val="20"/>
-        </w:rPr>
-        <w:br/>
-        <w:t>  </w:t>
-      </w:r>
-      <w:proofErr w:type="spellStart"/>
-      <w:r>
-        <w:rPr>
-          <w:rFonts w:ascii="Consolas" w:eastAsia="Times New Roman" w:hAnsi="Consolas" w:cs="Times New Roman"/>
-          <w:sz w:val="20"/>
-          <w:szCs w:val="20"/>
-        </w:rPr>
-        <w:t>stat_function</w:t>
-      </w:r>
-      <w:proofErr w:type="spellEnd"/>
-      <w:r>
-        <w:rPr>
-          <w:rFonts w:ascii="Consolas" w:eastAsia="Times New Roman" w:hAnsi="Consolas" w:cs="Times New Roman"/>
-          <w:sz w:val="20"/>
-          <w:szCs w:val="20"/>
-        </w:rPr>
-        <w:t>(</w:t>
-      </w:r>
-      <w:r>
-        <w:rPr>
-          <w:rFonts w:ascii="Consolas" w:eastAsia="Times New Roman" w:hAnsi="Consolas" w:cs="Times New Roman"/>
-          <w:sz w:val="20"/>
-          <w:szCs w:val="20"/>
-        </w:rPr>
-        <w:br/>
-        <w:t xml:space="preserve">    fun = </w:t>
-      </w:r>
-      <w:proofErr w:type="spellStart"/>
-      <w:r>
-        <w:rPr>
-          <w:rFonts w:ascii="Consolas" w:eastAsia="Times New Roman" w:hAnsi="Consolas" w:cs="Times New Roman"/>
-          <w:sz w:val="20"/>
-          <w:szCs w:val="20"/>
-        </w:rPr>
-        <w:t>dnorm</w:t>
-      </w:r>
-      <w:proofErr w:type="spellEnd"/>
-      <w:r>
-        <w:rPr>
-          <w:rFonts w:ascii="Consolas" w:eastAsia="Times New Roman" w:hAnsi="Consolas" w:cs="Times New Roman"/>
-          <w:sz w:val="20"/>
-          <w:szCs w:val="20"/>
-        </w:rPr>
-        <w:t>,</w:t>
-      </w:r>
-      <w:r>
-        <w:rPr>
-          <w:rFonts w:ascii="Consolas" w:eastAsia="Times New Roman" w:hAnsi="Consolas" w:cs="Times New Roman"/>
-          <w:sz w:val="20"/>
-          <w:szCs w:val="20"/>
-        </w:rPr>
-        <w:br/>
-        <w:t>    </w:t>
-      </w:r>
-      <w:proofErr w:type="spellStart"/>
-      <w:r>
-        <w:rPr>
-          <w:rFonts w:ascii="Consolas" w:eastAsia="Times New Roman" w:hAnsi="Consolas" w:cs="Times New Roman"/>
-          <w:sz w:val="20"/>
-          <w:szCs w:val="20"/>
-        </w:rPr>
-        <w:t>args</w:t>
-      </w:r>
-      <w:proofErr w:type="spellEnd"/>
-      <w:r>
-        <w:rPr>
-          <w:rFonts w:ascii="Consolas" w:eastAsia="Times New Roman" w:hAnsi="Consolas" w:cs="Times New Roman"/>
-          <w:sz w:val="20"/>
-          <w:szCs w:val="20"/>
-        </w:rPr>
-        <w:t xml:space="preserve"> = list(mean = mean(</w:t>
-      </w:r>
-      <w:proofErr w:type="spellStart"/>
-      <w:r>
-        <w:rPr>
-          <w:rFonts w:ascii="Consolas" w:eastAsia="Times New Roman" w:hAnsi="Consolas" w:cs="Times New Roman"/>
-          <w:sz w:val="20"/>
-          <w:szCs w:val="20"/>
-        </w:rPr>
-        <w:t>df$gpa</w:t>
-      </w:r>
-      <w:proofErr w:type="spellEnd"/>
-      <w:r>
-        <w:rPr>
-          <w:rFonts w:ascii="Consolas" w:eastAsia="Times New Roman" w:hAnsi="Consolas" w:cs="Times New Roman"/>
-          <w:sz w:val="20"/>
-          <w:szCs w:val="20"/>
-        </w:rPr>
-        <w:t>, na.rm = TRUE),</w:t>
-      </w:r>
-      <w:r>
-        <w:rPr>
-          <w:rFonts w:ascii="Consolas" w:eastAsia="Times New Roman" w:hAnsi="Consolas" w:cs="Times New Roman"/>
-          <w:sz w:val="20"/>
-          <w:szCs w:val="20"/>
-        </w:rPr>
-        <w:br/>
-        <w:t>                </w:t>
-      </w:r>
-      <w:proofErr w:type="spellStart"/>
-      <w:r>
-        <w:rPr>
-          <w:rFonts w:ascii="Consolas" w:eastAsia="Times New Roman" w:hAnsi="Consolas" w:cs="Times New Roman"/>
-          <w:sz w:val="20"/>
-          <w:szCs w:val="20"/>
-        </w:rPr>
-        <w:t>sd</w:t>
-      </w:r>
-      <w:proofErr w:type="spellEnd"/>
-      <w:r>
-        <w:rPr>
-          <w:rFonts w:ascii="Consolas" w:eastAsia="Times New Roman" w:hAnsi="Consolas" w:cs="Times New Roman"/>
-          <w:sz w:val="20"/>
-          <w:szCs w:val="20"/>
-        </w:rPr>
-        <w:t xml:space="preserve"> = </w:t>
-      </w:r>
-      <w:proofErr w:type="spellStart"/>
-      <w:r>
-        <w:rPr>
-          <w:rFonts w:ascii="Consolas" w:eastAsia="Times New Roman" w:hAnsi="Consolas" w:cs="Times New Roman"/>
-          <w:sz w:val="20"/>
-          <w:szCs w:val="20"/>
-        </w:rPr>
-        <w:t>sd</w:t>
-      </w:r>
-      <w:proofErr w:type="spellEnd"/>
-      <w:r>
-        <w:rPr>
-          <w:rFonts w:ascii="Consolas" w:eastAsia="Times New Roman" w:hAnsi="Consolas" w:cs="Times New Roman"/>
-          <w:sz w:val="20"/>
-          <w:szCs w:val="20"/>
-        </w:rPr>
-        <w:t>(</w:t>
-      </w:r>
-      <w:proofErr w:type="spellStart"/>
-      <w:r>
-        <w:rPr>
-          <w:rFonts w:ascii="Consolas" w:eastAsia="Times New Roman" w:hAnsi="Consolas" w:cs="Times New Roman"/>
-          <w:sz w:val="20"/>
-          <w:szCs w:val="20"/>
-        </w:rPr>
-        <w:t>df$gpa</w:t>
-      </w:r>
-      <w:proofErr w:type="spellEnd"/>
-      <w:r>
-        <w:rPr>
-          <w:rFonts w:ascii="Consolas" w:eastAsia="Times New Roman" w:hAnsi="Consolas" w:cs="Times New Roman"/>
-          <w:sz w:val="20"/>
-          <w:szCs w:val="20"/>
-        </w:rPr>
-        <w:t>, na.rm = TRUE)),</w:t>
-      </w:r>
-      <w:r>
-        <w:rPr>
-          <w:rFonts w:ascii="Consolas" w:eastAsia="Times New Roman" w:hAnsi="Consolas" w:cs="Times New Roman"/>
-          <w:sz w:val="20"/>
-          <w:szCs w:val="20"/>
-        </w:rPr>
-        <w:br/>
-        <w:t>    </w:t>
-      </w:r>
-      <w:proofErr w:type="spellStart"/>
-      <w:r>
-        <w:rPr>
-          <w:rFonts w:ascii="Consolas" w:eastAsia="Times New Roman" w:hAnsi="Consolas" w:cs="Times New Roman"/>
-          <w:sz w:val="20"/>
-          <w:szCs w:val="20"/>
-        </w:rPr>
-        <w:t>color</w:t>
-      </w:r>
-      <w:proofErr w:type="spellEnd"/>
-      <w:r>
-        <w:rPr>
-          <w:rFonts w:ascii="Consolas" w:eastAsia="Times New Roman" w:hAnsi="Consolas" w:cs="Times New Roman"/>
-          <w:sz w:val="20"/>
-          <w:szCs w:val="20"/>
-        </w:rPr>
-        <w:t xml:space="preserve"> = "red",</w:t>
+        <w:t>                 color = "black") +</w:t>
+      </w:r>
+      <w:r>
+        <w:rPr>
+          <w:rFonts w:ascii="Consolas" w:eastAsia="Times New Roman" w:hAnsi="Consolas" w:cs="Times New Roman"/>
+          <w:sz w:val="20"/>
+          <w:szCs w:val="20"/>
+        </w:rPr>
+        <w:br/>
+        <w:t>  geom_density(color = "blue", linewidth = 1) +</w:t>
+      </w:r>
+      <w:r>
+        <w:rPr>
+          <w:rFonts w:ascii="Consolas" w:eastAsia="Times New Roman" w:hAnsi="Consolas" w:cs="Times New Roman"/>
+          <w:sz w:val="20"/>
+          <w:szCs w:val="20"/>
+        </w:rPr>
+        <w:br/>
+        <w:t>  stat_function(</w:t>
+      </w:r>
+      <w:r>
+        <w:rPr>
+          <w:rFonts w:ascii="Consolas" w:eastAsia="Times New Roman" w:hAnsi="Consolas" w:cs="Times New Roman"/>
+          <w:sz w:val="20"/>
+          <w:szCs w:val="20"/>
+        </w:rPr>
+        <w:br/>
+        <w:t>    fun = dnorm,</w:t>
+      </w:r>
+      <w:r>
+        <w:rPr>
+          <w:rFonts w:ascii="Consolas" w:eastAsia="Times New Roman" w:hAnsi="Consolas" w:cs="Times New Roman"/>
+          <w:sz w:val="20"/>
+          <w:szCs w:val="20"/>
+        </w:rPr>
+        <w:br/>
+        <w:t>    args = list(mean = mean(df$gpa, na.rm = TRUE),</w:t>
+      </w:r>
+      <w:r>
+        <w:rPr>
+          <w:rFonts w:ascii="Consolas" w:eastAsia="Times New Roman" w:hAnsi="Consolas" w:cs="Times New Roman"/>
+          <w:sz w:val="20"/>
+          <w:szCs w:val="20"/>
+        </w:rPr>
+        <w:br/>
+        <w:t>                sd = sd(df$gpa, na.rm = TRUE)),</w:t>
+      </w:r>
+      <w:r>
+        <w:rPr>
+          <w:rFonts w:ascii="Consolas" w:eastAsia="Times New Roman" w:hAnsi="Consolas" w:cs="Times New Roman"/>
+          <w:sz w:val="20"/>
+          <w:szCs w:val="20"/>
+        </w:rPr>
+        <w:br/>
+        <w:t>    color = "red",</w:t>
       </w:r>
       <w:r>
         <w:rPr>
@@ -6628,25 +4658,7 @@
           <w:szCs w:val="20"/>
         </w:rPr>
         <w:br/>
-        <w:t>    </w:t>
-      </w:r>
-      <w:proofErr w:type="spellStart"/>
-      <w:r>
-        <w:rPr>
-          <w:rFonts w:ascii="Consolas" w:eastAsia="Times New Roman" w:hAnsi="Consolas" w:cs="Times New Roman"/>
-          <w:sz w:val="20"/>
-          <w:szCs w:val="20"/>
-        </w:rPr>
-        <w:t>linetype</w:t>
-      </w:r>
-      <w:proofErr w:type="spellEnd"/>
-      <w:r>
-        <w:rPr>
-          <w:rFonts w:ascii="Consolas" w:eastAsia="Times New Roman" w:hAnsi="Consolas" w:cs="Times New Roman"/>
-          <w:sz w:val="20"/>
-          <w:szCs w:val="20"/>
-        </w:rPr>
-        <w:t xml:space="preserve"> = "dashed"</w:t>
+        <w:t>    linetype = "dashed"</w:t>
       </w:r>
       <w:r>
         <w:rPr>
@@ -6709,140 +4721,33 @@
           <w:szCs w:val="20"/>
         </w:rPr>
         <w:br/>
-        <w:t>  </w:t>
-      </w:r>
-      <w:proofErr w:type="spellStart"/>
-      <w:r>
-        <w:rPr>
-          <w:rFonts w:ascii="Consolas" w:eastAsia="Times New Roman" w:hAnsi="Consolas" w:cs="Times New Roman"/>
-          <w:sz w:val="20"/>
-          <w:szCs w:val="20"/>
-        </w:rPr>
-        <w:t>theme_minimal</w:t>
-      </w:r>
-      <w:proofErr w:type="spellEnd"/>
-      <w:r>
-        <w:rPr>
-          <w:rFonts w:ascii="Consolas" w:eastAsia="Times New Roman" w:hAnsi="Consolas" w:cs="Times New Roman"/>
-          <w:sz w:val="20"/>
-          <w:szCs w:val="20"/>
-        </w:rPr>
-        <w:t>(</w:t>
-      </w:r>
-      <w:proofErr w:type="spellStart"/>
-      <w:r>
-        <w:rPr>
-          <w:rFonts w:ascii="Consolas" w:eastAsia="Times New Roman" w:hAnsi="Consolas" w:cs="Times New Roman"/>
-          <w:sz w:val="20"/>
-          <w:szCs w:val="20"/>
-        </w:rPr>
-        <w:t>base_size</w:t>
-      </w:r>
-      <w:proofErr w:type="spellEnd"/>
-      <w:r>
-        <w:rPr>
-          <w:rFonts w:ascii="Consolas" w:eastAsia="Times New Roman" w:hAnsi="Consolas" w:cs="Times New Roman"/>
-          <w:sz w:val="20"/>
-          <w:szCs w:val="20"/>
-        </w:rPr>
-        <w:t xml:space="preserve"> = 14)</w:t>
-      </w:r>
-      <w:r>
-        <w:rPr>
-          <w:rFonts w:ascii="Consolas" w:eastAsia="Times New Roman" w:hAnsi="Consolas" w:cs="Times New Roman"/>
-          <w:sz w:val="20"/>
-          <w:szCs w:val="20"/>
-        </w:rPr>
-        <w:br/>
-      </w:r>
-      <w:r>
-        <w:rPr>
-          <w:rFonts w:ascii="Consolas" w:eastAsia="Times New Roman" w:hAnsi="Consolas" w:cs="Times New Roman"/>
-          <w:sz w:val="20"/>
-          <w:szCs w:val="20"/>
-        </w:rPr>
-        <w:br/>
-      </w:r>
-      <w:proofErr w:type="spellStart"/>
-      <w:r>
-        <w:rPr>
-          <w:rFonts w:ascii="Consolas" w:eastAsia="Times New Roman" w:hAnsi="Consolas" w:cs="Times New Roman"/>
-          <w:sz w:val="20"/>
-          <w:szCs w:val="20"/>
-        </w:rPr>
-        <w:t>ggsave</w:t>
-      </w:r>
-      <w:proofErr w:type="spellEnd"/>
-      <w:r>
-        <w:rPr>
-          <w:rFonts w:ascii="Consolas" w:eastAsia="Times New Roman" w:hAnsi="Consolas" w:cs="Times New Roman"/>
-          <w:sz w:val="20"/>
-          <w:szCs w:val="20"/>
-        </w:rPr>
-        <w:t xml:space="preserve">(filename = </w:t>
-      </w:r>
-      <w:proofErr w:type="spellStart"/>
-      <w:r>
-        <w:rPr>
-          <w:rFonts w:ascii="Consolas" w:eastAsia="Times New Roman" w:hAnsi="Consolas" w:cs="Times New Roman"/>
-          <w:sz w:val="20"/>
-          <w:szCs w:val="20"/>
-        </w:rPr>
-        <w:t>file.path</w:t>
-      </w:r>
-      <w:proofErr w:type="spellEnd"/>
-      <w:r>
-        <w:rPr>
-          <w:rFonts w:ascii="Consolas" w:eastAsia="Times New Roman" w:hAnsi="Consolas" w:cs="Times New Roman"/>
-          <w:sz w:val="20"/>
-          <w:szCs w:val="20"/>
-        </w:rPr>
-        <w:t>(</w:t>
-      </w:r>
-      <w:proofErr w:type="spellStart"/>
-      <w:r>
-        <w:rPr>
-          <w:rFonts w:ascii="Consolas" w:eastAsia="Times New Roman" w:hAnsi="Consolas" w:cs="Times New Roman"/>
-          <w:sz w:val="20"/>
-          <w:szCs w:val="20"/>
-        </w:rPr>
-        <w:t>out_plot_dir</w:t>
-      </w:r>
-      <w:proofErr w:type="spellEnd"/>
-      <w:r>
-        <w:rPr>
-          <w:rFonts w:ascii="Consolas" w:eastAsia="Times New Roman" w:hAnsi="Consolas" w:cs="Times New Roman"/>
-          <w:sz w:val="20"/>
-          <w:szCs w:val="20"/>
-        </w:rPr>
-        <w:t>, "hist_gpa_normalcurve.png"),</w:t>
-      </w:r>
-      <w:r>
-        <w:rPr>
-          <w:rFonts w:ascii="Consolas" w:eastAsia="Times New Roman" w:hAnsi="Consolas" w:cs="Times New Roman"/>
-          <w:sz w:val="20"/>
-          <w:szCs w:val="20"/>
-        </w:rPr>
-        <w:br/>
-        <w:t xml:space="preserve">       plot = </w:t>
-      </w:r>
-      <w:proofErr w:type="spellStart"/>
-      <w:r>
-        <w:rPr>
-          <w:rFonts w:ascii="Consolas" w:eastAsia="Times New Roman" w:hAnsi="Consolas" w:cs="Times New Roman"/>
-          <w:sz w:val="20"/>
-          <w:szCs w:val="20"/>
-        </w:rPr>
-        <w:t>p_hist_gpa</w:t>
-      </w:r>
-      <w:proofErr w:type="spellEnd"/>
-      <w:r>
-        <w:rPr>
-          <w:rFonts w:ascii="Consolas" w:eastAsia="Times New Roman" w:hAnsi="Consolas" w:cs="Times New Roman"/>
-          <w:sz w:val="20"/>
-          <w:szCs w:val="20"/>
-        </w:rPr>
-        <w:t>, width = 6, height = 4, dpi = 300)</w:t>
+        <w:t>  theme_minimal(base_size = 14)</w:t>
+      </w:r>
+      <w:r>
+        <w:rPr>
+          <w:rFonts w:ascii="Consolas" w:eastAsia="Times New Roman" w:hAnsi="Consolas" w:cs="Times New Roman"/>
+          <w:sz w:val="20"/>
+          <w:szCs w:val="20"/>
+        </w:rPr>
+        <w:br/>
+      </w:r>
+      <w:r>
+        <w:rPr>
+          <w:rFonts w:ascii="Consolas" w:eastAsia="Times New Roman" w:hAnsi="Consolas" w:cs="Times New Roman"/>
+          <w:sz w:val="20"/>
+          <w:szCs w:val="20"/>
+        </w:rPr>
+        <w:br/>
+        <w:t>ggsave(filename = file.path(out_plot_dir, "hist_gpa_normalcurve.png"),</w:t>
+      </w:r>
+      <w:r>
+        <w:rPr>
+          <w:rFonts w:ascii="Consolas" w:eastAsia="Times New Roman" w:hAnsi="Consolas" w:cs="Times New Roman"/>
+          <w:sz w:val="20"/>
+          <w:szCs w:val="20"/>
+        </w:rPr>
+        <w:br/>
+        <w:t>       plot = p_hist_gpa, width = 6, height = 4, dpi = 300)</w:t>
       </w:r>
       <w:r>
         <w:rPr>
@@ -6868,204 +4773,25 @@
           <w:szCs w:val="20"/>
         </w:rPr>
         <w:br/>
-      </w:r>
-      <w:proofErr w:type="spellStart"/>
-      <w:r>
-        <w:rPr>
-          <w:rFonts w:ascii="Consolas" w:eastAsia="Times New Roman" w:hAnsi="Consolas" w:cs="Times New Roman"/>
-          <w:sz w:val="20"/>
-          <w:szCs w:val="20"/>
-        </w:rPr>
-        <w:t>p_scatter</w:t>
-      </w:r>
-      <w:proofErr w:type="spellEnd"/>
-      <w:r>
-        <w:rPr>
-          <w:rFonts w:ascii="Consolas" w:eastAsia="Times New Roman" w:hAnsi="Consolas" w:cs="Times New Roman"/>
-          <w:sz w:val="20"/>
-          <w:szCs w:val="20"/>
-        </w:rPr>
-        <w:t xml:space="preserve"> &lt;- </w:t>
-      </w:r>
-      <w:proofErr w:type="spellStart"/>
-      <w:r>
-        <w:rPr>
-          <w:rFonts w:ascii="Consolas" w:eastAsia="Times New Roman" w:hAnsi="Consolas" w:cs="Times New Roman"/>
-          <w:sz w:val="20"/>
-          <w:szCs w:val="20"/>
-        </w:rPr>
-        <w:t>ggplot</w:t>
-      </w:r>
-      <w:proofErr w:type="spellEnd"/>
-      <w:r>
-        <w:rPr>
-          <w:rFonts w:ascii="Consolas" w:eastAsia="Times New Roman" w:hAnsi="Consolas" w:cs="Times New Roman"/>
-          <w:sz w:val="20"/>
-          <w:szCs w:val="20"/>
-        </w:rPr>
-        <w:t>(</w:t>
-      </w:r>
-      <w:proofErr w:type="spellStart"/>
-      <w:r>
-        <w:rPr>
-          <w:rFonts w:ascii="Consolas" w:eastAsia="Times New Roman" w:hAnsi="Consolas" w:cs="Times New Roman"/>
-          <w:sz w:val="20"/>
-          <w:szCs w:val="20"/>
-        </w:rPr>
-        <w:t>df</w:t>
-      </w:r>
-      <w:proofErr w:type="spellEnd"/>
-      <w:r>
-        <w:rPr>
-          <w:rFonts w:ascii="Consolas" w:eastAsia="Times New Roman" w:hAnsi="Consolas" w:cs="Times New Roman"/>
-          <w:sz w:val="20"/>
-          <w:szCs w:val="20"/>
-        </w:rPr>
-        <w:t xml:space="preserve">, </w:t>
-      </w:r>
-      <w:proofErr w:type="spellStart"/>
-      <w:r>
-        <w:rPr>
-          <w:rFonts w:ascii="Consolas" w:eastAsia="Times New Roman" w:hAnsi="Consolas" w:cs="Times New Roman"/>
-          <w:sz w:val="20"/>
-          <w:szCs w:val="20"/>
-        </w:rPr>
-        <w:t>aes</w:t>
-      </w:r>
-      <w:proofErr w:type="spellEnd"/>
-      <w:r>
-        <w:rPr>
-          <w:rFonts w:ascii="Consolas" w:eastAsia="Times New Roman" w:hAnsi="Consolas" w:cs="Times New Roman"/>
-          <w:sz w:val="20"/>
-          <w:szCs w:val="20"/>
-        </w:rPr>
-        <w:t xml:space="preserve">(x = </w:t>
-      </w:r>
-      <w:proofErr w:type="spellStart"/>
-      <w:r>
-        <w:rPr>
-          <w:rFonts w:ascii="Consolas" w:eastAsia="Times New Roman" w:hAnsi="Consolas" w:cs="Times New Roman"/>
-          <w:sz w:val="20"/>
-          <w:szCs w:val="20"/>
-        </w:rPr>
-        <w:t>studyweek</w:t>
-      </w:r>
-      <w:proofErr w:type="spellEnd"/>
-      <w:r>
-        <w:rPr>
-          <w:rFonts w:ascii="Consolas" w:eastAsia="Times New Roman" w:hAnsi="Consolas" w:cs="Times New Roman"/>
-          <w:sz w:val="20"/>
-          <w:szCs w:val="20"/>
-        </w:rPr>
-        <w:t xml:space="preserve">, y = </w:t>
-      </w:r>
-      <w:proofErr w:type="spellStart"/>
-      <w:r>
-        <w:rPr>
-          <w:rFonts w:ascii="Consolas" w:eastAsia="Times New Roman" w:hAnsi="Consolas" w:cs="Times New Roman"/>
-          <w:sz w:val="20"/>
-          <w:szCs w:val="20"/>
-        </w:rPr>
-        <w:t>gpa</w:t>
-      </w:r>
-      <w:proofErr w:type="spellEnd"/>
-      <w:r>
-        <w:rPr>
-          <w:rFonts w:ascii="Consolas" w:eastAsia="Times New Roman" w:hAnsi="Consolas" w:cs="Times New Roman"/>
-          <w:sz w:val="20"/>
-          <w:szCs w:val="20"/>
-        </w:rPr>
-        <w:t>)) +</w:t>
-      </w:r>
-      <w:r>
-        <w:rPr>
-          <w:rFonts w:ascii="Consolas" w:eastAsia="Times New Roman" w:hAnsi="Consolas" w:cs="Times New Roman"/>
-          <w:sz w:val="20"/>
-          <w:szCs w:val="20"/>
-        </w:rPr>
-        <w:br/>
-        <w:t>  </w:t>
-      </w:r>
-      <w:proofErr w:type="spellStart"/>
-      <w:r>
-        <w:rPr>
-          <w:rFonts w:ascii="Consolas" w:eastAsia="Times New Roman" w:hAnsi="Consolas" w:cs="Times New Roman"/>
-          <w:sz w:val="20"/>
-          <w:szCs w:val="20"/>
-        </w:rPr>
-        <w:t>geom_point</w:t>
-      </w:r>
-      <w:proofErr w:type="spellEnd"/>
-      <w:r>
-        <w:rPr>
-          <w:rFonts w:ascii="Consolas" w:eastAsia="Times New Roman" w:hAnsi="Consolas" w:cs="Times New Roman"/>
-          <w:sz w:val="20"/>
-          <w:szCs w:val="20"/>
-        </w:rPr>
-        <w:t>(alpha = 0.7, size = 2) +</w:t>
-      </w:r>
-      <w:r>
-        <w:rPr>
-          <w:rFonts w:ascii="Consolas" w:eastAsia="Times New Roman" w:hAnsi="Consolas" w:cs="Times New Roman"/>
-          <w:sz w:val="20"/>
-          <w:szCs w:val="20"/>
-        </w:rPr>
-        <w:br/>
-        <w:t>  </w:t>
-      </w:r>
-      <w:proofErr w:type="spellStart"/>
-      <w:r>
-        <w:rPr>
-          <w:rFonts w:ascii="Consolas" w:eastAsia="Times New Roman" w:hAnsi="Consolas" w:cs="Times New Roman"/>
-          <w:sz w:val="20"/>
-          <w:szCs w:val="20"/>
-        </w:rPr>
-        <w:t>geom_smooth</w:t>
-      </w:r>
-      <w:proofErr w:type="spellEnd"/>
-      <w:r>
-        <w:rPr>
-          <w:rFonts w:ascii="Consolas" w:eastAsia="Times New Roman" w:hAnsi="Consolas" w:cs="Times New Roman"/>
-          <w:sz w:val="20"/>
-          <w:szCs w:val="20"/>
-        </w:rPr>
-        <w:t>(method = "</w:t>
-      </w:r>
-      <w:proofErr w:type="spellStart"/>
-      <w:r>
-        <w:rPr>
-          <w:rFonts w:ascii="Consolas" w:eastAsia="Times New Roman" w:hAnsi="Consolas" w:cs="Times New Roman"/>
-          <w:sz w:val="20"/>
-          <w:szCs w:val="20"/>
-        </w:rPr>
-        <w:t>lm</w:t>
-      </w:r>
-      <w:proofErr w:type="spellEnd"/>
-      <w:r>
-        <w:rPr>
-          <w:rFonts w:ascii="Consolas" w:eastAsia="Times New Roman" w:hAnsi="Consolas" w:cs="Times New Roman"/>
-          <w:sz w:val="20"/>
-          <w:szCs w:val="20"/>
-        </w:rPr>
-        <w:t xml:space="preserve">", se = FALSE, </w:t>
-      </w:r>
-      <w:proofErr w:type="spellStart"/>
-      <w:r>
-        <w:rPr>
-          <w:rFonts w:ascii="Consolas" w:eastAsia="Times New Roman" w:hAnsi="Consolas" w:cs="Times New Roman"/>
-          <w:sz w:val="20"/>
-          <w:szCs w:val="20"/>
-        </w:rPr>
-        <w:t>color</w:t>
-      </w:r>
-      <w:proofErr w:type="spellEnd"/>
-      <w:r>
-        <w:rPr>
-          <w:rFonts w:ascii="Consolas" w:eastAsia="Times New Roman" w:hAnsi="Consolas" w:cs="Times New Roman"/>
-          <w:sz w:val="20"/>
-          <w:szCs w:val="20"/>
-        </w:rPr>
-        <w:t xml:space="preserve"> = "blue") +</w:t>
+        <w:t>p_scatter &lt;- ggplot(df, aes(x = studyweek, y = gpa)) +</w:t>
+      </w:r>
+      <w:r>
+        <w:rPr>
+          <w:rFonts w:ascii="Consolas" w:eastAsia="Times New Roman" w:hAnsi="Consolas" w:cs="Times New Roman"/>
+          <w:sz w:val="20"/>
+          <w:szCs w:val="20"/>
+        </w:rPr>
+        <w:br/>
+        <w:t>  geom_point(alpha = 0.7, size = 2) +</w:t>
+      </w:r>
+      <w:r>
+        <w:rPr>
+          <w:rFonts w:ascii="Consolas" w:eastAsia="Times New Roman" w:hAnsi="Consolas" w:cs="Times New Roman"/>
+          <w:sz w:val="20"/>
+          <w:szCs w:val="20"/>
+        </w:rPr>
+        <w:br/>
+        <w:t>  geom_smooth(method = "lm", se = FALSE, color = "blue") +</w:t>
       </w:r>
       <w:r>
         <w:rPr>
@@ -7101,140 +4827,33 @@
           <w:szCs w:val="20"/>
         </w:rPr>
         <w:br/>
-        <w:t>  </w:t>
-      </w:r>
-      <w:proofErr w:type="spellStart"/>
-      <w:r>
-        <w:rPr>
-          <w:rFonts w:ascii="Consolas" w:eastAsia="Times New Roman" w:hAnsi="Consolas" w:cs="Times New Roman"/>
-          <w:sz w:val="20"/>
-          <w:szCs w:val="20"/>
-        </w:rPr>
-        <w:t>theme_minimal</w:t>
-      </w:r>
-      <w:proofErr w:type="spellEnd"/>
-      <w:r>
-        <w:rPr>
-          <w:rFonts w:ascii="Consolas" w:eastAsia="Times New Roman" w:hAnsi="Consolas" w:cs="Times New Roman"/>
-          <w:sz w:val="20"/>
-          <w:szCs w:val="20"/>
-        </w:rPr>
-        <w:t>(</w:t>
-      </w:r>
-      <w:proofErr w:type="spellStart"/>
-      <w:r>
-        <w:rPr>
-          <w:rFonts w:ascii="Consolas" w:eastAsia="Times New Roman" w:hAnsi="Consolas" w:cs="Times New Roman"/>
-          <w:sz w:val="20"/>
-          <w:szCs w:val="20"/>
-        </w:rPr>
-        <w:t>base_size</w:t>
-      </w:r>
-      <w:proofErr w:type="spellEnd"/>
-      <w:r>
-        <w:rPr>
-          <w:rFonts w:ascii="Consolas" w:eastAsia="Times New Roman" w:hAnsi="Consolas" w:cs="Times New Roman"/>
-          <w:sz w:val="20"/>
-          <w:szCs w:val="20"/>
-        </w:rPr>
-        <w:t xml:space="preserve"> = 14)</w:t>
-      </w:r>
-      <w:r>
-        <w:rPr>
-          <w:rFonts w:ascii="Consolas" w:eastAsia="Times New Roman" w:hAnsi="Consolas" w:cs="Times New Roman"/>
-          <w:sz w:val="20"/>
-          <w:szCs w:val="20"/>
-        </w:rPr>
-        <w:br/>
-      </w:r>
-      <w:r>
-        <w:rPr>
-          <w:rFonts w:ascii="Consolas" w:eastAsia="Times New Roman" w:hAnsi="Consolas" w:cs="Times New Roman"/>
-          <w:sz w:val="20"/>
-          <w:szCs w:val="20"/>
-        </w:rPr>
-        <w:br/>
-      </w:r>
-      <w:proofErr w:type="spellStart"/>
-      <w:r>
-        <w:rPr>
-          <w:rFonts w:ascii="Consolas" w:eastAsia="Times New Roman" w:hAnsi="Consolas" w:cs="Times New Roman"/>
-          <w:sz w:val="20"/>
-          <w:szCs w:val="20"/>
-        </w:rPr>
-        <w:t>ggsave</w:t>
-      </w:r>
-      <w:proofErr w:type="spellEnd"/>
-      <w:r>
-        <w:rPr>
-          <w:rFonts w:ascii="Consolas" w:eastAsia="Times New Roman" w:hAnsi="Consolas" w:cs="Times New Roman"/>
-          <w:sz w:val="20"/>
-          <w:szCs w:val="20"/>
-        </w:rPr>
-        <w:t xml:space="preserve">(filename = </w:t>
-      </w:r>
-      <w:proofErr w:type="spellStart"/>
-      <w:r>
-        <w:rPr>
-          <w:rFonts w:ascii="Consolas" w:eastAsia="Times New Roman" w:hAnsi="Consolas" w:cs="Times New Roman"/>
-          <w:sz w:val="20"/>
-          <w:szCs w:val="20"/>
-        </w:rPr>
-        <w:t>file.path</w:t>
-      </w:r>
-      <w:proofErr w:type="spellEnd"/>
-      <w:r>
-        <w:rPr>
-          <w:rFonts w:ascii="Consolas" w:eastAsia="Times New Roman" w:hAnsi="Consolas" w:cs="Times New Roman"/>
-          <w:sz w:val="20"/>
-          <w:szCs w:val="20"/>
-        </w:rPr>
-        <w:t>(</w:t>
-      </w:r>
-      <w:proofErr w:type="spellStart"/>
-      <w:r>
-        <w:rPr>
-          <w:rFonts w:ascii="Consolas" w:eastAsia="Times New Roman" w:hAnsi="Consolas" w:cs="Times New Roman"/>
-          <w:sz w:val="20"/>
-          <w:szCs w:val="20"/>
-        </w:rPr>
-        <w:t>out_plot_dir</w:t>
-      </w:r>
-      <w:proofErr w:type="spellEnd"/>
-      <w:r>
-        <w:rPr>
-          <w:rFonts w:ascii="Consolas" w:eastAsia="Times New Roman" w:hAnsi="Consolas" w:cs="Times New Roman"/>
-          <w:sz w:val="20"/>
-          <w:szCs w:val="20"/>
-        </w:rPr>
-        <w:t>, "scatter_gpa_study.png"),</w:t>
-      </w:r>
-      <w:r>
-        <w:rPr>
-          <w:rFonts w:ascii="Consolas" w:eastAsia="Times New Roman" w:hAnsi="Consolas" w:cs="Times New Roman"/>
-          <w:sz w:val="20"/>
-          <w:szCs w:val="20"/>
-        </w:rPr>
-        <w:br/>
-        <w:t xml:space="preserve">       plot = </w:t>
-      </w:r>
-      <w:proofErr w:type="spellStart"/>
-      <w:r>
-        <w:rPr>
-          <w:rFonts w:ascii="Consolas" w:eastAsia="Times New Roman" w:hAnsi="Consolas" w:cs="Times New Roman"/>
-          <w:sz w:val="20"/>
-          <w:szCs w:val="20"/>
-        </w:rPr>
-        <w:t>p_scatter</w:t>
-      </w:r>
-      <w:proofErr w:type="spellEnd"/>
-      <w:r>
-        <w:rPr>
-          <w:rFonts w:ascii="Consolas" w:eastAsia="Times New Roman" w:hAnsi="Consolas" w:cs="Times New Roman"/>
-          <w:sz w:val="20"/>
-          <w:szCs w:val="20"/>
-        </w:rPr>
-        <w:t>, width = 7, height = 5, dpi = 300)</w:t>
+        <w:t>  theme_minimal(base_size = 14)</w:t>
+      </w:r>
+      <w:r>
+        <w:rPr>
+          <w:rFonts w:ascii="Consolas" w:eastAsia="Times New Roman" w:hAnsi="Consolas" w:cs="Times New Roman"/>
+          <w:sz w:val="20"/>
+          <w:szCs w:val="20"/>
+        </w:rPr>
+        <w:br/>
+      </w:r>
+      <w:r>
+        <w:rPr>
+          <w:rFonts w:ascii="Consolas" w:eastAsia="Times New Roman" w:hAnsi="Consolas" w:cs="Times New Roman"/>
+          <w:sz w:val="20"/>
+          <w:szCs w:val="20"/>
+        </w:rPr>
+        <w:br/>
+        <w:t>ggsave(filename = file.path(out_plot_dir, "scatter_gpa_study.png"),</w:t>
+      </w:r>
+      <w:r>
+        <w:rPr>
+          <w:rFonts w:ascii="Consolas" w:eastAsia="Times New Roman" w:hAnsi="Consolas" w:cs="Times New Roman"/>
+          <w:sz w:val="20"/>
+          <w:szCs w:val="20"/>
+        </w:rPr>
+        <w:br/>
+        <w:t>       plot = p_scatter, width = 7, height = 5, dpi = 300)</w:t>
       </w:r>
       <w:r>
         <w:rPr>
@@ -7260,114 +4879,33 @@
           <w:szCs w:val="20"/>
         </w:rPr>
         <w:br/>
-      </w:r>
-      <w:proofErr w:type="spellStart"/>
-      <w:r>
-        <w:rPr>
-          <w:rFonts w:ascii="Consolas" w:eastAsia="Times New Roman" w:hAnsi="Consolas" w:cs="Times New Roman"/>
-          <w:sz w:val="20"/>
-          <w:szCs w:val="20"/>
-        </w:rPr>
-        <w:t>shapiro_p</w:t>
-      </w:r>
-      <w:proofErr w:type="spellEnd"/>
-      <w:r>
-        <w:rPr>
-          <w:rFonts w:ascii="Consolas" w:eastAsia="Times New Roman" w:hAnsi="Consolas" w:cs="Times New Roman"/>
-          <w:sz w:val="20"/>
-          <w:szCs w:val="20"/>
-        </w:rPr>
-        <w:t xml:space="preserve"> &lt;- </w:t>
-      </w:r>
-      <w:proofErr w:type="spellStart"/>
-      <w:r>
-        <w:rPr>
-          <w:rFonts w:ascii="Consolas" w:eastAsia="Times New Roman" w:hAnsi="Consolas" w:cs="Times New Roman"/>
-          <w:sz w:val="20"/>
-          <w:szCs w:val="20"/>
-        </w:rPr>
-        <w:t>shapiro_res$p.value</w:t>
-      </w:r>
-      <w:proofErr w:type="spellEnd"/>
-      <w:r>
-        <w:rPr>
-          <w:rFonts w:ascii="Consolas" w:eastAsia="Times New Roman" w:hAnsi="Consolas" w:cs="Times New Roman"/>
-          <w:sz w:val="20"/>
-          <w:szCs w:val="20"/>
-        </w:rPr>
-        <w:br/>
-      </w:r>
-      <w:r>
-        <w:rPr>
-          <w:rFonts w:ascii="Consolas" w:eastAsia="Times New Roman" w:hAnsi="Consolas" w:cs="Times New Roman"/>
-          <w:sz w:val="20"/>
-          <w:szCs w:val="20"/>
-        </w:rPr>
-        <w:br/>
-        <w:t>if(</w:t>
-      </w:r>
-      <w:proofErr w:type="spellStart"/>
-      <w:r>
-        <w:rPr>
-          <w:rFonts w:ascii="Consolas" w:eastAsia="Times New Roman" w:hAnsi="Consolas" w:cs="Times New Roman"/>
-          <w:sz w:val="20"/>
-          <w:szCs w:val="20"/>
-        </w:rPr>
-        <w:t>shapiro_p</w:t>
-      </w:r>
-      <w:proofErr w:type="spellEnd"/>
-      <w:r>
-        <w:rPr>
-          <w:rFonts w:ascii="Consolas" w:eastAsia="Times New Roman" w:hAnsi="Consolas" w:cs="Times New Roman"/>
-          <w:sz w:val="20"/>
-          <w:szCs w:val="20"/>
-        </w:rPr>
-        <w:t xml:space="preserve"> &gt; 0.05) {</w:t>
-      </w:r>
-      <w:r>
-        <w:rPr>
-          <w:rFonts w:ascii="Consolas" w:eastAsia="Times New Roman" w:hAnsi="Consolas" w:cs="Times New Roman"/>
-          <w:sz w:val="20"/>
-          <w:szCs w:val="20"/>
-        </w:rPr>
-        <w:br/>
-        <w:t>  </w:t>
-      </w:r>
-      <w:proofErr w:type="spellStart"/>
-      <w:r>
-        <w:rPr>
-          <w:rFonts w:ascii="Consolas" w:eastAsia="Times New Roman" w:hAnsi="Consolas" w:cs="Times New Roman"/>
-          <w:sz w:val="20"/>
-          <w:szCs w:val="20"/>
-        </w:rPr>
-        <w:t>corr_method</w:t>
-      </w:r>
-      <w:proofErr w:type="spellEnd"/>
-      <w:r>
-        <w:rPr>
-          <w:rFonts w:ascii="Consolas" w:eastAsia="Times New Roman" w:hAnsi="Consolas" w:cs="Times New Roman"/>
-          <w:sz w:val="20"/>
-          <w:szCs w:val="20"/>
-        </w:rPr>
-        <w:t xml:space="preserve"> &lt;- "</w:t>
-      </w:r>
-      <w:proofErr w:type="spellStart"/>
-      <w:r>
-        <w:rPr>
-          <w:rFonts w:ascii="Consolas" w:eastAsia="Times New Roman" w:hAnsi="Consolas" w:cs="Times New Roman"/>
-          <w:sz w:val="20"/>
-          <w:szCs w:val="20"/>
-        </w:rPr>
-        <w:t>pearson</w:t>
-      </w:r>
-      <w:proofErr w:type="spellEnd"/>
-      <w:r>
-        <w:rPr>
-          <w:rFonts w:ascii="Consolas" w:eastAsia="Times New Roman" w:hAnsi="Consolas" w:cs="Times New Roman"/>
-          <w:sz w:val="20"/>
-          <w:szCs w:val="20"/>
-        </w:rPr>
-        <w:t>"</w:t>
+        <w:t>shapiro_p &lt;- shapiro_res$p.value</w:t>
+      </w:r>
+      <w:r>
+        <w:rPr>
+          <w:rFonts w:ascii="Consolas" w:eastAsia="Times New Roman" w:hAnsi="Consolas" w:cs="Times New Roman"/>
+          <w:sz w:val="20"/>
+          <w:szCs w:val="20"/>
+        </w:rPr>
+        <w:br/>
+      </w:r>
+      <w:r>
+        <w:rPr>
+          <w:rFonts w:ascii="Consolas" w:eastAsia="Times New Roman" w:hAnsi="Consolas" w:cs="Times New Roman"/>
+          <w:sz w:val="20"/>
+          <w:szCs w:val="20"/>
+        </w:rPr>
+        <w:br/>
+        <w:t>if(shapiro_p &gt; 0.05) {</w:t>
+      </w:r>
+      <w:r>
+        <w:rPr>
+          <w:rFonts w:ascii="Consolas" w:eastAsia="Times New Roman" w:hAnsi="Consolas" w:cs="Times New Roman"/>
+          <w:sz w:val="20"/>
+          <w:szCs w:val="20"/>
+        </w:rPr>
+        <w:br/>
+        <w:t>  corr_method &lt;- "pearson"</w:t>
       </w:r>
       <w:r>
         <w:rPr>
@@ -7393,25 +4931,7 @@
           <w:szCs w:val="20"/>
         </w:rPr>
         <w:br/>
-        <w:t>  </w:t>
-      </w:r>
-      <w:proofErr w:type="spellStart"/>
-      <w:r>
-        <w:rPr>
-          <w:rFonts w:ascii="Consolas" w:eastAsia="Times New Roman" w:hAnsi="Consolas" w:cs="Times New Roman"/>
-          <w:sz w:val="20"/>
-          <w:szCs w:val="20"/>
-        </w:rPr>
-        <w:t>corr_method</w:t>
-      </w:r>
-      <w:proofErr w:type="spellEnd"/>
-      <w:r>
-        <w:rPr>
-          <w:rFonts w:ascii="Consolas" w:eastAsia="Times New Roman" w:hAnsi="Consolas" w:cs="Times New Roman"/>
-          <w:sz w:val="20"/>
-          <w:szCs w:val="20"/>
-        </w:rPr>
-        <w:t xml:space="preserve"> &lt;- "spearman"</w:t>
+        <w:t>  corr_method &lt;- "spearman"</w:t>
       </w:r>
       <w:r>
         <w:rPr>
@@ -7437,256 +4957,34 @@
           <w:szCs w:val="20"/>
         </w:rPr>
         <w:br/>
-      </w:r>
-      <w:proofErr w:type="spellStart"/>
-      <w:r>
-        <w:rPr>
-          <w:rFonts w:ascii="Consolas" w:eastAsia="Times New Roman" w:hAnsi="Consolas" w:cs="Times New Roman"/>
-          <w:sz w:val="20"/>
-          <w:szCs w:val="20"/>
-        </w:rPr>
-        <w:t>corr_test</w:t>
-      </w:r>
-      <w:proofErr w:type="spellEnd"/>
-      <w:r>
-        <w:rPr>
-          <w:rFonts w:ascii="Consolas" w:eastAsia="Times New Roman" w:hAnsi="Consolas" w:cs="Times New Roman"/>
-          <w:sz w:val="20"/>
-          <w:szCs w:val="20"/>
-        </w:rPr>
-        <w:t xml:space="preserve"> &lt;- </w:t>
-      </w:r>
-      <w:proofErr w:type="spellStart"/>
-      <w:r>
-        <w:rPr>
-          <w:rFonts w:ascii="Consolas" w:eastAsia="Times New Roman" w:hAnsi="Consolas" w:cs="Times New Roman"/>
-          <w:sz w:val="20"/>
-          <w:szCs w:val="20"/>
-        </w:rPr>
-        <w:t>cor.test</w:t>
-      </w:r>
-      <w:proofErr w:type="spellEnd"/>
-      <w:r>
-        <w:rPr>
-          <w:rFonts w:ascii="Consolas" w:eastAsia="Times New Roman" w:hAnsi="Consolas" w:cs="Times New Roman"/>
-          <w:sz w:val="20"/>
-          <w:szCs w:val="20"/>
-        </w:rPr>
-        <w:t>(</w:t>
-      </w:r>
-      <w:proofErr w:type="spellStart"/>
-      <w:r>
-        <w:rPr>
-          <w:rFonts w:ascii="Consolas" w:eastAsia="Times New Roman" w:hAnsi="Consolas" w:cs="Times New Roman"/>
-          <w:sz w:val="20"/>
-          <w:szCs w:val="20"/>
-        </w:rPr>
-        <w:t>df$studyweek</w:t>
-      </w:r>
-      <w:proofErr w:type="spellEnd"/>
-      <w:r>
-        <w:rPr>
-          <w:rFonts w:ascii="Consolas" w:eastAsia="Times New Roman" w:hAnsi="Consolas" w:cs="Times New Roman"/>
-          <w:sz w:val="20"/>
-          <w:szCs w:val="20"/>
-        </w:rPr>
-        <w:t xml:space="preserve">, </w:t>
-      </w:r>
-      <w:proofErr w:type="spellStart"/>
-      <w:r>
-        <w:rPr>
-          <w:rFonts w:ascii="Consolas" w:eastAsia="Times New Roman" w:hAnsi="Consolas" w:cs="Times New Roman"/>
-          <w:sz w:val="20"/>
-          <w:szCs w:val="20"/>
-        </w:rPr>
-        <w:t>df$gpa</w:t>
-      </w:r>
-      <w:proofErr w:type="spellEnd"/>
-      <w:r>
-        <w:rPr>
-          <w:rFonts w:ascii="Consolas" w:eastAsia="Times New Roman" w:hAnsi="Consolas" w:cs="Times New Roman"/>
-          <w:sz w:val="20"/>
-          <w:szCs w:val="20"/>
-        </w:rPr>
-        <w:t xml:space="preserve">, method = </w:t>
-      </w:r>
-      <w:proofErr w:type="spellStart"/>
-      <w:r>
-        <w:rPr>
-          <w:rFonts w:ascii="Consolas" w:eastAsia="Times New Roman" w:hAnsi="Consolas" w:cs="Times New Roman"/>
-          <w:sz w:val="20"/>
-          <w:szCs w:val="20"/>
-        </w:rPr>
-        <w:t>corr_method</w:t>
-      </w:r>
-      <w:proofErr w:type="spellEnd"/>
-      <w:r>
-        <w:rPr>
-          <w:rFonts w:ascii="Consolas" w:eastAsia="Times New Roman" w:hAnsi="Consolas" w:cs="Times New Roman"/>
-          <w:sz w:val="20"/>
-          <w:szCs w:val="20"/>
-        </w:rPr>
-        <w:t>)</w:t>
-      </w:r>
-      <w:r>
-        <w:rPr>
-          <w:rFonts w:ascii="Consolas" w:eastAsia="Times New Roman" w:hAnsi="Consolas" w:cs="Times New Roman"/>
-          <w:sz w:val="20"/>
-          <w:szCs w:val="20"/>
-        </w:rPr>
-        <w:br/>
-      </w:r>
-      <w:proofErr w:type="spellStart"/>
-      <w:r>
-        <w:rPr>
-          <w:rFonts w:ascii="Consolas" w:eastAsia="Times New Roman" w:hAnsi="Consolas" w:cs="Times New Roman"/>
-          <w:sz w:val="20"/>
-          <w:szCs w:val="20"/>
-        </w:rPr>
-        <w:t>corr_tidy</w:t>
-      </w:r>
-      <w:proofErr w:type="spellEnd"/>
-      <w:r>
-        <w:rPr>
-          <w:rFonts w:ascii="Consolas" w:eastAsia="Times New Roman" w:hAnsi="Consolas" w:cs="Times New Roman"/>
-          <w:sz w:val="20"/>
-          <w:szCs w:val="20"/>
-        </w:rPr>
-        <w:t xml:space="preserve"> &lt;- broom::tidy(</w:t>
-      </w:r>
-      <w:proofErr w:type="spellStart"/>
-      <w:r>
-        <w:rPr>
-          <w:rFonts w:ascii="Consolas" w:eastAsia="Times New Roman" w:hAnsi="Consolas" w:cs="Times New Roman"/>
-          <w:sz w:val="20"/>
-          <w:szCs w:val="20"/>
-        </w:rPr>
-        <w:t>corr_test</w:t>
-      </w:r>
-      <w:proofErr w:type="spellEnd"/>
-      <w:r>
-        <w:rPr>
-          <w:rFonts w:ascii="Consolas" w:eastAsia="Times New Roman" w:hAnsi="Consolas" w:cs="Times New Roman"/>
-          <w:sz w:val="20"/>
-          <w:szCs w:val="20"/>
-        </w:rPr>
-        <w:t>)</w:t>
-      </w:r>
-      <w:r>
-        <w:rPr>
-          <w:rFonts w:ascii="Consolas" w:eastAsia="Times New Roman" w:hAnsi="Consolas" w:cs="Times New Roman"/>
-          <w:sz w:val="20"/>
-          <w:szCs w:val="20"/>
-        </w:rPr>
-        <w:br/>
-      </w:r>
-      <w:proofErr w:type="spellStart"/>
-      <w:r>
-        <w:rPr>
-          <w:rFonts w:ascii="Consolas" w:eastAsia="Times New Roman" w:hAnsi="Consolas" w:cs="Times New Roman"/>
-          <w:sz w:val="20"/>
-          <w:szCs w:val="20"/>
-        </w:rPr>
-        <w:t>corr_tidy$method</w:t>
-      </w:r>
-      <w:proofErr w:type="spellEnd"/>
-      <w:r>
-        <w:rPr>
-          <w:rFonts w:ascii="Consolas" w:eastAsia="Times New Roman" w:hAnsi="Consolas" w:cs="Times New Roman"/>
-          <w:sz w:val="20"/>
-          <w:szCs w:val="20"/>
-        </w:rPr>
-        <w:t xml:space="preserve"> &lt;- </w:t>
-      </w:r>
-      <w:proofErr w:type="spellStart"/>
-      <w:r>
-        <w:rPr>
-          <w:rFonts w:ascii="Consolas" w:eastAsia="Times New Roman" w:hAnsi="Consolas" w:cs="Times New Roman"/>
-          <w:sz w:val="20"/>
-          <w:szCs w:val="20"/>
-        </w:rPr>
-        <w:t>corr_method</w:t>
-      </w:r>
-      <w:proofErr w:type="spellEnd"/>
-      <w:r>
-        <w:rPr>
-          <w:rFonts w:ascii="Consolas" w:eastAsia="Times New Roman" w:hAnsi="Consolas" w:cs="Times New Roman"/>
-          <w:sz w:val="20"/>
-          <w:szCs w:val="20"/>
-        </w:rPr>
-        <w:br/>
-      </w:r>
-      <w:proofErr w:type="spellStart"/>
-      <w:r>
-        <w:rPr>
-          <w:rFonts w:ascii="Consolas" w:eastAsia="Times New Roman" w:hAnsi="Consolas" w:cs="Times New Roman"/>
-          <w:sz w:val="20"/>
-          <w:szCs w:val="20"/>
-        </w:rPr>
-        <w:t>write_csv</w:t>
-      </w:r>
-      <w:proofErr w:type="spellEnd"/>
-      <w:r>
-        <w:rPr>
-          <w:rFonts w:ascii="Consolas" w:eastAsia="Times New Roman" w:hAnsi="Consolas" w:cs="Times New Roman"/>
-          <w:sz w:val="20"/>
-          <w:szCs w:val="20"/>
-        </w:rPr>
-        <w:t>(</w:t>
-      </w:r>
-      <w:proofErr w:type="spellStart"/>
-      <w:r>
-        <w:rPr>
-          <w:rFonts w:ascii="Consolas" w:eastAsia="Times New Roman" w:hAnsi="Consolas" w:cs="Times New Roman"/>
-          <w:sz w:val="20"/>
-          <w:szCs w:val="20"/>
-        </w:rPr>
-        <w:t>corr_tidy</w:t>
-      </w:r>
-      <w:proofErr w:type="spellEnd"/>
-      <w:r>
-        <w:rPr>
-          <w:rFonts w:ascii="Consolas" w:eastAsia="Times New Roman" w:hAnsi="Consolas" w:cs="Times New Roman"/>
-          <w:sz w:val="20"/>
-          <w:szCs w:val="20"/>
-        </w:rPr>
-        <w:t xml:space="preserve">, </w:t>
-      </w:r>
-      <w:proofErr w:type="spellStart"/>
-      <w:r>
-        <w:rPr>
-          <w:rFonts w:ascii="Consolas" w:eastAsia="Times New Roman" w:hAnsi="Consolas" w:cs="Times New Roman"/>
-          <w:sz w:val="20"/>
-          <w:szCs w:val="20"/>
-        </w:rPr>
-        <w:t>file.path</w:t>
-      </w:r>
-      <w:proofErr w:type="spellEnd"/>
-      <w:r>
-        <w:rPr>
-          <w:rFonts w:ascii="Consolas" w:eastAsia="Times New Roman" w:hAnsi="Consolas" w:cs="Times New Roman"/>
-          <w:sz w:val="20"/>
-          <w:szCs w:val="20"/>
-        </w:rPr>
-        <w:t>(</w:t>
-      </w:r>
-      <w:proofErr w:type="spellStart"/>
-      <w:r>
-        <w:rPr>
-          <w:rFonts w:ascii="Consolas" w:eastAsia="Times New Roman" w:hAnsi="Consolas" w:cs="Times New Roman"/>
-          <w:sz w:val="20"/>
-          <w:szCs w:val="20"/>
-        </w:rPr>
-        <w:t>out_data_dir</w:t>
-      </w:r>
-      <w:proofErr w:type="spellEnd"/>
-      <w:r>
-        <w:rPr>
-          <w:rFonts w:ascii="Consolas" w:eastAsia="Times New Roman" w:hAnsi="Consolas" w:cs="Times New Roman"/>
-          <w:sz w:val="20"/>
-          <w:szCs w:val="20"/>
-        </w:rPr>
-        <w:t>, "correlation_test_result.csv"))</w:t>
+        <w:t>corr_test &lt;- cor.test(df$studyweek, df$gpa, method = corr_method)</w:t>
+      </w:r>
+      <w:r>
+        <w:rPr>
+          <w:rFonts w:ascii="Consolas" w:eastAsia="Times New Roman" w:hAnsi="Consolas" w:cs="Times New Roman"/>
+          <w:sz w:val="20"/>
+          <w:szCs w:val="20"/>
+        </w:rPr>
+        <w:br/>
+        <w:t>corr_tidy &lt;- broom::tidy(corr_test)</w:t>
+      </w:r>
+      <w:r>
+        <w:rPr>
+          <w:rFonts w:ascii="Consolas" w:eastAsia="Times New Roman" w:hAnsi="Consolas" w:cs="Times New Roman"/>
+          <w:sz w:val="20"/>
+          <w:szCs w:val="20"/>
+        </w:rPr>
+        <w:br/>
+        <w:t>corr_tidy$method &lt;- corr_method</w:t>
+      </w:r>
+      <w:r>
+        <w:rPr>
+          <w:rFonts w:ascii="Consolas" w:eastAsia="Times New Roman" w:hAnsi="Consolas" w:cs="Times New Roman"/>
+          <w:sz w:val="20"/>
+          <w:szCs w:val="20"/>
+        </w:rPr>
+        <w:br/>
+        <w:t>write_csv(corr_tidy, file.path(out_data_dir, "correlation_test_result.csv"))</w:t>
       </w:r>
       <w:r>
         <w:rPr>
@@ -7721,403 +5019,79 @@
           <w:szCs w:val="20"/>
         </w:rPr>
         <w:br/>
-        <w:t xml:space="preserve">cat("Sample size (n):", </w:t>
-      </w:r>
-      <w:proofErr w:type="spellStart"/>
-      <w:r>
-        <w:rPr>
-          <w:rFonts w:ascii="Consolas" w:eastAsia="Times New Roman" w:hAnsi="Consolas" w:cs="Times New Roman"/>
-          <w:sz w:val="20"/>
-          <w:szCs w:val="20"/>
-        </w:rPr>
-        <w:t>summary_stats$n</w:t>
-      </w:r>
-      <w:proofErr w:type="spellEnd"/>
-      <w:r>
-        <w:rPr>
-          <w:rFonts w:ascii="Consolas" w:eastAsia="Times New Roman" w:hAnsi="Consolas" w:cs="Times New Roman"/>
-          <w:sz w:val="20"/>
-          <w:szCs w:val="20"/>
-        </w:rPr>
-        <w:t>, "\n")</w:t>
-      </w:r>
-      <w:r>
-        <w:rPr>
-          <w:rFonts w:ascii="Consolas" w:eastAsia="Times New Roman" w:hAnsi="Consolas" w:cs="Times New Roman"/>
-          <w:sz w:val="20"/>
-          <w:szCs w:val="20"/>
-        </w:rPr>
-        <w:br/>
-        <w:t>cat(</w:t>
-      </w:r>
-      <w:proofErr w:type="spellStart"/>
-      <w:r>
-        <w:rPr>
-          <w:rFonts w:ascii="Consolas" w:eastAsia="Times New Roman" w:hAnsi="Consolas" w:cs="Times New Roman"/>
-          <w:sz w:val="20"/>
-          <w:szCs w:val="20"/>
-        </w:rPr>
-        <w:t>sprintf</w:t>
-      </w:r>
-      <w:proofErr w:type="spellEnd"/>
-      <w:r>
-        <w:rPr>
-          <w:rFonts w:ascii="Consolas" w:eastAsia="Times New Roman" w:hAnsi="Consolas" w:cs="Times New Roman"/>
-          <w:sz w:val="20"/>
-          <w:szCs w:val="20"/>
-        </w:rPr>
-        <w:t xml:space="preserve">("GPA mean = %.3f; </w:t>
-      </w:r>
-      <w:proofErr w:type="spellStart"/>
-      <w:r>
-        <w:rPr>
-          <w:rFonts w:ascii="Consolas" w:eastAsia="Times New Roman" w:hAnsi="Consolas" w:cs="Times New Roman"/>
-          <w:sz w:val="20"/>
-          <w:szCs w:val="20"/>
-        </w:rPr>
-        <w:t>sd</w:t>
-      </w:r>
-      <w:proofErr w:type="spellEnd"/>
-      <w:r>
-        <w:rPr>
-          <w:rFonts w:ascii="Consolas" w:eastAsia="Times New Roman" w:hAnsi="Consolas" w:cs="Times New Roman"/>
-          <w:sz w:val="20"/>
-          <w:szCs w:val="20"/>
-        </w:rPr>
-        <w:t xml:space="preserve"> = %.3f; median = %.3f\n",</w:t>
-      </w:r>
-      <w:r>
-        <w:rPr>
-          <w:rFonts w:ascii="Consolas" w:eastAsia="Times New Roman" w:hAnsi="Consolas" w:cs="Times New Roman"/>
-          <w:sz w:val="20"/>
-          <w:szCs w:val="20"/>
-        </w:rPr>
-        <w:br/>
-        <w:t>            </w:t>
-      </w:r>
-      <w:proofErr w:type="spellStart"/>
-      <w:r>
-        <w:rPr>
-          <w:rFonts w:ascii="Consolas" w:eastAsia="Times New Roman" w:hAnsi="Consolas" w:cs="Times New Roman"/>
-          <w:sz w:val="20"/>
-          <w:szCs w:val="20"/>
-        </w:rPr>
-        <w:t>summary_stats$mean_gpa</w:t>
-      </w:r>
-      <w:proofErr w:type="spellEnd"/>
-      <w:r>
-        <w:rPr>
-          <w:rFonts w:ascii="Consolas" w:eastAsia="Times New Roman" w:hAnsi="Consolas" w:cs="Times New Roman"/>
-          <w:sz w:val="20"/>
-          <w:szCs w:val="20"/>
-        </w:rPr>
-        <w:t xml:space="preserve">, </w:t>
-      </w:r>
-      <w:proofErr w:type="spellStart"/>
-      <w:r>
-        <w:rPr>
-          <w:rFonts w:ascii="Consolas" w:eastAsia="Times New Roman" w:hAnsi="Consolas" w:cs="Times New Roman"/>
-          <w:sz w:val="20"/>
-          <w:szCs w:val="20"/>
-        </w:rPr>
-        <w:t>summary_stats$sd_gpa</w:t>
-      </w:r>
-      <w:proofErr w:type="spellEnd"/>
-      <w:r>
-        <w:rPr>
-          <w:rFonts w:ascii="Consolas" w:eastAsia="Times New Roman" w:hAnsi="Consolas" w:cs="Times New Roman"/>
-          <w:sz w:val="20"/>
-          <w:szCs w:val="20"/>
-        </w:rPr>
-        <w:t xml:space="preserve">, </w:t>
-      </w:r>
-      <w:proofErr w:type="spellStart"/>
-      <w:r>
-        <w:rPr>
-          <w:rFonts w:ascii="Consolas" w:eastAsia="Times New Roman" w:hAnsi="Consolas" w:cs="Times New Roman"/>
-          <w:sz w:val="20"/>
-          <w:szCs w:val="20"/>
-        </w:rPr>
-        <w:t>summary_stats$median_gpa</w:t>
-      </w:r>
-      <w:proofErr w:type="spellEnd"/>
-      <w:r>
-        <w:rPr>
-          <w:rFonts w:ascii="Consolas" w:eastAsia="Times New Roman" w:hAnsi="Consolas" w:cs="Times New Roman"/>
-          <w:sz w:val="20"/>
-          <w:szCs w:val="20"/>
-        </w:rPr>
-        <w:t>))</w:t>
-      </w:r>
-      <w:r>
-        <w:rPr>
-          <w:rFonts w:ascii="Consolas" w:eastAsia="Times New Roman" w:hAnsi="Consolas" w:cs="Times New Roman"/>
-          <w:sz w:val="20"/>
-          <w:szCs w:val="20"/>
-        </w:rPr>
-        <w:br/>
-        <w:t>cat(</w:t>
-      </w:r>
-      <w:proofErr w:type="spellStart"/>
-      <w:r>
-        <w:rPr>
-          <w:rFonts w:ascii="Consolas" w:eastAsia="Times New Roman" w:hAnsi="Consolas" w:cs="Times New Roman"/>
-          <w:sz w:val="20"/>
-          <w:szCs w:val="20"/>
-        </w:rPr>
-        <w:t>sprintf</w:t>
-      </w:r>
-      <w:proofErr w:type="spellEnd"/>
-      <w:r>
-        <w:rPr>
-          <w:rFonts w:ascii="Consolas" w:eastAsia="Times New Roman" w:hAnsi="Consolas" w:cs="Times New Roman"/>
-          <w:sz w:val="20"/>
-          <w:szCs w:val="20"/>
-        </w:rPr>
-        <w:t xml:space="preserve">("Shapiro-Wilk W = %.4f, p = %.6f\n", </w:t>
-      </w:r>
-      <w:proofErr w:type="spellStart"/>
-      <w:r>
-        <w:rPr>
-          <w:rFonts w:ascii="Consolas" w:eastAsia="Times New Roman" w:hAnsi="Consolas" w:cs="Times New Roman"/>
-          <w:sz w:val="20"/>
-          <w:szCs w:val="20"/>
-        </w:rPr>
-        <w:t>shapiro_res$statistic</w:t>
-      </w:r>
-      <w:proofErr w:type="spellEnd"/>
-      <w:r>
-        <w:rPr>
-          <w:rFonts w:ascii="Consolas" w:eastAsia="Times New Roman" w:hAnsi="Consolas" w:cs="Times New Roman"/>
-          <w:sz w:val="20"/>
-          <w:szCs w:val="20"/>
-        </w:rPr>
-        <w:t xml:space="preserve">, </w:t>
-      </w:r>
-      <w:proofErr w:type="spellStart"/>
-      <w:r>
-        <w:rPr>
-          <w:rFonts w:ascii="Consolas" w:eastAsia="Times New Roman" w:hAnsi="Consolas" w:cs="Times New Roman"/>
-          <w:sz w:val="20"/>
-          <w:szCs w:val="20"/>
-        </w:rPr>
-        <w:t>shapiro_res$p.value</w:t>
-      </w:r>
-      <w:proofErr w:type="spellEnd"/>
-      <w:r>
-        <w:rPr>
-          <w:rFonts w:ascii="Consolas" w:eastAsia="Times New Roman" w:hAnsi="Consolas" w:cs="Times New Roman"/>
-          <w:sz w:val="20"/>
-          <w:szCs w:val="20"/>
-        </w:rPr>
-        <w:t>))</w:t>
-      </w:r>
-      <w:r>
-        <w:rPr>
-          <w:rFonts w:ascii="Consolas" w:eastAsia="Times New Roman" w:hAnsi="Consolas" w:cs="Times New Roman"/>
-          <w:sz w:val="20"/>
-          <w:szCs w:val="20"/>
-        </w:rPr>
-        <w:br/>
-        <w:t xml:space="preserve">cat("Chosen correlation method:", </w:t>
-      </w:r>
-      <w:proofErr w:type="spellStart"/>
-      <w:r>
-        <w:rPr>
-          <w:rFonts w:ascii="Consolas" w:eastAsia="Times New Roman" w:hAnsi="Consolas" w:cs="Times New Roman"/>
-          <w:sz w:val="20"/>
-          <w:szCs w:val="20"/>
-        </w:rPr>
-        <w:t>corr_method</w:t>
-      </w:r>
-      <w:proofErr w:type="spellEnd"/>
-      <w:r>
-        <w:rPr>
-          <w:rFonts w:ascii="Consolas" w:eastAsia="Times New Roman" w:hAnsi="Consolas" w:cs="Times New Roman"/>
-          <w:sz w:val="20"/>
-          <w:szCs w:val="20"/>
-        </w:rPr>
-        <w:t>, "\n")</w:t>
-      </w:r>
-      <w:r>
-        <w:rPr>
-          <w:rFonts w:ascii="Consolas" w:eastAsia="Times New Roman" w:hAnsi="Consolas" w:cs="Times New Roman"/>
-          <w:sz w:val="20"/>
-          <w:szCs w:val="20"/>
-        </w:rPr>
-        <w:br/>
-        <w:t>cat(</w:t>
-      </w:r>
-      <w:proofErr w:type="spellStart"/>
-      <w:r>
-        <w:rPr>
-          <w:rFonts w:ascii="Consolas" w:eastAsia="Times New Roman" w:hAnsi="Consolas" w:cs="Times New Roman"/>
-          <w:sz w:val="20"/>
-          <w:szCs w:val="20"/>
-        </w:rPr>
-        <w:t>sprintf</w:t>
-      </w:r>
-      <w:proofErr w:type="spellEnd"/>
-      <w:r>
-        <w:rPr>
-          <w:rFonts w:ascii="Consolas" w:eastAsia="Times New Roman" w:hAnsi="Consolas" w:cs="Times New Roman"/>
-          <w:sz w:val="20"/>
-          <w:szCs w:val="20"/>
-        </w:rPr>
-        <w:t xml:space="preserve">("Correlation estimate = %.4f; p = %.6f\n", </w:t>
-      </w:r>
-      <w:proofErr w:type="spellStart"/>
-      <w:r>
-        <w:rPr>
-          <w:rFonts w:ascii="Consolas" w:eastAsia="Times New Roman" w:hAnsi="Consolas" w:cs="Times New Roman"/>
-          <w:sz w:val="20"/>
-          <w:szCs w:val="20"/>
-        </w:rPr>
-        <w:t>corr_test$estimate</w:t>
-      </w:r>
-      <w:proofErr w:type="spellEnd"/>
-      <w:r>
-        <w:rPr>
-          <w:rFonts w:ascii="Consolas" w:eastAsia="Times New Roman" w:hAnsi="Consolas" w:cs="Times New Roman"/>
-          <w:sz w:val="20"/>
-          <w:szCs w:val="20"/>
-        </w:rPr>
-        <w:t xml:space="preserve">, </w:t>
-      </w:r>
-      <w:proofErr w:type="spellStart"/>
-      <w:r>
-        <w:rPr>
-          <w:rFonts w:ascii="Consolas" w:eastAsia="Times New Roman" w:hAnsi="Consolas" w:cs="Times New Roman"/>
-          <w:sz w:val="20"/>
-          <w:szCs w:val="20"/>
-        </w:rPr>
-        <w:t>corr_test$p.value</w:t>
-      </w:r>
-      <w:proofErr w:type="spellEnd"/>
-      <w:r>
-        <w:rPr>
-          <w:rFonts w:ascii="Consolas" w:eastAsia="Times New Roman" w:hAnsi="Consolas" w:cs="Times New Roman"/>
-          <w:sz w:val="20"/>
-          <w:szCs w:val="20"/>
-        </w:rPr>
-        <w:t>))</w:t>
-      </w:r>
-      <w:r>
-        <w:rPr>
-          <w:rFonts w:ascii="Consolas" w:eastAsia="Times New Roman" w:hAnsi="Consolas" w:cs="Times New Roman"/>
-          <w:sz w:val="20"/>
-          <w:szCs w:val="20"/>
-        </w:rPr>
-        <w:br/>
-        <w:t xml:space="preserve">cat("Histogram saved to:", </w:t>
-      </w:r>
-      <w:proofErr w:type="spellStart"/>
-      <w:r>
-        <w:rPr>
-          <w:rFonts w:ascii="Consolas" w:eastAsia="Times New Roman" w:hAnsi="Consolas" w:cs="Times New Roman"/>
-          <w:sz w:val="20"/>
-          <w:szCs w:val="20"/>
-        </w:rPr>
-        <w:t>file.path</w:t>
-      </w:r>
-      <w:proofErr w:type="spellEnd"/>
-      <w:r>
-        <w:rPr>
-          <w:rFonts w:ascii="Consolas" w:eastAsia="Times New Roman" w:hAnsi="Consolas" w:cs="Times New Roman"/>
-          <w:sz w:val="20"/>
-          <w:szCs w:val="20"/>
-        </w:rPr>
-        <w:t>(</w:t>
-      </w:r>
-      <w:proofErr w:type="spellStart"/>
-      <w:r>
-        <w:rPr>
-          <w:rFonts w:ascii="Consolas" w:eastAsia="Times New Roman" w:hAnsi="Consolas" w:cs="Times New Roman"/>
-          <w:sz w:val="20"/>
-          <w:szCs w:val="20"/>
-        </w:rPr>
-        <w:t>out_plot_dir</w:t>
-      </w:r>
-      <w:proofErr w:type="spellEnd"/>
-      <w:r>
-        <w:rPr>
-          <w:rFonts w:ascii="Consolas" w:eastAsia="Times New Roman" w:hAnsi="Consolas" w:cs="Times New Roman"/>
-          <w:sz w:val="20"/>
-          <w:szCs w:val="20"/>
-        </w:rPr>
-        <w:t>, "hist_gpa_normalcurve.png"), "\n")</w:t>
-      </w:r>
-      <w:r>
-        <w:rPr>
-          <w:rFonts w:ascii="Consolas" w:eastAsia="Times New Roman" w:hAnsi="Consolas" w:cs="Times New Roman"/>
-          <w:sz w:val="20"/>
-          <w:szCs w:val="20"/>
-        </w:rPr>
-        <w:br/>
-        <w:t xml:space="preserve">cat("Scatterplot saved to:", </w:t>
-      </w:r>
-      <w:proofErr w:type="spellStart"/>
-      <w:r>
-        <w:rPr>
-          <w:rFonts w:ascii="Consolas" w:eastAsia="Times New Roman" w:hAnsi="Consolas" w:cs="Times New Roman"/>
-          <w:sz w:val="20"/>
-          <w:szCs w:val="20"/>
-        </w:rPr>
-        <w:t>file.path</w:t>
-      </w:r>
-      <w:proofErr w:type="spellEnd"/>
-      <w:r>
-        <w:rPr>
-          <w:rFonts w:ascii="Consolas" w:eastAsia="Times New Roman" w:hAnsi="Consolas" w:cs="Times New Roman"/>
-          <w:sz w:val="20"/>
-          <w:szCs w:val="20"/>
-        </w:rPr>
-        <w:t>(</w:t>
-      </w:r>
-      <w:proofErr w:type="spellStart"/>
-      <w:r>
-        <w:rPr>
-          <w:rFonts w:ascii="Consolas" w:eastAsia="Times New Roman" w:hAnsi="Consolas" w:cs="Times New Roman"/>
-          <w:sz w:val="20"/>
-          <w:szCs w:val="20"/>
-        </w:rPr>
-        <w:t>out_plot_dir</w:t>
-      </w:r>
-      <w:proofErr w:type="spellEnd"/>
-      <w:r>
-        <w:rPr>
-          <w:rFonts w:ascii="Consolas" w:eastAsia="Times New Roman" w:hAnsi="Consolas" w:cs="Times New Roman"/>
-          <w:sz w:val="20"/>
-          <w:szCs w:val="20"/>
-        </w:rPr>
-        <w:t>, "scatter_gpa_study.png"), "\n")</w:t>
-      </w:r>
-      <w:r>
-        <w:rPr>
-          <w:rFonts w:ascii="Consolas" w:eastAsia="Times New Roman" w:hAnsi="Consolas" w:cs="Times New Roman"/>
-          <w:sz w:val="20"/>
-          <w:szCs w:val="20"/>
-        </w:rPr>
-        <w:br/>
-        <w:t xml:space="preserve">cat("CSV results saved to:", </w:t>
-      </w:r>
-      <w:proofErr w:type="spellStart"/>
-      <w:r>
-        <w:rPr>
-          <w:rFonts w:ascii="Consolas" w:eastAsia="Times New Roman" w:hAnsi="Consolas" w:cs="Times New Roman"/>
-          <w:sz w:val="20"/>
-          <w:szCs w:val="20"/>
-        </w:rPr>
-        <w:t>out_data_dir</w:t>
-      </w:r>
-      <w:proofErr w:type="spellEnd"/>
-      <w:r>
-        <w:rPr>
-          <w:rFonts w:ascii="Consolas" w:eastAsia="Times New Roman" w:hAnsi="Consolas" w:cs="Times New Roman"/>
-          <w:sz w:val="20"/>
-          <w:szCs w:val="20"/>
-        </w:rPr>
-        <w:t>, "\n"</w:t>
+        <w:t>cat("Sample size (n):", summary_stats$n, "\n")</w:t>
+      </w:r>
+      <w:r>
+        <w:rPr>
+          <w:rFonts w:ascii="Consolas" w:eastAsia="Times New Roman" w:hAnsi="Consolas" w:cs="Times New Roman"/>
+          <w:sz w:val="20"/>
+          <w:szCs w:val="20"/>
+        </w:rPr>
+        <w:br/>
+        <w:t>cat(sprintf("GPA mean = %.3f; sd = %.3f; median = %.3f\n",</w:t>
+      </w:r>
+      <w:r>
+        <w:rPr>
+          <w:rFonts w:ascii="Consolas" w:eastAsia="Times New Roman" w:hAnsi="Consolas" w:cs="Times New Roman"/>
+          <w:sz w:val="20"/>
+          <w:szCs w:val="20"/>
+        </w:rPr>
+        <w:br/>
+        <w:t>            summary_stats$mean_gpa, summary_stats$sd_gpa, summary_stats$median_gpa))</w:t>
+      </w:r>
+      <w:r>
+        <w:rPr>
+          <w:rFonts w:ascii="Consolas" w:eastAsia="Times New Roman" w:hAnsi="Consolas" w:cs="Times New Roman"/>
+          <w:sz w:val="20"/>
+          <w:szCs w:val="20"/>
+        </w:rPr>
+        <w:br/>
+        <w:t>cat(sprintf("Shapiro-Wilk W = %.4f, p = %.6f\n", shapiro_res$statistic, shapiro_res$p.value))</w:t>
+      </w:r>
+      <w:r>
+        <w:rPr>
+          <w:rFonts w:ascii="Consolas" w:eastAsia="Times New Roman" w:hAnsi="Consolas" w:cs="Times New Roman"/>
+          <w:sz w:val="20"/>
+          <w:szCs w:val="20"/>
+        </w:rPr>
+        <w:br/>
+        <w:t>cat("Chosen correlation method:", corr_method, "\n")</w:t>
+      </w:r>
+      <w:r>
+        <w:rPr>
+          <w:rFonts w:ascii="Consolas" w:eastAsia="Times New Roman" w:hAnsi="Consolas" w:cs="Times New Roman"/>
+          <w:sz w:val="20"/>
+          <w:szCs w:val="20"/>
+        </w:rPr>
+        <w:br/>
+        <w:t>cat(sprintf("Correlation estimate = %.4f; p = %.6f\n", corr_test$estimate, corr_test$p.value))</w:t>
+      </w:r>
+      <w:r>
+        <w:rPr>
+          <w:rFonts w:ascii="Consolas" w:eastAsia="Times New Roman" w:hAnsi="Consolas" w:cs="Times New Roman"/>
+          <w:sz w:val="20"/>
+          <w:szCs w:val="20"/>
+        </w:rPr>
+        <w:br/>
+        <w:t>cat("Histogram saved to:", file.path(out_plot_dir, "hist_gpa_normalcurve.png"), "\n")</w:t>
+      </w:r>
+      <w:r>
+        <w:rPr>
+          <w:rFonts w:ascii="Consolas" w:eastAsia="Times New Roman" w:hAnsi="Consolas" w:cs="Times New Roman"/>
+          <w:sz w:val="20"/>
+          <w:szCs w:val="20"/>
+        </w:rPr>
+        <w:br/>
+        <w:t>cat("Scatterplot saved to:", file.path(out_plot_dir, "scatter_gpa_study.png"), "\n")</w:t>
+      </w:r>
+      <w:r>
+        <w:rPr>
+          <w:rFonts w:ascii="Consolas" w:eastAsia="Times New Roman" w:hAnsi="Consolas" w:cs="Times New Roman"/>
+          <w:sz w:val="20"/>
+          <w:szCs w:val="20"/>
+        </w:rPr>
+        <w:br/>
+        <w:t>cat("CSV results saved to:", out_data_dir, "\n"</w:t>
       </w:r>
       <w:r>
         <w:rPr>
@@ -8269,7 +5243,7 @@
           <w:noProof/>
         </w:rPr>
         <w:drawing>
-          <wp:inline distT="0" distB="0" distL="0" distR="0" wp14:anchorId="6F34B2D8" wp14:editId="7AB280CE">
+          <wp:inline distT="0" distB="0" distL="0" distR="0" wp14:anchorId="6F34B2D8" wp14:editId="65C9FAD8">
             <wp:extent cx="5734050" cy="2705100"/>
             <wp:effectExtent l="0" t="0" r="0" b="0"/>
             <wp:docPr id="1998807365" name="Picture 56"/>
@@ -8483,7 +5457,7 @@
           <w:noProof/>
         </w:rPr>
         <w:drawing>
-          <wp:inline distT="0" distB="0" distL="0" distR="0" wp14:anchorId="3FEB6264" wp14:editId="2FEEE421">
+          <wp:inline distT="0" distB="0" distL="0" distR="0" wp14:anchorId="3FEB6264" wp14:editId="70040894">
             <wp:extent cx="5715000" cy="2447925"/>
             <wp:effectExtent l="0" t="0" r="0" b="9525"/>
             <wp:docPr id="1234477852" name="Picture 58"/>
@@ -8590,20 +5564,7 @@
     </w:p>
     <w:p>
       <w:r>
-        <w:t xml:space="preserve">6e58409 CLEANUP: </w:t>
-      </w:r>
-      <w:proofErr w:type="gramStart"/>
-      <w:r>
-        <w:t>update .</w:t>
-      </w:r>
-      <w:proofErr w:type="spellStart"/>
-      <w:r>
-        <w:t>gitignore</w:t>
-      </w:r>
-      <w:proofErr w:type="spellEnd"/>
-      <w:proofErr w:type="gramEnd"/>
-      <w:r>
-        <w:t xml:space="preserve"> to avoid duplicate/unwanted files</w:t>
+        <w:t>6e58409 CLEANUP: update .gitignore to avoid duplicate/unwanted files</w:t>
       </w:r>
     </w:p>
     <w:p>
@@ -8613,18 +5574,8 @@
     </w:p>
     <w:p>
       <w:r>
-        <w:t xml:space="preserve">b164738 CLEANUP: add R session files </w:t>
-      </w:r>
-      <w:proofErr w:type="gramStart"/>
-      <w:r>
-        <w:t>to .</w:t>
-      </w:r>
-      <w:proofErr w:type="spellStart"/>
-      <w:r>
-        <w:t>gitignore</w:t>
-      </w:r>
-      <w:proofErr w:type="spellEnd"/>
-      <w:proofErr w:type="gramEnd"/>
+        <w:t>b164738 CLEANUP: add R session files to .gitignore</w:t>
+      </w:r>
     </w:p>
     <w:p>
       <w:r>
@@ -8673,15 +5624,7 @@
     </w:p>
     <w:p>
       <w:r>
-        <w:t xml:space="preserve">33c7243 ANALYSIS: clean </w:t>
-      </w:r>
-      <w:proofErr w:type="spellStart"/>
-      <w:r>
-        <w:t>Analysis.R</w:t>
-      </w:r>
-      <w:proofErr w:type="spellEnd"/>
-      <w:r>
-        <w:t xml:space="preserve"> + add R_RUN instructions; regenerate outputs</w:t>
+        <w:t>33c7243 ANALYSIS: clean Analysis.R + add R_RUN instructions; regenerate outputs</w:t>
       </w:r>
     </w:p>
     <w:p>
@@ -8716,57 +5659,35 @@
     </w:p>
     <w:p>
       <w:r>
-        <w:t xml:space="preserve">4338015 DOC: add </w:t>
-      </w:r>
-      <w:proofErr w:type="spellStart"/>
-      <w:r>
-        <w:t>draft_intro</w:t>
-      </w:r>
-      <w:proofErr w:type="spellEnd"/>
-      <w:r>
-        <w:t xml:space="preserve"> (Sections 1.1-1.4)</w:t>
-      </w:r>
-    </w:p>
-    <w:p>
-      <w:r>
-        <w:t xml:space="preserve">cad33e5 ANALYSIS: implement full </w:t>
-      </w:r>
-      <w:proofErr w:type="spellStart"/>
-      <w:r>
-        <w:t>Analysis.R</w:t>
-      </w:r>
-      <w:proofErr w:type="spellEnd"/>
-      <w:r>
-        <w:t xml:space="preserve"> and generate plots + result CSVs</w:t>
-      </w:r>
-    </w:p>
-    <w:p>
-      <w:r>
-        <w:t xml:space="preserve">6046236 added gpa.csv and </w:t>
-      </w:r>
-      <w:proofErr w:type="spellStart"/>
-      <w:r>
-        <w:t>Analysis.R</w:t>
-      </w:r>
-      <w:proofErr w:type="spellEnd"/>
+        <w:t>4338015 DOC: add draft_intro (Sections 1.1-1.4)</w:t>
+      </w:r>
+    </w:p>
+    <w:p>
+      <w:r>
+        <w:t xml:space="preserve">cad33e5 ANALYSIS: implement full Analysis.R and generate plots + result </w:t>
+      </w:r>
+      <w:r>
+        <w:t>CSVs.</w:t>
+      </w:r>
+    </w:p>
+    <w:p>
+      <w:r>
+        <w:t>6046236 added gpa.csv and Analysis.R</w:t>
+      </w:r>
     </w:p>
     <w:p>
       <w:r>
         <w:t xml:space="preserve">284306e </w:t>
       </w:r>
-      <w:proofErr w:type="gramStart"/>
-      <w:r>
-        <w:t>Init :</w:t>
-      </w:r>
-      <w:proofErr w:type="gramEnd"/>
+      <w:r>
+        <w:t>Init:</w:t>
+      </w:r>
       <w:r>
         <w:t xml:space="preserve"> repo </w:t>
       </w:r>
-      <w:proofErr w:type="gramStart"/>
-      <w:r>
-        <w:t>structure ,</w:t>
-      </w:r>
-      <w:proofErr w:type="gramEnd"/>
+      <w:r>
+        <w:t>structure,</w:t>
+      </w:r>
       <w:r>
         <w:t xml:space="preserve"> readme</w:t>
       </w:r>
@@ -8775,11 +5696,9 @@
       <w:r>
         <w:t xml:space="preserve">f06bafc </w:t>
       </w:r>
-      <w:proofErr w:type="gramStart"/>
-      <w:r>
-        <w:t>Init :</w:t>
-      </w:r>
-      <w:proofErr w:type="gramEnd"/>
+      <w:r>
+        <w:t>Init:</w:t>
+      </w:r>
       <w:r>
         <w:t xml:space="preserve"> Repo structure</w:t>
       </w:r>
@@ -11897,6 +8816,7 @@
   <w:style w:type="character" w:default="1" w:styleId="DefaultParagraphFont">
     <w:name w:val="Default Paragraph Font"/>
     <w:uiPriority w:val="1"/>
+    <w:semiHidden/>
     <w:unhideWhenUsed/>
   </w:style>
   <w:style w:type="table" w:default="1" w:styleId="TableNormal">

</xml_diff>